<commit_message>
Finish chapter 4, TODO add settings page screenshot
</commit_message>
<xml_diff>
--- a/doc/ShakeToDo_HeArc_Rapport.docx
+++ b/doc/ShakeToDo_HeArc_Rapport.docx
@@ -3451,6 +3451,7 @@
         <w:t xml:space="preserve">La prise de photos est une fonctionnalité importante de l'application de gestion de tâches, car elle permet aux utilisateurs d'ajouter des images pour une meilleure organisation et une visualisation plus complète de leurs tâches. Cette fonctionnalité a été développée en utilisant le package </w:t>
       </w:r>
       <w:proofErr w:type="spellStart"/>
+      <w:proofErr w:type="gramStart"/>
       <w:r>
         <w:rPr>
           <w:rStyle w:val="BacktickCar"/>
@@ -3458,6 +3459,7 @@
         <w:t>androidx.camera</w:t>
       </w:r>
       <w:proofErr w:type="spellEnd"/>
+      <w:proofErr w:type="gramEnd"/>
       <w:r>
         <w:t>, qui fournit une interface pour interagir avec la caméra du périphérique.</w:t>
       </w:r>
@@ -3890,7 +3892,7 @@
           <w:noProof/>
         </w:rPr>
         <w:drawing>
-          <wp:anchor distT="0" distB="0" distL="114300" distR="114300" simplePos="0" relativeHeight="251658240" behindDoc="1" locked="0" layoutInCell="1" allowOverlap="1" wp14:anchorId="5C8165B5" wp14:editId="4C1522FF">
+          <wp:anchor distT="0" distB="0" distL="114300" distR="114300" simplePos="0" relativeHeight="251658240" behindDoc="1" locked="0" layoutInCell="1" allowOverlap="1" wp14:anchorId="5C8165B5" wp14:editId="5E6D1F60">
             <wp:simplePos x="0" y="0"/>
             <wp:positionH relativeFrom="margin">
               <wp:posOffset>4377055</wp:posOffset>
@@ -4034,7 +4036,13 @@
         <w:pStyle w:val="TexteFormel"/>
       </w:pPr>
       <w:r>
-        <w:t xml:space="preserve">Le burger permet d’ouvrir une menu permettant le passage des </w:t>
+        <w:t xml:space="preserve">Le burger permet d’ouvrir </w:t>
+      </w:r>
+      <w:r>
+        <w:t>un menu</w:t>
+      </w:r>
+      <w:r>
+        <w:t xml:space="preserve"> permettant le passage des </w:t>
       </w:r>
       <w:proofErr w:type="spellStart"/>
       <w:r>
@@ -4042,13 +4050,164 @@
       </w:r>
       <w:proofErr w:type="spellEnd"/>
       <w:r>
-        <w:t xml:space="preserve"> au paramètres de l’application.</w:t>
+        <w:t xml:space="preserve"> </w:t>
+      </w:r>
+      <w:r>
+        <w:t>aux paramètres</w:t>
+      </w:r>
+      <w:r>
+        <w:t xml:space="preserve"> de l’application.</w:t>
       </w:r>
     </w:p>
     <w:p>
       <w:pPr>
         <w:pStyle w:val="TexteFormel"/>
       </w:pPr>
+      <w:r>
+        <w:t xml:space="preserve">Chaque </w:t>
+      </w:r>
+      <w:proofErr w:type="spellStart"/>
+      <w:r>
+        <w:t>ToDo</w:t>
+      </w:r>
+      <w:proofErr w:type="spellEnd"/>
+      <w:r>
+        <w:t xml:space="preserve"> est une </w:t>
+      </w:r>
+      <w:proofErr w:type="spellStart"/>
+      <w:r>
+        <w:rPr>
+          <w:rStyle w:val="BacktickCar"/>
+        </w:rPr>
+        <w:t>listItem</w:t>
+      </w:r>
+      <w:proofErr w:type="spellEnd"/>
+      <w:r>
+        <w:t xml:space="preserve"> ajouté dans une </w:t>
+      </w:r>
+      <w:proofErr w:type="spellStart"/>
+      <w:r>
+        <w:rPr>
+          <w:rStyle w:val="BacktickCar"/>
+        </w:rPr>
+        <w:t>ListView</w:t>
+      </w:r>
+      <w:proofErr w:type="spellEnd"/>
+      <w:r>
+        <w:t xml:space="preserve">, comme ça les </w:t>
+      </w:r>
+      <w:proofErr w:type="spellStart"/>
+      <w:r>
+        <w:t>ToDos</w:t>
+      </w:r>
+      <w:proofErr w:type="spellEnd"/>
+      <w:r>
+        <w:t xml:space="preserve"> peuvent être ajoutés à la volée. Chaque </w:t>
+      </w:r>
+      <w:proofErr w:type="spellStart"/>
+      <w:r>
+        <w:t>ToDo</w:t>
+      </w:r>
+      <w:proofErr w:type="spellEnd"/>
+      <w:r>
+        <w:t xml:space="preserve"> a un </w:t>
+      </w:r>
+      <w:proofErr w:type="spellStart"/>
+      <w:r>
+        <w:rPr>
+          <w:rStyle w:val="BacktickCar"/>
+        </w:rPr>
+        <w:t>onClickListener</w:t>
+      </w:r>
+      <w:proofErr w:type="spellEnd"/>
+      <w:r>
+        <w:t xml:space="preserve"> rattaché qui renvoie sur la page d’affichage d’un </w:t>
+      </w:r>
+      <w:proofErr w:type="spellStart"/>
+      <w:r>
+        <w:t>ToDo</w:t>
+      </w:r>
+      <w:proofErr w:type="spellEnd"/>
+      <w:r>
+        <w:t xml:space="preserve"> spécifique.</w:t>
+      </w:r>
+      <w:r>
+        <w:t xml:space="preserve"> </w:t>
+      </w:r>
+    </w:p>
+    <w:p>
+      <w:pPr>
+        <w:pStyle w:val="TexteFormel"/>
+      </w:pPr>
+      <w:r>
+        <w:rPr>
+          <w:noProof/>
+        </w:rPr>
+        <w:drawing>
+          <wp:anchor distT="0" distB="0" distL="114300" distR="114300" simplePos="0" relativeHeight="251661312" behindDoc="1" locked="0" layoutInCell="1" allowOverlap="1" wp14:anchorId="643E0B0F" wp14:editId="176848CC">
+            <wp:simplePos x="0" y="0"/>
+            <wp:positionH relativeFrom="margin">
+              <wp:posOffset>-4445</wp:posOffset>
+            </wp:positionH>
+            <wp:positionV relativeFrom="page">
+              <wp:posOffset>4143375</wp:posOffset>
+            </wp:positionV>
+            <wp:extent cx="1349375" cy="2838450"/>
+            <wp:effectExtent l="0" t="0" r="3175" b="0"/>
+            <wp:wrapTight wrapText="bothSides">
+              <wp:wrapPolygon edited="0">
+                <wp:start x="0" y="0"/>
+                <wp:lineTo x="0" y="21455"/>
+                <wp:lineTo x="21346" y="21455"/>
+                <wp:lineTo x="21346" y="0"/>
+                <wp:lineTo x="0" y="0"/>
+              </wp:wrapPolygon>
+            </wp:wrapTight>
+            <wp:docPr id="1966678375" name="Picture 2"/>
+            <wp:cNvGraphicFramePr>
+              <a:graphicFrameLocks xmlns:a="http://schemas.openxmlformats.org/drawingml/2006/main" noChangeAspect="1"/>
+            </wp:cNvGraphicFramePr>
+            <a:graphic xmlns:a="http://schemas.openxmlformats.org/drawingml/2006/main">
+              <a:graphicData uri="http://schemas.openxmlformats.org/drawingml/2006/picture">
+                <pic:pic xmlns:pic="http://schemas.openxmlformats.org/drawingml/2006/picture">
+                  <pic:nvPicPr>
+                    <pic:cNvPr id="0" name="Picture 3"/>
+                    <pic:cNvPicPr>
+                      <a:picLocks noChangeAspect="1" noChangeArrowheads="1"/>
+                    </pic:cNvPicPr>
+                  </pic:nvPicPr>
+                  <pic:blipFill>
+                    <a:blip r:embed="rId15" cstate="print">
+                      <a:extLst>
+                        <a:ext uri="{28A0092B-C50C-407E-A947-70E740481C1C}">
+                          <a14:useLocalDpi xmlns:a14="http://schemas.microsoft.com/office/drawing/2010/main" val="0"/>
+                        </a:ext>
+                      </a:extLst>
+                    </a:blip>
+                    <a:srcRect/>
+                    <a:stretch>
+                      <a:fillRect/>
+                    </a:stretch>
+                  </pic:blipFill>
+                  <pic:spPr bwMode="auto">
+                    <a:xfrm>
+                      <a:off x="0" y="0"/>
+                      <a:ext cx="1349375" cy="2838450"/>
+                    </a:xfrm>
+                    <a:prstGeom prst="rect">
+                      <a:avLst/>
+                    </a:prstGeom>
+                    <a:noFill/>
+                    <a:ln>
+                      <a:noFill/>
+                    </a:ln>
+                  </pic:spPr>
+                </pic:pic>
+              </a:graphicData>
+            </a:graphic>
+          </wp:anchor>
+        </w:drawing>
+      </w:r>
       <w:r>
         <w:rPr>
           <w:noProof/>
@@ -4056,13 +4215,349 @@
         <mc:AlternateContent>
           <mc:Choice Requires="wps">
             <w:drawing>
-              <wp:anchor distT="0" distB="0" distL="114300" distR="114300" simplePos="0" relativeHeight="251663360" behindDoc="1" locked="0" layoutInCell="1" allowOverlap="1" wp14:anchorId="41E1BBE1" wp14:editId="193FD6A9">
+              <wp:anchor distT="0" distB="0" distL="114300" distR="114300" simplePos="0" relativeHeight="251660288" behindDoc="1" locked="0" layoutInCell="1" allowOverlap="1" wp14:anchorId="0D71325C" wp14:editId="424F98EC">
+                <wp:simplePos x="0" y="0"/>
+                <wp:positionH relativeFrom="margin">
+                  <wp:align>right</wp:align>
+                </wp:positionH>
+                <wp:positionV relativeFrom="margin">
+                  <wp:posOffset>3637280</wp:posOffset>
+                </wp:positionV>
+                <wp:extent cx="1366520" cy="405765"/>
+                <wp:effectExtent l="0" t="0" r="5080" b="0"/>
+                <wp:wrapTight wrapText="bothSides">
+                  <wp:wrapPolygon edited="0">
+                    <wp:start x="0" y="0"/>
+                    <wp:lineTo x="0" y="20282"/>
+                    <wp:lineTo x="21379" y="20282"/>
+                    <wp:lineTo x="21379" y="0"/>
+                    <wp:lineTo x="0" y="0"/>
+                  </wp:wrapPolygon>
+                </wp:wrapTight>
+                <wp:docPr id="1072627150" name="Text Box 1"/>
+                <wp:cNvGraphicFramePr/>
+                <a:graphic xmlns:a="http://schemas.openxmlformats.org/drawingml/2006/main">
+                  <a:graphicData uri="http://schemas.microsoft.com/office/word/2010/wordprocessingShape">
+                    <wps:wsp>
+                      <wps:cNvSpPr txBox="1"/>
+                      <wps:spPr>
+                        <a:xfrm>
+                          <a:off x="0" y="0"/>
+                          <a:ext cx="1366520" cy="405765"/>
+                        </a:xfrm>
+                        <a:prstGeom prst="rect">
+                          <a:avLst/>
+                        </a:prstGeom>
+                        <a:solidFill>
+                          <a:prstClr val="white"/>
+                        </a:solidFill>
+                        <a:ln>
+                          <a:noFill/>
+                        </a:ln>
+                      </wps:spPr>
+                      <wps:txbx>
+                        <w:txbxContent>
+                          <w:p>
+                            <w:pPr>
+                              <w:pStyle w:val="Caption"/>
+                              <w:rPr>
+                                <w:rFonts w:ascii="Arial" w:eastAsiaTheme="majorEastAsia" w:hAnsi="Arial" w:cstheme="majorBidi"/>
+                                <w:noProof/>
+                                <w:color w:val="000000" w:themeColor="text1"/>
+                                <w:sz w:val="26"/>
+                                <w:szCs w:val="32"/>
+                              </w:rPr>
+                            </w:pPr>
+                            <w:r>
+                              <w:t xml:space="preserve">Figure </w:t>
+                            </w:r>
+                            <w:fldSimple w:instr=" SEQ Figure \* ARABIC ">
+                              <w:r>
+                                <w:rPr>
+                                  <w:noProof/>
+                                </w:rPr>
+                                <w:t>4</w:t>
+                              </w:r>
+                            </w:fldSimple>
+                            <w:r>
+                              <w:t xml:space="preserve"> Page d'affichage de tous les </w:t>
+                            </w:r>
+                            <w:proofErr w:type="spellStart"/>
+                            <w:r>
+                              <w:t>ToDos</w:t>
+                            </w:r>
+                            <w:proofErr w:type="spellEnd"/>
+                          </w:p>
+                        </w:txbxContent>
+                      </wps:txbx>
+                      <wps:bodyPr rot="0" spcFirstLastPara="0" vertOverflow="overflow" horzOverflow="overflow" vert="horz" wrap="square" lIns="0" tIns="0" rIns="0" bIns="0" numCol="1" spcCol="0" rtlCol="0" fromWordArt="0" anchor="t" anchorCtr="0" forceAA="0" compatLnSpc="1">
+                        <a:prstTxWarp prst="textNoShape">
+                          <a:avLst/>
+                        </a:prstTxWarp>
+                        <a:spAutoFit/>
+                      </wps:bodyPr>
+                    </wps:wsp>
+                  </a:graphicData>
+                </a:graphic>
+                <wp14:sizeRelH relativeFrom="margin">
+                  <wp14:pctWidth>0</wp14:pctWidth>
+                </wp14:sizeRelH>
+              </wp:anchor>
+            </w:drawing>
+          </mc:Choice>
+          <mc:Fallback>
+            <w:pict>
+              <v:shapetype w14:anchorId="0D71325C" id="_x0000_t202" coordsize="21600,21600" o:spt="202" path="m,l,21600r21600,l21600,xe">
+                <v:stroke joinstyle="miter"/>
+                <v:path gradientshapeok="t" o:connecttype="rect"/>
+              </v:shapetype>
+              <v:shape id="Text Box 1" o:spid="_x0000_s1026" type="#_x0000_t202" style="position:absolute;left:0;text-align:left;margin-left:56.4pt;margin-top:286.4pt;width:107.6pt;height:31.95pt;z-index:-251656192;visibility:visible;mso-wrap-style:square;mso-width-percent:0;mso-wrap-distance-left:9pt;mso-wrap-distance-top:0;mso-wrap-distance-right:9pt;mso-wrap-distance-bottom:0;mso-position-horizontal:right;mso-position-horizontal-relative:margin;mso-position-vertical:absolute;mso-position-vertical-relative:margin;mso-width-percent:0;mso-width-relative:margin;v-text-anchor:top" o:gfxdata="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" stroked="f">
+                <v:textbox style="mso-fit-shape-to-text:t" inset="0,0,0,0">
+                  <w:txbxContent>
+                    <w:p>
+                      <w:pPr>
+                        <w:pStyle w:val="Caption"/>
+                        <w:rPr>
+                          <w:rFonts w:ascii="Arial" w:eastAsiaTheme="majorEastAsia" w:hAnsi="Arial" w:cstheme="majorBidi"/>
+                          <w:noProof/>
+                          <w:color w:val="000000" w:themeColor="text1"/>
+                          <w:sz w:val="26"/>
+                          <w:szCs w:val="32"/>
+                        </w:rPr>
+                      </w:pPr>
+                      <w:r>
+                        <w:t xml:space="preserve">Figure </w:t>
+                      </w:r>
+                      <w:fldSimple w:instr=" SEQ Figure \* ARABIC ">
+                        <w:r>
+                          <w:rPr>
+                            <w:noProof/>
+                          </w:rPr>
+                          <w:t>4</w:t>
+                        </w:r>
+                      </w:fldSimple>
+                      <w:r>
+                        <w:t xml:space="preserve"> Page d'affichage de tous les </w:t>
+                      </w:r>
+                      <w:proofErr w:type="spellStart"/>
+                      <w:r>
+                        <w:t>ToDos</w:t>
+                      </w:r>
+                      <w:proofErr w:type="spellEnd"/>
+                    </w:p>
+                  </w:txbxContent>
+                </v:textbox>
+                <w10:wrap type="tight" anchorx="margin" anchory="margin"/>
+              </v:shape>
+            </w:pict>
+          </mc:Fallback>
+        </mc:AlternateContent>
+      </w:r>
+      <w:r>
+        <w:t xml:space="preserve">L’affichage des </w:t>
+      </w:r>
+      <w:proofErr w:type="spellStart"/>
+      <w:r>
+        <w:t>ToDos</w:t>
+      </w:r>
+      <w:proofErr w:type="spellEnd"/>
+      <w:r>
+        <w:t xml:space="preserve"> fonctionne parfaitement sur la majorité des tailles d’écrans, cependant cet affichage n’est pas idéal sur les écrans plus grands, par exemple une tablette.</w:t>
+      </w:r>
+    </w:p>
+    <w:p>
+      <w:pPr>
+        <w:pStyle w:val="TexteFormel"/>
+      </w:pPr>
+      <w:r>
+        <w:rPr>
+          <w:noProof/>
+        </w:rPr>
+        <w:drawing>
+          <wp:anchor distT="0" distB="0" distL="114300" distR="114300" simplePos="0" relativeHeight="251667456" behindDoc="0" locked="0" layoutInCell="1" allowOverlap="1" wp14:anchorId="5B8B446B" wp14:editId="394F543E">
+            <wp:simplePos x="0" y="0"/>
+            <wp:positionH relativeFrom="column">
+              <wp:posOffset>2119630</wp:posOffset>
+            </wp:positionH>
+            <wp:positionV relativeFrom="paragraph">
+              <wp:posOffset>644525</wp:posOffset>
+            </wp:positionV>
+            <wp:extent cx="1524635" cy="3181350"/>
+            <wp:effectExtent l="0" t="0" r="0" b="0"/>
+            <wp:wrapTopAndBottom/>
+            <wp:docPr id="3118180" name="Picture 2" descr="A screenshot of a computer&#10;&#10;Description automatically generated with low confidence"/>
+            <wp:cNvGraphicFramePr>
+              <a:graphicFrameLocks xmlns:a="http://schemas.openxmlformats.org/drawingml/2006/main" noChangeAspect="1"/>
+            </wp:cNvGraphicFramePr>
+            <a:graphic xmlns:a="http://schemas.openxmlformats.org/drawingml/2006/main">
+              <a:graphicData uri="http://schemas.openxmlformats.org/drawingml/2006/picture">
+                <pic:pic xmlns:pic="http://schemas.openxmlformats.org/drawingml/2006/picture">
+                  <pic:nvPicPr>
+                    <pic:cNvPr id="3118180" name="Picture 2" descr="A screenshot of a computer&#10;&#10;Description automatically generated with low confidence"/>
+                    <pic:cNvPicPr>
+                      <a:picLocks noChangeAspect="1" noChangeArrowheads="1"/>
+                    </pic:cNvPicPr>
+                  </pic:nvPicPr>
+                  <pic:blipFill>
+                    <a:blip r:embed="rId16" cstate="print">
+                      <a:extLst>
+                        <a:ext uri="{28A0092B-C50C-407E-A947-70E740481C1C}">
+                          <a14:useLocalDpi xmlns:a14="http://schemas.microsoft.com/office/drawing/2010/main" val="0"/>
+                        </a:ext>
+                      </a:extLst>
+                    </a:blip>
+                    <a:srcRect/>
+                    <a:stretch>
+                      <a:fillRect/>
+                    </a:stretch>
+                  </pic:blipFill>
+                  <pic:spPr bwMode="auto">
+                    <a:xfrm>
+                      <a:off x="0" y="0"/>
+                      <a:ext cx="1524635" cy="3181350"/>
+                    </a:xfrm>
+                    <a:prstGeom prst="rect">
+                      <a:avLst/>
+                    </a:prstGeom>
+                    <a:noFill/>
+                    <a:ln>
+                      <a:noFill/>
+                    </a:ln>
+                  </pic:spPr>
+                </pic:pic>
+              </a:graphicData>
+            </a:graphic>
+          </wp:anchor>
+        </w:drawing>
+      </w:r>
+      <w:r>
+        <w:rPr>
+          <w:noProof/>
+        </w:rPr>
+        <mc:AlternateContent>
+          <mc:Choice Requires="wps">
+            <w:drawing>
+              <wp:anchor distT="0" distB="0" distL="114300" distR="114300" simplePos="0" relativeHeight="251669504" behindDoc="0" locked="0" layoutInCell="1" allowOverlap="1" wp14:anchorId="48A00C1A" wp14:editId="3EDE4609">
+                <wp:simplePos x="0" y="0"/>
+                <wp:positionH relativeFrom="column">
+                  <wp:posOffset>2119630</wp:posOffset>
+                </wp:positionH>
+                <wp:positionV relativeFrom="paragraph">
+                  <wp:posOffset>3883025</wp:posOffset>
+                </wp:positionV>
+                <wp:extent cx="1524635" cy="635"/>
+                <wp:effectExtent l="0" t="0" r="0" b="0"/>
+                <wp:wrapTopAndBottom/>
+                <wp:docPr id="408400893" name="Text Box 1"/>
+                <wp:cNvGraphicFramePr/>
+                <a:graphic xmlns:a="http://schemas.openxmlformats.org/drawingml/2006/main">
+                  <a:graphicData uri="http://schemas.microsoft.com/office/word/2010/wordprocessingShape">
+                    <wps:wsp>
+                      <wps:cNvSpPr txBox="1"/>
+                      <wps:spPr>
+                        <a:xfrm>
+                          <a:off x="0" y="0"/>
+                          <a:ext cx="1524635" cy="635"/>
+                        </a:xfrm>
+                        <a:prstGeom prst="rect">
+                          <a:avLst/>
+                        </a:prstGeom>
+                        <a:solidFill>
+                          <a:prstClr val="white"/>
+                        </a:solidFill>
+                        <a:ln>
+                          <a:noFill/>
+                        </a:ln>
+                      </wps:spPr>
+                      <wps:txbx>
+                        <w:txbxContent>
+                          <w:p>
+                            <w:pPr>
+                              <w:pStyle w:val="Caption"/>
+                              <w:rPr>
+                                <w:rFonts w:ascii="Arial" w:hAnsi="Arial"/>
+                                <w:noProof/>
+                              </w:rPr>
+                            </w:pPr>
+                            <w:r>
+                              <w:t xml:space="preserve">Figure </w:t>
+                            </w:r>
+                            <w:fldSimple w:instr=" SEQ Figure \* ARABIC ">
+                              <w:r>
+                                <w:rPr>
+                                  <w:noProof/>
+                                </w:rPr>
+                                <w:t>3</w:t>
+                              </w:r>
+                            </w:fldSimple>
+                            <w:r>
+                              <w:t xml:space="preserve"> Le menu burger ouvert</w:t>
+                            </w:r>
+                          </w:p>
+                        </w:txbxContent>
+                      </wps:txbx>
+                      <wps:bodyPr rot="0" spcFirstLastPara="0" vertOverflow="overflow" horzOverflow="overflow" vert="horz" wrap="square" lIns="0" tIns="0" rIns="0" bIns="0" numCol="1" spcCol="0" rtlCol="0" fromWordArt="0" anchor="t" anchorCtr="0" forceAA="0" compatLnSpc="1">
+                        <a:prstTxWarp prst="textNoShape">
+                          <a:avLst/>
+                        </a:prstTxWarp>
+                        <a:spAutoFit/>
+                      </wps:bodyPr>
+                    </wps:wsp>
+                  </a:graphicData>
+                </a:graphic>
+              </wp:anchor>
+            </w:drawing>
+          </mc:Choice>
+          <mc:Fallback>
+            <w:pict>
+              <v:shape w14:anchorId="48A00C1A" id="_x0000_s1027" type="#_x0000_t202" style="position:absolute;left:0;text-align:left;margin-left:166.9pt;margin-top:305.75pt;width:120.05pt;height:.05pt;z-index:251669504;visibility:visible;mso-wrap-style:square;mso-wrap-distance-left:9pt;mso-wrap-distance-top:0;mso-wrap-distance-right:9pt;mso-wrap-distance-bottom:0;mso-position-horizontal:absolute;mso-position-horizontal-relative:text;mso-position-vertical:absolute;mso-position-vertical-relative:text;v-text-anchor:top" o:gfxdata="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" stroked="f">
+                <v:textbox style="mso-fit-shape-to-text:t" inset="0,0,0,0">
+                  <w:txbxContent>
+                    <w:p>
+                      <w:pPr>
+                        <w:pStyle w:val="Caption"/>
+                        <w:rPr>
+                          <w:rFonts w:ascii="Arial" w:hAnsi="Arial"/>
+                          <w:noProof/>
+                        </w:rPr>
+                      </w:pPr>
+                      <w:r>
+                        <w:t xml:space="preserve">Figure </w:t>
+                      </w:r>
+                      <w:fldSimple w:instr=" SEQ Figure \* ARABIC ">
+                        <w:r>
+                          <w:rPr>
+                            <w:noProof/>
+                          </w:rPr>
+                          <w:t>3</w:t>
+                        </w:r>
+                      </w:fldSimple>
+                      <w:r>
+                        <w:t xml:space="preserve"> Le menu burger ouvert</w:t>
+                      </w:r>
+                    </w:p>
+                  </w:txbxContent>
+                </v:textbox>
+                <w10:wrap type="topAndBottom"/>
+              </v:shape>
+            </w:pict>
+          </mc:Fallback>
+        </mc:AlternateContent>
+      </w:r>
+      <w:r>
+        <w:rPr>
+          <w:noProof/>
+        </w:rPr>
+        <mc:AlternateContent>
+          <mc:Choice Requires="wps">
+            <w:drawing>
+              <wp:anchor distT="0" distB="0" distL="114300" distR="114300" simplePos="0" relativeHeight="251663360" behindDoc="1" locked="0" layoutInCell="1" allowOverlap="1" wp14:anchorId="41E1BBE1" wp14:editId="436613B0">
                 <wp:simplePos x="0" y="0"/>
                 <wp:positionH relativeFrom="column">
                   <wp:posOffset>-4445</wp:posOffset>
                 </wp:positionH>
                 <wp:positionV relativeFrom="page">
-                  <wp:posOffset>5648325</wp:posOffset>
+                  <wp:posOffset>7038975</wp:posOffset>
                 </wp:positionV>
                 <wp:extent cx="1349375" cy="405765"/>
                 <wp:effectExtent l="0" t="0" r="3175" b="0"/>
@@ -4145,11 +4640,7 @@
           </mc:Choice>
           <mc:Fallback>
             <w:pict>
-              <v:shapetype w14:anchorId="41E1BBE1" id="_x0000_t202" coordsize="21600,21600" o:spt="202" path="m,l,21600r21600,l21600,xe">
-                <v:stroke joinstyle="miter"/>
-                <v:path gradientshapeok="t" o:connecttype="rect"/>
-              </v:shapetype>
-              <v:shape id="Text Box 1" o:spid="_x0000_s1026" type="#_x0000_t202" style="position:absolute;left:0;text-align:left;margin-left:-.35pt;margin-top:444.75pt;width:106.25pt;height:31.95pt;z-index:-251653120;visibility:visible;mso-wrap-style:square;mso-wrap-distance-left:9pt;mso-wrap-distance-top:0;mso-wrap-distance-right:9pt;mso-wrap-distance-bottom:0;mso-position-horizontal:absolute;mso-position-horizontal-relative:text;mso-position-vertical:absolute;mso-position-vertical-relative:page;v-text-anchor:top" o:gfxdata="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" stroked="f">
+              <v:shape w14:anchorId="41E1BBE1" id="_x0000_s1028" type="#_x0000_t202" style="position:absolute;left:0;text-align:left;margin-left:-.35pt;margin-top:554.25pt;width:106.25pt;height:31.95pt;z-index:-251653120;visibility:visible;mso-wrap-style:square;mso-wrap-distance-left:9pt;mso-wrap-distance-top:0;mso-wrap-distance-right:9pt;mso-wrap-distance-bottom:0;mso-position-horizontal:absolute;mso-position-horizontal-relative:text;mso-position-vertical:absolute;mso-position-vertical-relative:page;v-text-anchor:top" o:gfxdata="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" stroked="f">
                 <v:textbox style="mso-fit-shape-to-text:t" inset="0,0,0,0">
                   <w:txbxContent>
                     <w:p>
@@ -4192,30 +4683,98 @@
         </mc:AlternateContent>
       </w:r>
       <w:r>
+        <w:t xml:space="preserve">La page d’affichage d’un </w:t>
+      </w:r>
+      <w:proofErr w:type="spellStart"/>
+      <w:r>
+        <w:t>ToDo</w:t>
+      </w:r>
+      <w:proofErr w:type="spellEnd"/>
+      <w:r>
+        <w:t xml:space="preserve"> utilise </w:t>
+      </w:r>
+      <w:r>
+        <w:t>un mélange</w:t>
+      </w:r>
+      <w:r>
+        <w:t xml:space="preserve"> de </w:t>
+      </w:r>
+      <w:proofErr w:type="spellStart"/>
+      <w:r>
+        <w:t>layouts</w:t>
+      </w:r>
+      <w:proofErr w:type="spellEnd"/>
+      <w:r>
+        <w:t xml:space="preserve"> pour permettre un affichage hétérogène et compréhensible d’un </w:t>
+      </w:r>
+      <w:proofErr w:type="spellStart"/>
+      <w:r>
+        <w:t>ToDo</w:t>
+      </w:r>
+      <w:proofErr w:type="spellEnd"/>
+      <w:r>
+        <w:t>.</w:t>
+      </w:r>
+      <w:r>
+        <w:t xml:space="preserve"> </w:t>
+      </w:r>
+      <w:r>
+        <w:t>L’image est toujours redimensionnée pour l’afficher en entier.</w:t>
+      </w:r>
+      <w:r>
+        <w:t xml:space="preserve"> </w:t>
+      </w:r>
+    </w:p>
+    <w:p>
+      <w:pPr>
+        <w:pStyle w:val="TexteFormel"/>
+      </w:pPr>
+    </w:p>
+    <w:p>
+      <w:pPr>
+        <w:pStyle w:val="TitreSecondaire"/>
+      </w:pPr>
+      <w:bookmarkStart w:id="17" w:name="_Toc134541957"/>
+      <w:r>
+        <w:lastRenderedPageBreak/>
+        <w:t xml:space="preserve">Ajout d’un </w:t>
+      </w:r>
+      <w:proofErr w:type="spellStart"/>
+      <w:r>
+        <w:t>ToDo</w:t>
+      </w:r>
+      <w:bookmarkEnd w:id="17"/>
+      <w:proofErr w:type="spellEnd"/>
+    </w:p>
+    <w:p>
+      <w:pPr>
+        <w:pStyle w:val="TexteFormel"/>
+      </w:pPr>
+      <w:r>
         <w:rPr>
           <w:noProof/>
         </w:rPr>
         <w:drawing>
-          <wp:anchor distT="0" distB="0" distL="114300" distR="114300" simplePos="0" relativeHeight="251661312" behindDoc="1" locked="0" layoutInCell="1" allowOverlap="1" wp14:anchorId="643E0B0F" wp14:editId="1FCB1F17">
+          <wp:anchor distT="0" distB="0" distL="114300" distR="114300" simplePos="0" relativeHeight="251664384" behindDoc="1" locked="0" layoutInCell="1" allowOverlap="1" wp14:anchorId="3C108693" wp14:editId="72D1AA3B">
             <wp:simplePos x="0" y="0"/>
             <wp:positionH relativeFrom="margin">
-              <wp:posOffset>-4445</wp:posOffset>
+              <wp:align>right</wp:align>
             </wp:positionH>
-            <wp:positionV relativeFrom="page">
-              <wp:posOffset>2752725</wp:posOffset>
+            <wp:positionV relativeFrom="paragraph">
+              <wp:posOffset>-136525</wp:posOffset>
             </wp:positionV>
-            <wp:extent cx="1349375" cy="2838450"/>
-            <wp:effectExtent l="0" t="0" r="3175" b="0"/>
+            <wp:extent cx="1508760" cy="3181350"/>
+            <wp:effectExtent l="0" t="0" r="0" b="0"/>
             <wp:wrapTight wrapText="bothSides">
               <wp:wrapPolygon edited="0">
                 <wp:start x="0" y="0"/>
-                <wp:lineTo x="0" y="21455"/>
-                <wp:lineTo x="21346" y="21455"/>
-                <wp:lineTo x="21346" y="0"/>
+                <wp:lineTo x="0" y="21471"/>
+                <wp:lineTo x="21273" y="21471"/>
+                <wp:lineTo x="21273" y="0"/>
                 <wp:lineTo x="0" y="0"/>
               </wp:wrapPolygon>
             </wp:wrapTight>
-            <wp:docPr id="1966678375" name="Picture 2"/>
+            <wp:docPr id="1044508444" name="Picture 1" descr="A screenshot of a phone&#10;&#10;Description automatically generated"/>
             <wp:cNvGraphicFramePr>
               <a:graphicFrameLocks xmlns:a="http://schemas.openxmlformats.org/drawingml/2006/main" noChangeAspect="1"/>
             </wp:cNvGraphicFramePr>
@@ -4223,13 +4782,13 @@
               <a:graphicData uri="http://schemas.openxmlformats.org/drawingml/2006/picture">
                 <pic:pic xmlns:pic="http://schemas.openxmlformats.org/drawingml/2006/picture">
                   <pic:nvPicPr>
-                    <pic:cNvPr id="0" name="Picture 3"/>
+                    <pic:cNvPr id="1044508444" name="Picture 1" descr="A screenshot of a phone&#10;&#10;Description automatically generated"/>
                     <pic:cNvPicPr>
                       <a:picLocks noChangeAspect="1" noChangeArrowheads="1"/>
                     </pic:cNvPicPr>
                   </pic:nvPicPr>
                   <pic:blipFill>
-                    <a:blip r:embed="rId15" cstate="print">
+                    <a:blip r:embed="rId17" cstate="print">
                       <a:extLst>
                         <a:ext uri="{28A0092B-C50C-407E-A947-70E740481C1C}">
                           <a14:useLocalDpi xmlns:a14="http://schemas.microsoft.com/office/drawing/2010/main" val="0"/>
@@ -4244,7 +4803,7 @@
                   <pic:spPr bwMode="auto">
                     <a:xfrm>
                       <a:off x="0" y="0"/>
-                      <a:ext cx="1349375" cy="2838450"/>
+                      <a:ext cx="1508760" cy="3181350"/>
                     </a:xfrm>
                     <a:prstGeom prst="rect">
                       <a:avLst/>
@@ -4261,7 +4820,7 @@
         </w:drawing>
       </w:r>
       <w:r>
-        <w:t xml:space="preserve">Chaque </w:t>
+        <w:t xml:space="preserve">L’ajout d’un </w:t>
       </w:r>
       <w:proofErr w:type="spellStart"/>
       <w:r>
@@ -4269,142 +4828,60 @@
       </w:r>
       <w:proofErr w:type="spellEnd"/>
       <w:r>
-        <w:t xml:space="preserve"> est une </w:t>
+        <w:t xml:space="preserve"> se fait via </w:t>
+      </w:r>
+      <w:proofErr w:type="spellStart"/>
+      <w:r>
+        <w:t>l’activity</w:t>
+      </w:r>
+      <w:proofErr w:type="spellEnd"/>
+      <w:r>
+        <w:t xml:space="preserve"> d’ajout d’un </w:t>
+      </w:r>
+      <w:proofErr w:type="spellStart"/>
+      <w:r>
+        <w:t>ToDo</w:t>
+      </w:r>
+      <w:proofErr w:type="spellEnd"/>
+      <w:r>
+        <w:t xml:space="preserve">. Cette activité est faite avec une combinaison de </w:t>
+      </w:r>
+      <w:proofErr w:type="spellStart"/>
+      <w:r>
+        <w:t>layouts</w:t>
+      </w:r>
+      <w:proofErr w:type="spellEnd"/>
+      <w:r>
+        <w:t xml:space="preserve"> pour assurer le bon affichage. </w:t>
+      </w:r>
+    </w:p>
+    <w:p>
+      <w:pPr>
+        <w:pStyle w:val="TexteFormel"/>
+      </w:pPr>
+      <w:r>
+        <w:t xml:space="preserve">Normalement, les couleurs suivent la charte graphique de l’application, cependant, il n’est pas possible de forcer la couleur du </w:t>
       </w:r>
       <w:proofErr w:type="spellStart"/>
       <w:r>
         <w:rPr>
           <w:rStyle w:val="BacktickCar"/>
         </w:rPr>
-        <w:t>listItem</w:t>
+        <w:t>datePicker</w:t>
       </w:r>
       <w:proofErr w:type="spellEnd"/>
       <w:r>
-        <w:t xml:space="preserve"> ajouté dans une </w:t>
-      </w:r>
-      <w:proofErr w:type="spellStart"/>
+        <w:t xml:space="preserve"> et du </w:t>
+      </w:r>
       <w:r>
         <w:rPr>
           <w:rStyle w:val="BacktickCar"/>
         </w:rPr>
-        <w:t>ListView</w:t>
-      </w:r>
-      <w:proofErr w:type="spellEnd"/>
-      <w:r>
-        <w:t xml:space="preserve">, comme ça les </w:t>
-      </w:r>
-      <w:proofErr w:type="spellStart"/>
-      <w:r>
-        <w:t>ToDos</w:t>
-      </w:r>
-      <w:proofErr w:type="spellEnd"/>
-      <w:r>
-        <w:t xml:space="preserve"> peuvent être ajoutés à la volée. Chaque </w:t>
-      </w:r>
-      <w:proofErr w:type="spellStart"/>
-      <w:r>
-        <w:t>ToDo</w:t>
-      </w:r>
-      <w:proofErr w:type="spellEnd"/>
-      <w:r>
-        <w:t xml:space="preserve"> a un </w:t>
-      </w:r>
-      <w:proofErr w:type="spellStart"/>
-      <w:r>
-        <w:rPr>
-          <w:rStyle w:val="BacktickCar"/>
-        </w:rPr>
-        <w:t>onClickListener</w:t>
-      </w:r>
-      <w:proofErr w:type="spellEnd"/>
-      <w:r>
-        <w:t xml:space="preserve"> rattaché qui renvoie sur la page d’affichage d’un </w:t>
-      </w:r>
-      <w:proofErr w:type="spellStart"/>
-      <w:r>
-        <w:t>ToDo</w:t>
-      </w:r>
-      <w:proofErr w:type="spellEnd"/>
-      <w:r>
-        <w:t xml:space="preserve"> spécifique.</w:t>
-      </w:r>
-      <w:r>
-        <w:t xml:space="preserve"> </w:t>
-      </w:r>
-    </w:p>
-    <w:p>
-      <w:pPr>
-        <w:pStyle w:val="TexteFormel"/>
-      </w:pPr>
-      <w:r>
-        <w:t xml:space="preserve">L’affichage des </w:t>
-      </w:r>
-      <w:proofErr w:type="spellStart"/>
-      <w:r>
-        <w:t>ToDos</w:t>
-      </w:r>
-      <w:proofErr w:type="spellEnd"/>
-      <w:r>
-        <w:t xml:space="preserve"> fonctionne parfaitement sur la majorité des tailles d’écrans, cependant cet affichage n’est pas idéal sur les écrans plus grands, par exemple une tablette.</w:t>
-      </w:r>
-    </w:p>
-    <w:p>
-      <w:pPr>
-        <w:pStyle w:val="TexteFormel"/>
-      </w:pPr>
-      <w:r>
-        <w:t xml:space="preserve">La page d’affichage d’un </w:t>
-      </w:r>
-      <w:proofErr w:type="spellStart"/>
-      <w:r>
-        <w:t>ToDo</w:t>
-      </w:r>
-      <w:proofErr w:type="spellEnd"/>
-      <w:r>
-        <w:t xml:space="preserve"> utilise une mélange de </w:t>
-      </w:r>
-      <w:proofErr w:type="spellStart"/>
-      <w:r>
-        <w:t>layouts</w:t>
-      </w:r>
-      <w:proofErr w:type="spellEnd"/>
-      <w:r>
-        <w:t xml:space="preserve"> pour permettre un affichage hétérogène et compréhensible d’un </w:t>
-      </w:r>
-      <w:proofErr w:type="spellStart"/>
-      <w:r>
-        <w:t>ToDo</w:t>
-      </w:r>
-      <w:proofErr w:type="spellEnd"/>
-      <w:r>
-        <w:t>.</w:t>
-      </w:r>
-      <w:r>
-        <w:t xml:space="preserve"> </w:t>
-      </w:r>
-      <w:r>
-        <w:t>L’image est toujours redimensionnée pour l’afficher en entier.</w:t>
-      </w:r>
-    </w:p>
-    <w:p>
-      <w:pPr>
-        <w:pStyle w:val="TexteFormel"/>
-      </w:pPr>
-    </w:p>
-    <w:p>
-      <w:pPr>
-        <w:pStyle w:val="TitreSecondaire"/>
-      </w:pPr>
-      <w:bookmarkStart w:id="17" w:name="_Toc134541957"/>
-      <w:r>
-        <w:t xml:space="preserve">Ajout d’un </w:t>
-      </w:r>
-      <w:proofErr w:type="spellStart"/>
-      <w:r>
-        <w:t>ToDo</w:t>
-      </w:r>
-      <w:bookmarkEnd w:id="17"/>
-      <w:proofErr w:type="spellEnd"/>
+        <w:t>Spinner</w:t>
+      </w:r>
+      <w:r>
+        <w:t>, qui suivent la couleur du téléphone. Il est donc possible que le texte soit blanc car l’utilisateur a son téléphone en mode sombre et donc l’application change la couleur automatiquement.</w:t>
+      </w:r>
     </w:p>
     <w:p>
       <w:pPr>
@@ -4417,26 +4894,25 @@
         <mc:AlternateContent>
           <mc:Choice Requires="wps">
             <w:drawing>
-              <wp:anchor distT="0" distB="0" distL="114300" distR="114300" simplePos="0" relativeHeight="251660288" behindDoc="1" locked="0" layoutInCell="1" allowOverlap="1" wp14:anchorId="0D71325C" wp14:editId="2D734052">
+              <wp:anchor distT="0" distB="0" distL="114300" distR="114300" simplePos="0" relativeHeight="251666432" behindDoc="1" locked="0" layoutInCell="1" allowOverlap="1" wp14:anchorId="515AA64C" wp14:editId="3D9B48C3">
                 <wp:simplePos x="0" y="0"/>
-                <wp:positionH relativeFrom="margin">
-                  <wp:posOffset>4481830</wp:posOffset>
+                <wp:positionH relativeFrom="column">
+                  <wp:posOffset>2661285</wp:posOffset>
                 </wp:positionH>
-                <wp:positionV relativeFrom="page">
-                  <wp:posOffset>4600575</wp:posOffset>
+                <wp:positionV relativeFrom="paragraph">
+                  <wp:posOffset>767080</wp:posOffset>
                 </wp:positionV>
-                <wp:extent cx="1280795" cy="405765"/>
+                <wp:extent cx="1508760" cy="635"/>
                 <wp:effectExtent l="0" t="0" r="0" b="0"/>
                 <wp:wrapTight wrapText="bothSides">
                   <wp:wrapPolygon edited="0">
                     <wp:start x="0" y="0"/>
-                    <wp:lineTo x="0" y="20282"/>
-                    <wp:lineTo x="21204" y="20282"/>
-                    <wp:lineTo x="21204" y="0"/>
-                    <wp:lineTo x="0" y="0"/>
+                    <wp:lineTo x="0" y="21600"/>
+                    <wp:lineTo x="21600" y="21600"/>
+                    <wp:lineTo x="21600" y="0"/>
                   </wp:wrapPolygon>
                 </wp:wrapTight>
-                <wp:docPr id="1072627150" name="Text Box 1"/>
+                <wp:docPr id="4003314" name="Text Box 1"/>
                 <wp:cNvGraphicFramePr/>
                 <a:graphic xmlns:a="http://schemas.openxmlformats.org/drawingml/2006/main">
                   <a:graphicData uri="http://schemas.microsoft.com/office/word/2010/wordprocessingShape">
@@ -4445,7 +4921,7 @@
                       <wps:spPr>
                         <a:xfrm>
                           <a:off x="0" y="0"/>
-                          <a:ext cx="1280795" cy="405765"/>
+                          <a:ext cx="1508760" cy="635"/>
                         </a:xfrm>
                         <a:prstGeom prst="rect">
                           <a:avLst/>
@@ -4463,11 +4939,8 @@
                             <w:pPr>
                               <w:pStyle w:val="Caption"/>
                               <w:rPr>
-                                <w:rFonts w:ascii="Arial" w:eastAsiaTheme="majorEastAsia" w:hAnsi="Arial" w:cstheme="majorBidi"/>
+                                <w:rFonts w:ascii="Arial" w:hAnsi="Arial"/>
                                 <w:noProof/>
-                                <w:color w:val="000000" w:themeColor="text1"/>
-                                <w:sz w:val="26"/>
-                                <w:szCs w:val="32"/>
                               </w:rPr>
                             </w:pPr>
                             <w:r>
@@ -4478,15 +4951,15 @@
                                 <w:rPr>
                                   <w:noProof/>
                                 </w:rPr>
-                                <w:t>3</w:t>
+                                <w:t>5</w:t>
                               </w:r>
                             </w:fldSimple>
                             <w:r>
-                              <w:t xml:space="preserve"> Page d'affichage de tous les </w:t>
+                              <w:t xml:space="preserve"> Page de création d'un </w:t>
                             </w:r>
                             <w:proofErr w:type="spellStart"/>
                             <w:r>
-                              <w:t>ToDos</w:t>
+                              <w:t>ToDo</w:t>
                             </w:r>
                             <w:proofErr w:type="spellEnd"/>
                           </w:p>
@@ -4506,18 +4979,15 @@
           </mc:Choice>
           <mc:Fallback>
             <w:pict>
-              <v:shape w14:anchorId="0D71325C" id="_x0000_s1027" type="#_x0000_t202" style="position:absolute;left:0;text-align:left;margin-left:352.9pt;margin-top:362.25pt;width:100.85pt;height:31.95pt;z-index:-251656192;visibility:visible;mso-wrap-style:square;mso-wrap-distance-left:9pt;mso-wrap-distance-top:0;mso-wrap-distance-right:9pt;mso-wrap-distance-bottom:0;mso-position-horizontal:absolute;mso-position-horizontal-relative:margin;mso-position-vertical:absolute;mso-position-vertical-relative:page;v-text-anchor:top" o:gfxdata="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" stroked="f">
+              <v:shape w14:anchorId="515AA64C" id="_x0000_s1029" type="#_x0000_t202" style="position:absolute;left:0;text-align:left;margin-left:209.55pt;margin-top:60.4pt;width:118.8pt;height:.05pt;z-index:-251650048;visibility:visible;mso-wrap-style:square;mso-wrap-distance-left:9pt;mso-wrap-distance-top:0;mso-wrap-distance-right:9pt;mso-wrap-distance-bottom:0;mso-position-horizontal:absolute;mso-position-horizontal-relative:text;mso-position-vertical:absolute;mso-position-vertical-relative:text;v-text-anchor:top" o:gfxdata="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" stroked="f">
                 <v:textbox style="mso-fit-shape-to-text:t" inset="0,0,0,0">
                   <w:txbxContent>
                     <w:p>
                       <w:pPr>
                         <w:pStyle w:val="Caption"/>
                         <w:rPr>
-                          <w:rFonts w:ascii="Arial" w:eastAsiaTheme="majorEastAsia" w:hAnsi="Arial" w:cstheme="majorBidi"/>
+                          <w:rFonts w:ascii="Arial" w:hAnsi="Arial"/>
                           <w:noProof/>
-                          <w:color w:val="000000" w:themeColor="text1"/>
-                          <w:sz w:val="26"/>
-                          <w:szCs w:val="32"/>
                         </w:rPr>
                       </w:pPr>
                       <w:r>
@@ -4528,26 +4998,59 @@
                           <w:rPr>
                             <w:noProof/>
                           </w:rPr>
-                          <w:t>3</w:t>
+                          <w:t>5</w:t>
                         </w:r>
                       </w:fldSimple>
                       <w:r>
-                        <w:t xml:space="preserve"> Page d'affichage de tous les </w:t>
+                        <w:t xml:space="preserve"> Page de création d'un </w:t>
                       </w:r>
                       <w:proofErr w:type="spellStart"/>
                       <w:r>
-                        <w:t>ToDos</w:t>
+                        <w:t>ToDo</w:t>
                       </w:r>
                       <w:proofErr w:type="spellEnd"/>
                     </w:p>
                   </w:txbxContent>
                 </v:textbox>
-                <w10:wrap type="tight" anchorx="margin" anchory="page"/>
+                <w10:wrap type="tight"/>
               </v:shape>
             </w:pict>
           </mc:Fallback>
         </mc:AlternateContent>
       </w:r>
+      <w:r>
+        <w:t xml:space="preserve">Les entrées textuelles ont tous des </w:t>
+      </w:r>
+      <w:proofErr w:type="spellStart"/>
+      <w:r>
+        <w:rPr>
+          <w:i/>
+          <w:iCs/>
+        </w:rPr>
+        <w:t>placeholders</w:t>
+      </w:r>
+      <w:proofErr w:type="spellEnd"/>
+      <w:r>
+        <w:t xml:space="preserve"> pour tirer l’utilisateur vers le bon contenu. Malheureusement, il est possible de créer un </w:t>
+      </w:r>
+      <w:proofErr w:type="spellStart"/>
+      <w:r>
+        <w:t>ToDo</w:t>
+      </w:r>
+      <w:proofErr w:type="spellEnd"/>
+      <w:r>
+        <w:t xml:space="preserve"> avec une date de complétion dans le passé.</w:t>
+      </w:r>
+    </w:p>
+    <w:p>
+      <w:pPr>
+        <w:pStyle w:val="TexteFormel"/>
+      </w:pPr>
+    </w:p>
+    <w:p>
+      <w:pPr>
+        <w:pStyle w:val="TexteFormel"/>
+      </w:pPr>
     </w:p>
     <w:p>
       <w:pPr>
@@ -4568,6 +5071,25 @@
       <w:pPr>
         <w:pStyle w:val="TexteFormel"/>
       </w:pPr>
+      <w:r>
+        <w:t xml:space="preserve">La suppression d’un </w:t>
+      </w:r>
+      <w:proofErr w:type="spellStart"/>
+      <w:r>
+        <w:t>ToDo</w:t>
+      </w:r>
+      <w:proofErr w:type="spellEnd"/>
+      <w:r>
+        <w:t xml:space="preserve"> se fait depuis la page d’affichage d’un </w:t>
+      </w:r>
+      <w:proofErr w:type="spellStart"/>
+      <w:r>
+        <w:t>ToDo</w:t>
+      </w:r>
+      <w:proofErr w:type="spellEnd"/>
+      <w:r>
+        <w:t>, une demande de confirmation est faite pour assurer que ceci est l’action voulue.</w:t>
+      </w:r>
     </w:p>
     <w:p>
       <w:pPr>
@@ -4588,6 +5110,26 @@
       <w:pPr>
         <w:pStyle w:val="TexteFormel"/>
       </w:pPr>
+      <w:r>
+        <w:t xml:space="preserve">Il est possible de </w:t>
+      </w:r>
+      <w:r>
+        <w:t>modifier</w:t>
+      </w:r>
+      <w:r>
+        <w:t xml:space="preserve"> un </w:t>
+      </w:r>
+      <w:proofErr w:type="spellStart"/>
+      <w:r>
+        <w:t>ToDo</w:t>
+      </w:r>
+      <w:proofErr w:type="spellEnd"/>
+      <w:r>
+        <w:t>, l’activité de modification est identique a celle de création, avec la précision que les champs sont déjà remplis.</w:t>
+      </w:r>
+      <w:r>
+        <w:t xml:space="preserve"> Il est toujours possible de rajouter une image, qui ouvre la camera et renvoie ensuite sur la page avec la nouvelle image.</w:t>
+      </w:r>
     </w:p>
     <w:p>
       <w:pPr>
@@ -4608,6 +5150,93 @@
       <w:pPr>
         <w:pStyle w:val="TexteFormel"/>
       </w:pPr>
+      <w:r>
+        <w:t xml:space="preserve">La </w:t>
+      </w:r>
+      <w:proofErr w:type="spellStart"/>
+      <w:r>
+        <w:t>completion</w:t>
+      </w:r>
+      <w:proofErr w:type="spellEnd"/>
+      <w:r>
+        <w:t xml:space="preserve"> d’un </w:t>
+      </w:r>
+      <w:proofErr w:type="spellStart"/>
+      <w:r>
+        <w:t>ToDo</w:t>
+      </w:r>
+      <w:proofErr w:type="spellEnd"/>
+      <w:r>
+        <w:t xml:space="preserve"> se fait sur la page du </w:t>
+      </w:r>
+      <w:proofErr w:type="spellStart"/>
+      <w:r>
+        <w:t>ToDo</w:t>
+      </w:r>
+      <w:proofErr w:type="spellEnd"/>
+      <w:r>
+        <w:t xml:space="preserve"> en lui-même en secouant le téléphone, la sensibilité de cette secousse peut être modifier dans les paramètres. Quand un </w:t>
+      </w:r>
+      <w:proofErr w:type="spellStart"/>
+      <w:r>
+        <w:t>ToDo</w:t>
+      </w:r>
+      <w:proofErr w:type="spellEnd"/>
+      <w:r>
+        <w:t xml:space="preserve"> est complété, son nom apparait barré dans la liste des </w:t>
+      </w:r>
+      <w:proofErr w:type="spellStart"/>
+      <w:r>
+        <w:t>ToDos</w:t>
+      </w:r>
+      <w:proofErr w:type="spellEnd"/>
+      <w:r>
+        <w:t xml:space="preserve">. Sur la page du </w:t>
+      </w:r>
+      <w:proofErr w:type="spellStart"/>
+      <w:r>
+        <w:t>ToDo</w:t>
+      </w:r>
+      <w:proofErr w:type="spellEnd"/>
+      <w:r>
+        <w:t xml:space="preserve">, la </w:t>
+      </w:r>
+      <w:proofErr w:type="spellStart"/>
+      <w:r>
+        <w:t>checkbox</w:t>
+      </w:r>
+      <w:proofErr w:type="spellEnd"/>
+      <w:r>
+        <w:t xml:space="preserve"> </w:t>
+      </w:r>
+      <w:proofErr w:type="spellStart"/>
+      <w:r>
+        <w:rPr>
+          <w:i/>
+          <w:iCs/>
+        </w:rPr>
+        <w:t>completed</w:t>
+      </w:r>
+      <w:proofErr w:type="spellEnd"/>
+      <w:r>
+        <w:t xml:space="preserve"> se remplit, il est possible d’annuler la complétion d’un </w:t>
+      </w:r>
+      <w:proofErr w:type="spellStart"/>
+      <w:r>
+        <w:t>ToDo</w:t>
+      </w:r>
+      <w:proofErr w:type="spellEnd"/>
+      <w:r>
+        <w:t xml:space="preserve"> en modifiant le </w:t>
+      </w:r>
+      <w:proofErr w:type="spellStart"/>
+      <w:r>
+        <w:t>ToDo</w:t>
+      </w:r>
+      <w:proofErr w:type="spellEnd"/>
+      <w:r>
+        <w:t>.</w:t>
+      </w:r>
     </w:p>
     <w:p>
       <w:pPr>
@@ -4622,7 +5251,6 @@
         </w:rPr>
       </w:pPr>
       <w:r>
-        <w:lastRenderedPageBreak/>
         <w:br w:type="page"/>
       </w:r>
     </w:p>
@@ -4828,10 +5456,10 @@
       <w:pPr>
         <w:pStyle w:val="TexteFormel"/>
         <w:sectPr>
-          <w:headerReference w:type="even" r:id="rId16"/>
-          <w:headerReference w:type="default" r:id="rId17"/>
-          <w:footerReference w:type="even" r:id="rId18"/>
-          <w:footerReference w:type="default" r:id="rId19"/>
+          <w:headerReference w:type="even" r:id="rId18"/>
+          <w:headerReference w:type="default" r:id="rId19"/>
+          <w:footerReference w:type="even" r:id="rId20"/>
+          <w:footerReference w:type="default" r:id="rId21"/>
           <w:pgSz w:w="11906" w:h="16838"/>
           <w:pgMar w:top="1417" w:right="1417" w:bottom="1417" w:left="1417" w:header="709" w:footer="708" w:gutter="0"/>
           <w:cols w:space="708"/>
@@ -5012,6 +5640,7 @@
         <w:t>Prendre des photos. (</w:t>
       </w:r>
       <w:proofErr w:type="spellStart"/>
+      <w:proofErr w:type="gramStart"/>
       <w:r>
         <w:rPr>
           <w:rFonts w:ascii="Times New Roman" w:eastAsia="Times New Roman" w:hAnsi="Times New Roman" w:cs="Times New Roman"/>
@@ -5029,7 +5658,17 @@
           <w:szCs w:val="24"/>
           <w:lang w:eastAsia="fr-CH"/>
         </w:rPr>
-        <w:t xml:space="preserve">.). </w:t>
+        <w:t>.</w:t>
+      </w:r>
+      <w:proofErr w:type="gramEnd"/>
+      <w:r>
+        <w:rPr>
+          <w:rFonts w:ascii="Times New Roman" w:eastAsia="Times New Roman" w:hAnsi="Times New Roman" w:cs="Times New Roman"/>
+          <w:sz w:val="24"/>
+          <w:szCs w:val="24"/>
+          <w:lang w:eastAsia="fr-CH"/>
+        </w:rPr>
+        <w:t xml:space="preserve">). </w:t>
       </w:r>
       <w:r>
         <w:rPr>
@@ -5064,7 +5703,7 @@
         </w:rPr>
         <w:t xml:space="preserve">. </w:t>
       </w:r>
-      <w:hyperlink r:id="rId20" w:history="1">
+      <w:hyperlink r:id="rId22" w:history="1">
         <w:r>
           <w:rPr>
             <w:rStyle w:val="Hyperlink"/>
@@ -5126,7 +5765,7 @@
         </w:rPr>
         <w:t xml:space="preserve">. </w:t>
       </w:r>
-      <w:hyperlink r:id="rId21" w:history="1">
+      <w:hyperlink r:id="rId23" w:history="1">
         <w:r>
           <w:rPr>
             <w:rStyle w:val="Hyperlink"/>
@@ -5208,7 +5847,7 @@
         </w:rPr>
         <w:t xml:space="preserve">. </w:t>
       </w:r>
-      <w:hyperlink r:id="rId22" w:history="1">
+      <w:hyperlink r:id="rId24" w:history="1">
         <w:r>
           <w:rPr>
             <w:rStyle w:val="Hyperlink"/>
@@ -5252,7 +5891,7 @@
         </w:rPr>
         <w:t xml:space="preserve">. (n.d.). Stack Overflow. </w:t>
       </w:r>
-      <w:hyperlink r:id="rId23" w:history="1">
+      <w:hyperlink r:id="rId25" w:history="1">
         <w:r>
           <w:rPr>
             <w:rStyle w:val="Hyperlink"/>
@@ -5286,6 +5925,7 @@
         <w:t>Créer des icônes d’application. (</w:t>
       </w:r>
       <w:proofErr w:type="spellStart"/>
+      <w:proofErr w:type="gramStart"/>
       <w:r>
         <w:rPr>
           <w:rFonts w:ascii="Times New Roman" w:eastAsia="Times New Roman" w:hAnsi="Times New Roman" w:cs="Times New Roman"/>
@@ -5303,7 +5943,17 @@
           <w:szCs w:val="24"/>
           <w:lang w:eastAsia="fr-CH"/>
         </w:rPr>
-        <w:t xml:space="preserve">.). </w:t>
+        <w:t>.</w:t>
+      </w:r>
+      <w:proofErr w:type="gramEnd"/>
+      <w:r>
+        <w:rPr>
+          <w:rFonts w:ascii="Times New Roman" w:eastAsia="Times New Roman" w:hAnsi="Times New Roman" w:cs="Times New Roman"/>
+          <w:sz w:val="24"/>
+          <w:szCs w:val="24"/>
+          <w:lang w:eastAsia="fr-CH"/>
+        </w:rPr>
+        <w:t xml:space="preserve">). </w:t>
       </w:r>
       <w:r>
         <w:rPr>
@@ -5338,7 +5988,7 @@
         </w:rPr>
         <w:t xml:space="preserve">. </w:t>
       </w:r>
-      <w:hyperlink r:id="rId24" w:history="1">
+      <w:hyperlink r:id="rId26" w:history="1">
         <w:r>
           <w:rPr>
             <w:rStyle w:val="Hyperlink"/>
@@ -5391,7 +6041,7 @@
         </w:rPr>
         <w:t xml:space="preserve">. </w:t>
       </w:r>
-      <w:hyperlink r:id="rId25" w:history="1">
+      <w:hyperlink r:id="rId27" w:history="1">
         <w:r>
           <w:rPr>
             <w:rStyle w:val="Hyperlink"/>
@@ -5466,7 +6116,7 @@
         </w:rPr>
         <w:t xml:space="preserve">. </w:t>
       </w:r>
-      <w:hyperlink r:id="rId26" w:history="1">
+      <w:hyperlink r:id="rId28" w:history="1">
         <w:r>
           <w:rPr>
             <w:rStyle w:val="Hyperlink"/>
@@ -5491,8 +6141,8 @@
       </w:pPr>
     </w:p>
     <w:sectPr>
-      <w:footerReference w:type="even" r:id="rId27"/>
-      <w:footerReference w:type="default" r:id="rId28"/>
+      <w:footerReference w:type="even" r:id="rId29"/>
+      <w:footerReference w:type="default" r:id="rId30"/>
       <w:pgSz w:w="11906" w:h="16838"/>
       <w:pgMar w:top="1417" w:right="1417" w:bottom="1417" w:left="1417" w:header="709" w:footer="708" w:gutter="0"/>
       <w:pgNumType w:fmt="upperRoman" w:start="1"/>
@@ -12903,6 +13553,7 @@
   <w:style w:type="character" w:default="1" w:styleId="DefaultParagraphFont">
     <w:name w:val="Default Paragraph Font"/>
     <w:uiPriority w:val="1"/>
+    <w:semiHidden/>
     <w:unhideWhenUsed/>
   </w:style>
   <w:style w:type="table" w:default="1" w:styleId="TableNormal">

</xml_diff>

<commit_message>
Embellish chapters 4.3 to 4.5
</commit_message>
<xml_diff>
--- a/doc/ShakeToDo_HeArc_Rapport.docx
+++ b/doc/ShakeToDo_HeArc_Rapport.docx
@@ -3280,27 +3280,14 @@
       <w:r>
         <w:t xml:space="preserve">Figure </w:t>
       </w:r>
-      <w:r>
-        <w:fldChar w:fldCharType="begin"/>
-      </w:r>
-      <w:r>
-        <w:instrText xml:space="preserve"> SEQ Figure \* ARABIC </w:instrText>
-      </w:r>
-      <w:r>
-        <w:fldChar w:fldCharType="separate"/>
-      </w:r>
-      <w:r>
-        <w:rPr>
-          <w:noProof/>
-        </w:rPr>
-        <w:t>1</w:t>
-      </w:r>
-      <w:r>
-        <w:rPr>
-          <w:noProof/>
-        </w:rPr>
-        <w:fldChar w:fldCharType="end"/>
-      </w:r>
+      <w:fldSimple w:instr=" SEQ Figure \* ARABIC ">
+        <w:r>
+          <w:rPr>
+            <w:noProof/>
+          </w:rPr>
+          <w:t>1</w:t>
+        </w:r>
+      </w:fldSimple>
       <w:r>
         <w:t xml:space="preserve"> - Maquettes de l'application</w:t>
       </w:r>
@@ -3388,10 +3375,12 @@
         <w:t xml:space="preserve">L'utilisation de Room pour créer la base de données d'une application Android offre une approche efficace et structurée pour la gestion des données. Room facilite la création et l'interaction avec la base de données en fournissant une couche d'abstraction. Les étapes clés pour utiliser Room consistent à ajouter les dépendances nécessaires dans le fichier </w:t>
       </w:r>
       <w:proofErr w:type="spellStart"/>
+      <w:proofErr w:type="gramStart"/>
       <w:r>
         <w:t>build.gradle</w:t>
       </w:r>
       <w:proofErr w:type="spellEnd"/>
+      <w:proofErr w:type="gramEnd"/>
       <w:r>
         <w:t>, définir les entités qui représentent les tables de la base de données, créer les interfaces DAO pour accéder aux données, et enfin, instancier et utiliser la base de données dans l'application.</w:t>
       </w:r>
@@ -3401,10 +3390,7 @@
         <w:pStyle w:val="TexteFormel"/>
       </w:pPr>
       <w:r>
-        <w:t>En ajoutant les dépendances appropriées, Room offre une solution complète et fiable pour la gestion des données persistantes. Les entités permettent de définir la structure des tables et les annotations associées facilitent la gestion des contraintes et des relations entre les tables. Les interfaces DAO offrent une abstraction permettant d'effectuer des opérations de haut niveau sur la base de données, en utilisant des méthodes claires et intuitives qui masquent les détails de mise en œuvre des requêtes SQL. Enfin, l'instanciation et l'utilisation de la base de données se font de manière centralisée, ce qui garantit une gestion cohérente et efficace des ressources.</w:t>
-      </w:r>
-      <w:r>
-        <w:t xml:space="preserve"> </w:t>
+        <w:t xml:space="preserve">En ajoutant les dépendances appropriées, Room offre une solution complète et fiable pour la gestion des données persistantes. Les entités permettent de définir la structure des tables et les annotations associées facilitent la gestion des contraintes et des relations entre les tables. Les interfaces DAO offrent une abstraction permettant d'effectuer des opérations de haut niveau sur la base de données, en utilisant des méthodes claires et intuitives qui masquent les détails de mise en œuvre des requêtes SQL. Enfin, l'instanciation et l'utilisation de la base de données se font de manière centralisée, ce qui garantit une gestion cohérente et efficace des ressources. </w:t>
       </w:r>
     </w:p>
     <w:p>
@@ -3580,10 +3566,10 @@
             <v:path o:extrusionok="f" gradientshapeok="t" o:connecttype="rect"/>
             <o:lock v:ext="edit" aspectratio="t"/>
           </v:shapetype>
-          <v:shape id="_x0000_i1028" type="#_x0000_t75" style="width:451.3pt;height:34pt" o:ole="">
+          <v:shape id="_x0000_i1025" type="#_x0000_t75" style="width:451.3pt;height:34pt" o:ole="">
             <v:imagedata r:id="rId14" o:title=""/>
           </v:shape>
-          <o:OLEObject Type="Embed" ProgID="Word.OpenDocumentText.12" ShapeID="_x0000_i1028" DrawAspect="Content" ObjectID="_1745244561" r:id="rId15"/>
+          <o:OLEObject Type="Embed" ProgID="Word.OpenDocumentText.12" ShapeID="_x0000_i1025" DrawAspect="Content" ObjectID="_1745244930" r:id="rId15"/>
         </w:object>
       </w:r>
     </w:p>
@@ -3624,6 +3610,7 @@
         <w:t xml:space="preserve">La prise de photos est une fonctionnalité importante de l'application de gestion de tâches, car elle permet aux utilisateurs d'ajouter des images pour une meilleure organisation et une visualisation plus complète de leurs tâches. Cette fonctionnalité a été développée en utilisant le package </w:t>
       </w:r>
       <w:proofErr w:type="spellStart"/>
+      <w:proofErr w:type="gramStart"/>
       <w:r>
         <w:rPr>
           <w:rStyle w:val="BacktickCar"/>
@@ -3631,6 +3618,7 @@
         <w:t>androidx.camera</w:t>
       </w:r>
       <w:proofErr w:type="spellEnd"/>
+      <w:proofErr w:type="gramEnd"/>
       <w:r>
         <w:t>, qui fournit une interface pour interagir avec la caméra du périphérique.</w:t>
       </w:r>
@@ -4439,27 +4427,14 @@
                             <w:r>
                               <w:t xml:space="preserve">Figure </w:t>
                             </w:r>
-                            <w:r>
-                              <w:fldChar w:fldCharType="begin"/>
-                            </w:r>
-                            <w:r>
-                              <w:instrText xml:space="preserve"> SEQ Figure \* ARABIC </w:instrText>
-                            </w:r>
-                            <w:r>
-                              <w:fldChar w:fldCharType="separate"/>
-                            </w:r>
-                            <w:r>
-                              <w:rPr>
-                                <w:noProof/>
-                              </w:rPr>
-                              <w:t>4</w:t>
-                            </w:r>
-                            <w:r>
-                              <w:rPr>
-                                <w:noProof/>
-                              </w:rPr>
-                              <w:fldChar w:fldCharType="end"/>
-                            </w:r>
+                            <w:fldSimple w:instr=" SEQ Figure \* ARABIC ">
+                              <w:r>
+                                <w:rPr>
+                                  <w:noProof/>
+                                </w:rPr>
+                                <w:t>2</w:t>
+                              </w:r>
+                            </w:fldSimple>
                             <w:r>
                               <w:t xml:space="preserve"> Page d'affichage de tous les </w:t>
                             </w:r>
@@ -4509,27 +4484,14 @@
                       <w:r>
                         <w:t xml:space="preserve">Figure </w:t>
                       </w:r>
-                      <w:r>
-                        <w:fldChar w:fldCharType="begin"/>
-                      </w:r>
-                      <w:r>
-                        <w:instrText xml:space="preserve"> SEQ Figure \* ARABIC </w:instrText>
-                      </w:r>
-                      <w:r>
-                        <w:fldChar w:fldCharType="separate"/>
-                      </w:r>
-                      <w:r>
-                        <w:rPr>
-                          <w:noProof/>
-                        </w:rPr>
-                        <w:t>4</w:t>
-                      </w:r>
-                      <w:r>
-                        <w:rPr>
-                          <w:noProof/>
-                        </w:rPr>
-                        <w:fldChar w:fldCharType="end"/>
-                      </w:r>
+                      <w:fldSimple w:instr=" SEQ Figure \* ARABIC ">
+                        <w:r>
+                          <w:rPr>
+                            <w:noProof/>
+                          </w:rPr>
+                          <w:t>2</w:t>
+                        </w:r>
+                      </w:fldSimple>
                       <w:r>
                         <w:t xml:space="preserve"> Page d'affichage de tous les </w:t>
                       </w:r>
@@ -4676,27 +4638,14 @@
                             <w:r>
                               <w:t xml:space="preserve">Figure </w:t>
                             </w:r>
-                            <w:r>
-                              <w:fldChar w:fldCharType="begin"/>
-                            </w:r>
-                            <w:r>
-                              <w:instrText xml:space="preserve"> SEQ Figure \* ARABIC </w:instrText>
-                            </w:r>
-                            <w:r>
-                              <w:fldChar w:fldCharType="separate"/>
-                            </w:r>
-                            <w:r>
-                              <w:rPr>
-                                <w:noProof/>
-                              </w:rPr>
-                              <w:t>3</w:t>
-                            </w:r>
-                            <w:r>
-                              <w:rPr>
-                                <w:noProof/>
-                              </w:rPr>
-                              <w:fldChar w:fldCharType="end"/>
-                            </w:r>
+                            <w:fldSimple w:instr=" SEQ Figure \* ARABIC ">
+                              <w:r>
+                                <w:rPr>
+                                  <w:noProof/>
+                                </w:rPr>
+                                <w:t>3</w:t>
+                              </w:r>
+                            </w:fldSimple>
                             <w:r>
                               <w:t xml:space="preserve"> Le menu burger ouvert</w:t>
                             </w:r>
@@ -4731,27 +4680,14 @@
                       <w:r>
                         <w:t xml:space="preserve">Figure </w:t>
                       </w:r>
-                      <w:r>
-                        <w:fldChar w:fldCharType="begin"/>
-                      </w:r>
-                      <w:r>
-                        <w:instrText xml:space="preserve"> SEQ Figure \* ARABIC </w:instrText>
-                      </w:r>
-                      <w:r>
-                        <w:fldChar w:fldCharType="separate"/>
-                      </w:r>
-                      <w:r>
-                        <w:rPr>
-                          <w:noProof/>
-                        </w:rPr>
-                        <w:t>3</w:t>
-                      </w:r>
-                      <w:r>
-                        <w:rPr>
-                          <w:noProof/>
-                        </w:rPr>
-                        <w:fldChar w:fldCharType="end"/>
-                      </w:r>
+                      <w:fldSimple w:instr=" SEQ Figure \* ARABIC ">
+                        <w:r>
+                          <w:rPr>
+                            <w:noProof/>
+                          </w:rPr>
+                          <w:t>3</w:t>
+                        </w:r>
+                      </w:fldSimple>
                       <w:r>
                         <w:t xml:space="preserve"> Le menu burger ouvert</w:t>
                       </w:r>
@@ -4824,27 +4760,14 @@
                             <w:r>
                               <w:t xml:space="preserve">Figure </w:t>
                             </w:r>
-                            <w:r>
-                              <w:fldChar w:fldCharType="begin"/>
-                            </w:r>
-                            <w:r>
-                              <w:instrText xml:space="preserve"> SEQ Figure \* ARABIC </w:instrText>
-                            </w:r>
-                            <w:r>
-                              <w:fldChar w:fldCharType="separate"/>
-                            </w:r>
-                            <w:r>
-                              <w:rPr>
-                                <w:noProof/>
-                              </w:rPr>
-                              <w:t>2</w:t>
-                            </w:r>
-                            <w:r>
-                              <w:rPr>
-                                <w:noProof/>
-                              </w:rPr>
-                              <w:fldChar w:fldCharType="end"/>
-                            </w:r>
+                            <w:fldSimple w:instr=" SEQ Figure \* ARABIC ">
+                              <w:r>
+                                <w:rPr>
+                                  <w:noProof/>
+                                </w:rPr>
+                                <w:t>4</w:t>
+                              </w:r>
+                            </w:fldSimple>
                             <w:r>
                               <w:t xml:space="preserve"> Affichage d'un </w:t>
                             </w:r>
@@ -4887,27 +4810,14 @@
                       <w:r>
                         <w:t xml:space="preserve">Figure </w:t>
                       </w:r>
-                      <w:r>
-                        <w:fldChar w:fldCharType="begin"/>
-                      </w:r>
-                      <w:r>
-                        <w:instrText xml:space="preserve"> SEQ Figure \* ARABIC </w:instrText>
-                      </w:r>
-                      <w:r>
-                        <w:fldChar w:fldCharType="separate"/>
-                      </w:r>
-                      <w:r>
-                        <w:rPr>
-                          <w:noProof/>
-                        </w:rPr>
-                        <w:t>2</w:t>
-                      </w:r>
-                      <w:r>
-                        <w:rPr>
-                          <w:noProof/>
-                        </w:rPr>
-                        <w:fldChar w:fldCharType="end"/>
-                      </w:r>
+                      <w:fldSimple w:instr=" SEQ Figure \* ARABIC ">
+                        <w:r>
+                          <w:rPr>
+                            <w:noProof/>
+                          </w:rPr>
+                          <w:t>4</w:t>
+                        </w:r>
+                      </w:fldSimple>
                       <w:r>
                         <w:t xml:space="preserve"> Affichage d'un </w:t>
                       </w:r>
@@ -5192,27 +5102,14 @@
                             <w:r>
                               <w:t xml:space="preserve">Figure </w:t>
                             </w:r>
-                            <w:r>
-                              <w:fldChar w:fldCharType="begin"/>
-                            </w:r>
-                            <w:r>
-                              <w:instrText xml:space="preserve"> SEQ Figure \* ARABIC </w:instrText>
-                            </w:r>
-                            <w:r>
-                              <w:fldChar w:fldCharType="separate"/>
-                            </w:r>
-                            <w:r>
-                              <w:rPr>
-                                <w:noProof/>
-                              </w:rPr>
-                              <w:t>5</w:t>
-                            </w:r>
-                            <w:r>
-                              <w:rPr>
-                                <w:noProof/>
-                              </w:rPr>
-                              <w:fldChar w:fldCharType="end"/>
-                            </w:r>
+                            <w:fldSimple w:instr=" SEQ Figure \* ARABIC ">
+                              <w:r>
+                                <w:rPr>
+                                  <w:noProof/>
+                                </w:rPr>
+                                <w:t>5</w:t>
+                              </w:r>
+                            </w:fldSimple>
                             <w:r>
                               <w:t xml:space="preserve"> Page de création d'un </w:t>
                             </w:r>
@@ -5252,27 +5149,14 @@
                       <w:r>
                         <w:t xml:space="preserve">Figure </w:t>
                       </w:r>
-                      <w:r>
-                        <w:fldChar w:fldCharType="begin"/>
-                      </w:r>
-                      <w:r>
-                        <w:instrText xml:space="preserve"> SEQ Figure \* ARABIC </w:instrText>
-                      </w:r>
-                      <w:r>
-                        <w:fldChar w:fldCharType="separate"/>
-                      </w:r>
-                      <w:r>
-                        <w:rPr>
-                          <w:noProof/>
-                        </w:rPr>
-                        <w:t>5</w:t>
-                      </w:r>
-                      <w:r>
-                        <w:rPr>
-                          <w:noProof/>
-                        </w:rPr>
-                        <w:fldChar w:fldCharType="end"/>
-                      </w:r>
+                      <w:fldSimple w:instr=" SEQ Figure \* ARABIC ">
+                        <w:r>
+                          <w:rPr>
+                            <w:noProof/>
+                          </w:rPr>
+                          <w:t>5</w:t>
+                        </w:r>
+                      </w:fldSimple>
                       <w:r>
                         <w:t xml:space="preserve"> Page de création d'un </w:t>
                       </w:r>
@@ -5344,7 +5228,7 @@
         <w:pStyle w:val="TexteFormel"/>
       </w:pPr>
       <w:r>
-        <w:t xml:space="preserve">La suppression d’un </w:t>
+        <w:t xml:space="preserve">La suppression d'un </w:t>
       </w:r>
       <w:proofErr w:type="spellStart"/>
       <w:r>
@@ -5352,7 +5236,7 @@
       </w:r>
       <w:proofErr w:type="spellEnd"/>
       <w:r>
-        <w:t xml:space="preserve"> se fait depuis la page d’affichage d’un </w:t>
+        <w:t xml:space="preserve"> s'effectue depuis la page d'affichage dédiée à chaque </w:t>
       </w:r>
       <w:proofErr w:type="spellStart"/>
       <w:r>
@@ -5360,7 +5244,39 @@
       </w:r>
       <w:proofErr w:type="spellEnd"/>
       <w:r>
-        <w:t>, une demande de confirmation est faite pour assurer que ceci est l’action voulue.</w:t>
+        <w:t>. Afin d'éviter toute suppression accidentelle, une demande de confirmation est présentée à l'utilisateur pour s'assurer que cette action est bien intentionnelle et souhaitée.</w:t>
+      </w:r>
+    </w:p>
+    <w:p>
+      <w:pPr>
+        <w:pStyle w:val="TexteFormel"/>
+      </w:pPr>
+      <w:r>
+        <w:t xml:space="preserve">Cette étape de confirmation supplémentaire offre une couche de protection et permet à l'utilisateur de prendre une décision éclairée avant de supprimer définitivement un </w:t>
+      </w:r>
+      <w:proofErr w:type="spellStart"/>
+      <w:r>
+        <w:t>ToDo</w:t>
+      </w:r>
+      <w:proofErr w:type="spellEnd"/>
+      <w:r>
+        <w:t>. En demandant explicitement la confirmation, l'application réduit les risques d'erreurs ou de suppressions involontaires, offrant ainsi une expérience plus sécurisée et rassurante pour l'utilisateur.</w:t>
+      </w:r>
+    </w:p>
+    <w:p>
+      <w:pPr>
+        <w:pStyle w:val="TexteFormel"/>
+      </w:pPr>
+      <w:r>
+        <w:t xml:space="preserve">En affichant une demande de confirmation, l'application favorise également la transparence et la clarté des actions effectuées. Les utilisateurs ont ainsi la possibilité de revoir attentivement leur choix avant de supprimer un </w:t>
+      </w:r>
+      <w:proofErr w:type="spellStart"/>
+      <w:r>
+        <w:t>ToDo</w:t>
+      </w:r>
+      <w:proofErr w:type="spellEnd"/>
+      <w:r>
+        <w:t xml:space="preserve"> spécifique. Cela permet d'éviter toute frustration ou regret ultérieur et donne aux utilisateurs un plus grand contrôle sur leurs données et leurs actions au sein de l'application.</w:t>
       </w:r>
     </w:p>
     <w:p>
@@ -5383,13 +5299,7 @@
         <w:pStyle w:val="TexteFormel"/>
       </w:pPr>
       <w:r>
-        <w:t xml:space="preserve">Il est possible de </w:t>
-      </w:r>
-      <w:r>
-        <w:t>modifier</w:t>
-      </w:r>
-      <w:r>
-        <w:t xml:space="preserve"> un </w:t>
+        <w:t xml:space="preserve">Il est possible d'apporter des modifications à un </w:t>
       </w:r>
       <w:proofErr w:type="spellStart"/>
       <w:r>
@@ -5397,22 +5307,91 @@
       </w:r>
       <w:proofErr w:type="spellEnd"/>
       <w:r>
-        <w:t xml:space="preserve">, l’activité de modification est identique </w:t>
-      </w:r>
-      <w:r>
-        <w:t>à</w:t>
-      </w:r>
-      <w:r>
-        <w:t xml:space="preserve"> celle de création, avec la précision que les champs sont déjà remplis.</w:t>
-      </w:r>
-      <w:r>
-        <w:t xml:space="preserve"> Il est toujours possible de rajouter une image, qui ouvre la </w:t>
-      </w:r>
-      <w:r>
-        <w:t>caméra</w:t>
-      </w:r>
-      <w:r>
-        <w:t xml:space="preserve"> et renvoie ensuite sur la page avec la nouvelle image.</w:t>
+        <w:t xml:space="preserve"> existant grâce à une fonctionnalité de modification intégrée. L'activité de modification est conçue de manière similaire à celle de création, mais avec la particularité que les champs sont déjà </w:t>
+      </w:r>
+      <w:proofErr w:type="spellStart"/>
+      <w:r>
+        <w:t>pré-remplis</w:t>
+      </w:r>
+      <w:proofErr w:type="spellEnd"/>
+      <w:r>
+        <w:t xml:space="preserve"> avec les informations du </w:t>
+      </w:r>
+      <w:proofErr w:type="spellStart"/>
+      <w:r>
+        <w:t>ToDo</w:t>
+      </w:r>
+      <w:proofErr w:type="spellEnd"/>
+      <w:r>
+        <w:t xml:space="preserve"> sélectionné.</w:t>
+      </w:r>
+    </w:p>
+    <w:p>
+      <w:pPr>
+        <w:pStyle w:val="TexteFormel"/>
+      </w:pPr>
+      <w:r>
+        <w:t xml:space="preserve">Lorsque l'utilisateur accède à l'activité de modification d'un </w:t>
+      </w:r>
+      <w:proofErr w:type="spellStart"/>
+      <w:r>
+        <w:t>ToDo</w:t>
+      </w:r>
+      <w:proofErr w:type="spellEnd"/>
+      <w:r>
+        <w:t xml:space="preserve">, il peut visualiser les détails actuels du </w:t>
+      </w:r>
+      <w:proofErr w:type="spellStart"/>
+      <w:r>
+        <w:t>ToDo</w:t>
+      </w:r>
+      <w:proofErr w:type="spellEnd"/>
+      <w:r>
+        <w:t xml:space="preserve"> et effectuer les modifications souhaitées. Les champs tels que le titre, la </w:t>
+      </w:r>
+      <w:r>
+        <w:lastRenderedPageBreak/>
+        <w:t xml:space="preserve">description, la date d'échéance, etc., sont automatiquement </w:t>
+      </w:r>
+      <w:proofErr w:type="spellStart"/>
+      <w:r>
+        <w:t>pré-remplis</w:t>
+      </w:r>
+      <w:proofErr w:type="spellEnd"/>
+      <w:r>
+        <w:t xml:space="preserve"> avec les valeurs existantes, ce qui facilite la mise à jour des informations spécifiques du </w:t>
+      </w:r>
+      <w:proofErr w:type="spellStart"/>
+      <w:r>
+        <w:t>ToDo</w:t>
+      </w:r>
+      <w:proofErr w:type="spellEnd"/>
+      <w:r>
+        <w:t>.</w:t>
+      </w:r>
+    </w:p>
+    <w:p>
+      <w:pPr>
+        <w:pStyle w:val="TexteFormel"/>
+      </w:pPr>
+      <w:r>
+        <w:t xml:space="preserve">En outre, l'utilisateur a toujours la possibilité d'ajouter une image à son </w:t>
+      </w:r>
+      <w:proofErr w:type="spellStart"/>
+      <w:r>
+        <w:t>ToDo</w:t>
+      </w:r>
+      <w:proofErr w:type="spellEnd"/>
+      <w:r>
+        <w:t xml:space="preserve">, même lorsqu'il le modifie. Lorsque l'utilisateur sélectionne l'option d'ajout d'image, l'application ouvre l'appareil photo de l'appareil, permettant à l'utilisateur de prendre une photo. Une fois la photo prise, l'application renvoie automatiquement l'utilisateur à la page de modification du </w:t>
+      </w:r>
+      <w:proofErr w:type="spellStart"/>
+      <w:r>
+        <w:t>ToDo</w:t>
+      </w:r>
+      <w:proofErr w:type="spellEnd"/>
+      <w:r>
+        <w:t>, avec la nouvelle image attachée.</w:t>
       </w:r>
     </w:p>
     <w:p>
@@ -5435,15 +5414,197 @@
         <w:pStyle w:val="TexteFormel"/>
       </w:pPr>
       <w:r>
-        <w:t xml:space="preserve">La </w:t>
-      </w:r>
-      <w:proofErr w:type="spellStart"/>
-      <w:r>
-        <w:t>completion</w:t>
-      </w:r>
-      <w:proofErr w:type="spellEnd"/>
-      <w:r>
-        <w:t xml:space="preserve"> d’un </w:t>
+        <w:rPr>
+          <w:noProof/>
+        </w:rPr>
+        <mc:AlternateContent>
+          <mc:Choice Requires="wps">
+            <w:drawing>
+              <wp:anchor distT="0" distB="0" distL="114300" distR="114300" simplePos="0" relativeHeight="251672576" behindDoc="1" locked="0" layoutInCell="1" allowOverlap="1" wp14:anchorId="2A3E8D74" wp14:editId="4F046B28">
+                <wp:simplePos x="0" y="0"/>
+                <wp:positionH relativeFrom="column">
+                  <wp:posOffset>3851275</wp:posOffset>
+                </wp:positionH>
+                <wp:positionV relativeFrom="paragraph">
+                  <wp:posOffset>4057015</wp:posOffset>
+                </wp:positionV>
+                <wp:extent cx="1909445" cy="635"/>
+                <wp:effectExtent l="0" t="0" r="0" b="0"/>
+                <wp:wrapTight wrapText="bothSides">
+                  <wp:wrapPolygon edited="0">
+                    <wp:start x="0" y="0"/>
+                    <wp:lineTo x="0" y="21600"/>
+                    <wp:lineTo x="21600" y="21600"/>
+                    <wp:lineTo x="21600" y="0"/>
+                  </wp:wrapPolygon>
+                </wp:wrapTight>
+                <wp:docPr id="1465184222" name="Text Box 1"/>
+                <wp:cNvGraphicFramePr/>
+                <a:graphic xmlns:a="http://schemas.openxmlformats.org/drawingml/2006/main">
+                  <a:graphicData uri="http://schemas.microsoft.com/office/word/2010/wordprocessingShape">
+                    <wps:wsp>
+                      <wps:cNvSpPr txBox="1"/>
+                      <wps:spPr>
+                        <a:xfrm>
+                          <a:off x="0" y="0"/>
+                          <a:ext cx="1909445" cy="635"/>
+                        </a:xfrm>
+                        <a:prstGeom prst="rect">
+                          <a:avLst/>
+                        </a:prstGeom>
+                        <a:solidFill>
+                          <a:prstClr val="white"/>
+                        </a:solidFill>
+                        <a:ln>
+                          <a:noFill/>
+                        </a:ln>
+                      </wps:spPr>
+                      <wps:txbx>
+                        <w:txbxContent>
+                          <w:p>
+                            <w:pPr>
+                              <w:pStyle w:val="Caption"/>
+                              <w:rPr>
+                                <w:rFonts w:ascii="Arial" w:hAnsi="Arial"/>
+                                <w:noProof/>
+                              </w:rPr>
+                            </w:pPr>
+                            <w:r>
+                              <w:t xml:space="preserve">Figure </w:t>
+                            </w:r>
+                            <w:fldSimple w:instr=" SEQ Figure \* ARABIC ">
+                              <w:r>
+                                <w:rPr>
+                                  <w:noProof/>
+                                </w:rPr>
+                                <w:t>6</w:t>
+                              </w:r>
+                            </w:fldSimple>
+                            <w:r>
+                              <w:t xml:space="preserve"> Page de modification de la sensibilité de la secousse</w:t>
+                            </w:r>
+                          </w:p>
+                        </w:txbxContent>
+                      </wps:txbx>
+                      <wps:bodyPr rot="0" spcFirstLastPara="0" vertOverflow="overflow" horzOverflow="overflow" vert="horz" wrap="square" lIns="0" tIns="0" rIns="0" bIns="0" numCol="1" spcCol="0" rtlCol="0" fromWordArt="0" anchor="t" anchorCtr="0" forceAA="0" compatLnSpc="1">
+                        <a:prstTxWarp prst="textNoShape">
+                          <a:avLst/>
+                        </a:prstTxWarp>
+                        <a:spAutoFit/>
+                      </wps:bodyPr>
+                    </wps:wsp>
+                  </a:graphicData>
+                </a:graphic>
+              </wp:anchor>
+            </w:drawing>
+          </mc:Choice>
+          <mc:Fallback>
+            <w:pict>
+              <v:shape w14:anchorId="2A3E8D74" id="_x0000_s1030" type="#_x0000_t202" style="position:absolute;left:0;text-align:left;margin-left:303.25pt;margin-top:319.45pt;width:150.35pt;height:.05pt;z-index:-251643904;visibility:visible;mso-wrap-style:square;mso-wrap-distance-left:9pt;mso-wrap-distance-top:0;mso-wrap-distance-right:9pt;mso-wrap-distance-bottom:0;mso-position-horizontal:absolute;mso-position-horizontal-relative:text;mso-position-vertical:absolute;mso-position-vertical-relative:text;v-text-anchor:top" o:gfxdata="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" stroked="f">
+                <v:textbox style="mso-fit-shape-to-text:t" inset="0,0,0,0">
+                  <w:txbxContent>
+                    <w:p>
+                      <w:pPr>
+                        <w:pStyle w:val="Caption"/>
+                        <w:rPr>
+                          <w:rFonts w:ascii="Arial" w:hAnsi="Arial"/>
+                          <w:noProof/>
+                        </w:rPr>
+                      </w:pPr>
+                      <w:r>
+                        <w:t xml:space="preserve">Figure </w:t>
+                      </w:r>
+                      <w:fldSimple w:instr=" SEQ Figure \* ARABIC ">
+                        <w:r>
+                          <w:rPr>
+                            <w:noProof/>
+                          </w:rPr>
+                          <w:t>6</w:t>
+                        </w:r>
+                      </w:fldSimple>
+                      <w:r>
+                        <w:t xml:space="preserve"> Page de modification de la sensibilité de la secousse</w:t>
+                      </w:r>
+                    </w:p>
+                  </w:txbxContent>
+                </v:textbox>
+                <w10:wrap type="tight"/>
+              </v:shape>
+            </w:pict>
+          </mc:Fallback>
+        </mc:AlternateContent>
+      </w:r>
+      <w:r>
+        <w:rPr>
+          <w:noProof/>
+        </w:rPr>
+        <w:drawing>
+          <wp:anchor distT="0" distB="0" distL="114300" distR="114300" simplePos="0" relativeHeight="251670528" behindDoc="1" locked="0" layoutInCell="1" allowOverlap="1" wp14:anchorId="652E127D" wp14:editId="7980E2C7">
+            <wp:simplePos x="0" y="0"/>
+            <wp:positionH relativeFrom="margin">
+              <wp:align>right</wp:align>
+            </wp:positionH>
+            <wp:positionV relativeFrom="paragraph">
+              <wp:posOffset>8890</wp:posOffset>
+            </wp:positionV>
+            <wp:extent cx="1909991" cy="3990975"/>
+            <wp:effectExtent l="0" t="0" r="0" b="0"/>
+            <wp:wrapTight wrapText="bothSides">
+              <wp:wrapPolygon edited="0">
+                <wp:start x="0" y="0"/>
+                <wp:lineTo x="0" y="21445"/>
+                <wp:lineTo x="21334" y="21445"/>
+                <wp:lineTo x="21334" y="0"/>
+                <wp:lineTo x="0" y="0"/>
+              </wp:wrapPolygon>
+            </wp:wrapTight>
+            <wp:docPr id="1066508823" name="Picture 1" descr="A picture containing text, screenshot, yellow, design&#10;&#10;Description automatically generated"/>
+            <wp:cNvGraphicFramePr>
+              <a:graphicFrameLocks xmlns:a="http://schemas.openxmlformats.org/drawingml/2006/main" noChangeAspect="1"/>
+            </wp:cNvGraphicFramePr>
+            <a:graphic xmlns:a="http://schemas.openxmlformats.org/drawingml/2006/main">
+              <a:graphicData uri="http://schemas.openxmlformats.org/drawingml/2006/picture">
+                <pic:pic xmlns:pic="http://schemas.openxmlformats.org/drawingml/2006/picture">
+                  <pic:nvPicPr>
+                    <pic:cNvPr id="1066508823" name="Picture 1" descr="A picture containing text, screenshot, yellow, design&#10;&#10;Description automatically generated"/>
+                    <pic:cNvPicPr>
+                      <a:picLocks noChangeAspect="1" noChangeArrowheads="1"/>
+                    </pic:cNvPicPr>
+                  </pic:nvPicPr>
+                  <pic:blipFill>
+                    <a:blip r:embed="rId20" cstate="print">
+                      <a:extLst>
+                        <a:ext uri="{28A0092B-C50C-407E-A947-70E740481C1C}">
+                          <a14:useLocalDpi xmlns:a14="http://schemas.microsoft.com/office/drawing/2010/main" val="0"/>
+                        </a:ext>
+                      </a:extLst>
+                    </a:blip>
+                    <a:srcRect/>
+                    <a:stretch>
+                      <a:fillRect/>
+                    </a:stretch>
+                  </pic:blipFill>
+                  <pic:spPr bwMode="auto">
+                    <a:xfrm>
+                      <a:off x="0" y="0"/>
+                      <a:ext cx="1909991" cy="3990975"/>
+                    </a:xfrm>
+                    <a:prstGeom prst="rect">
+                      <a:avLst/>
+                    </a:prstGeom>
+                    <a:noFill/>
+                    <a:ln>
+                      <a:noFill/>
+                    </a:ln>
+                  </pic:spPr>
+                </pic:pic>
+              </a:graphicData>
+            </a:graphic>
+          </wp:anchor>
+        </w:drawing>
+      </w:r>
+      <w:r>
+        <w:t xml:space="preserve">La marque d'achèvement d'un </w:t>
       </w:r>
       <w:proofErr w:type="spellStart"/>
       <w:r>
@@ -5451,7 +5612,7 @@
       </w:r>
       <w:proofErr w:type="spellEnd"/>
       <w:r>
-        <w:t xml:space="preserve"> se fait sur la page du </w:t>
+        <w:t xml:space="preserve"> peut être effectuée directement depuis la page du </w:t>
       </w:r>
       <w:proofErr w:type="spellStart"/>
       <w:r>
@@ -5459,7 +5620,15 @@
       </w:r>
       <w:proofErr w:type="spellEnd"/>
       <w:r>
-        <w:t xml:space="preserve"> en lui-même en secouant le téléphone, la sensibilité de cette secousse peut être modifier dans les paramètres. Quand un </w:t>
+        <w:t xml:space="preserve"> lui-même en utilisant une interaction intuitive : en secouant le téléphone. La sensibilité de cette secousse peut être personnalisée selon les préférences de l'utilisateur, grâce aux options disponibles dans les paramètres de l'application.</w:t>
+      </w:r>
+    </w:p>
+    <w:p>
+      <w:pPr>
+        <w:pStyle w:val="TexteFormel"/>
+      </w:pPr>
+      <w:r>
+        <w:t xml:space="preserve">Lorsqu'un </w:t>
       </w:r>
       <w:proofErr w:type="spellStart"/>
       <w:r>
@@ -5467,7 +5636,7 @@
       </w:r>
       <w:proofErr w:type="spellEnd"/>
       <w:r>
-        <w:t xml:space="preserve"> est complété, son nom apparait barré dans la liste des </w:t>
+        <w:t xml:space="preserve"> est marqué comme complété, son nom apparaît barré dans la liste des </w:t>
       </w:r>
       <w:proofErr w:type="spellStart"/>
       <w:r>
@@ -5475,7 +5644,26 @@
       </w:r>
       <w:proofErr w:type="spellEnd"/>
       <w:r>
-        <w:t xml:space="preserve">. Sur la page du </w:t>
+        <w:t xml:space="preserve">, offrant une visualisation claire de son statut d'achèvement. Cette représentation visuelle facilite l'identification rapide des </w:t>
+      </w:r>
+      <w:proofErr w:type="spellStart"/>
+      <w:r>
+        <w:t>ToDos</w:t>
+      </w:r>
+      <w:proofErr w:type="spellEnd"/>
+      <w:r>
+        <w:t xml:space="preserve"> déjà complétés dans la liste.</w:t>
+      </w:r>
+    </w:p>
+    <w:p>
+      <w:pPr>
+        <w:pStyle w:val="TexteFormel"/>
+        <w:rPr>
+          <w:lang w:val="en-CH"/>
+        </w:rPr>
+      </w:pPr>
+      <w:r>
+        <w:t xml:space="preserve">Sur la page du </w:t>
       </w:r>
       <w:proofErr w:type="spellStart"/>
       <w:r>
@@ -5483,7 +5671,7 @@
       </w:r>
       <w:proofErr w:type="spellEnd"/>
       <w:r>
-        <w:t xml:space="preserve">, la </w:t>
+        <w:t xml:space="preserve">, une </w:t>
       </w:r>
       <w:proofErr w:type="spellStart"/>
       <w:r>
@@ -5491,19 +5679,7 @@
       </w:r>
       <w:proofErr w:type="spellEnd"/>
       <w:r>
-        <w:t xml:space="preserve"> </w:t>
-      </w:r>
-      <w:proofErr w:type="spellStart"/>
-      <w:r>
-        <w:rPr>
-          <w:i/>
-          <w:iCs/>
-        </w:rPr>
-        <w:t>completed</w:t>
-      </w:r>
-      <w:proofErr w:type="spellEnd"/>
-      <w:r>
-        <w:t xml:space="preserve"> se remplit, il est possible d’annuler la complétion d’un </w:t>
+        <w:t xml:space="preserve"> spécifique à l'achèvement du </w:t>
       </w:r>
       <w:proofErr w:type="spellStart"/>
       <w:r>
@@ -5511,7 +5687,7 @@
       </w:r>
       <w:proofErr w:type="spellEnd"/>
       <w:r>
-        <w:t xml:space="preserve"> en modifiant le </w:t>
+        <w:t xml:space="preserve"> est cochée pour indiquer son statut. Lorsqu'elle est cochée, cela confirme que le </w:t>
       </w:r>
       <w:proofErr w:type="spellStart"/>
       <w:r>
@@ -5519,7 +5695,31 @@
       </w:r>
       <w:proofErr w:type="spellEnd"/>
       <w:r>
-        <w:t>.</w:t>
+        <w:t xml:space="preserve"> a été complété avec succès. Toutefois, il est également possible d'annuler la complétion d'un </w:t>
+      </w:r>
+      <w:proofErr w:type="spellStart"/>
+      <w:r>
+        <w:t>ToDo</w:t>
+      </w:r>
+      <w:proofErr w:type="spellEnd"/>
+      <w:r>
+        <w:t xml:space="preserve"> en modifiant les informations du </w:t>
+      </w:r>
+      <w:proofErr w:type="spellStart"/>
+      <w:r>
+        <w:t>ToDo</w:t>
+      </w:r>
+      <w:proofErr w:type="spellEnd"/>
+      <w:r>
+        <w:t xml:space="preserve">. En apportant des modifications au contenu ou aux détails du </w:t>
+      </w:r>
+      <w:proofErr w:type="spellStart"/>
+      <w:r>
+        <w:t>ToDo</w:t>
+      </w:r>
+      <w:proofErr w:type="spellEnd"/>
+      <w:r>
+        <w:t>, l'utilisateur peut rétablir son statut d'incomplétude et retirer la marque d'achèvement.</w:t>
       </w:r>
     </w:p>
     <w:p>
@@ -5740,10 +5940,10 @@
       <w:pPr>
         <w:pStyle w:val="TexteFormel"/>
         <w:sectPr>
-          <w:headerReference w:type="even" r:id="rId20"/>
-          <w:headerReference w:type="default" r:id="rId21"/>
-          <w:footerReference w:type="even" r:id="rId22"/>
-          <w:footerReference w:type="default" r:id="rId23"/>
+          <w:headerReference w:type="even" r:id="rId21"/>
+          <w:headerReference w:type="default" r:id="rId22"/>
+          <w:footerReference w:type="even" r:id="rId23"/>
+          <w:footerReference w:type="default" r:id="rId24"/>
           <w:pgSz w:w="11906" w:h="16838"/>
           <w:pgMar w:top="1417" w:right="1417" w:bottom="1417" w:left="1417" w:header="709" w:footer="708" w:gutter="0"/>
           <w:cols w:space="708"/>
@@ -5923,6 +6123,7 @@
         <w:t>Prendre des photos. (</w:t>
       </w:r>
       <w:proofErr w:type="spellStart"/>
+      <w:proofErr w:type="gramStart"/>
       <w:r>
         <w:rPr>
           <w:rFonts w:ascii="Times New Roman" w:eastAsia="Times New Roman" w:hAnsi="Times New Roman" w:cs="Times New Roman"/>
@@ -5940,7 +6141,17 @@
           <w:szCs w:val="24"/>
           <w:lang w:eastAsia="fr-CH"/>
         </w:rPr>
-        <w:t xml:space="preserve">.). </w:t>
+        <w:t>.</w:t>
+      </w:r>
+      <w:proofErr w:type="gramEnd"/>
+      <w:r>
+        <w:rPr>
+          <w:rFonts w:ascii="Times New Roman" w:eastAsia="Times New Roman" w:hAnsi="Times New Roman" w:cs="Times New Roman"/>
+          <w:sz w:val="24"/>
+          <w:szCs w:val="24"/>
+          <w:lang w:eastAsia="fr-CH"/>
+        </w:rPr>
+        <w:t xml:space="preserve">). </w:t>
       </w:r>
       <w:r>
         <w:rPr>
@@ -5975,7 +6186,7 @@
         </w:rPr>
         <w:t xml:space="preserve">. </w:t>
       </w:r>
-      <w:hyperlink r:id="rId24" w:history="1">
+      <w:hyperlink r:id="rId25" w:history="1">
         <w:r>
           <w:rPr>
             <w:rStyle w:val="Hyperlink"/>
@@ -6009,6 +6220,7 @@
         <w:t>Enregistrer des données dans une base de données locale à l’aide de Room. (</w:t>
       </w:r>
       <w:proofErr w:type="spellStart"/>
+      <w:proofErr w:type="gramStart"/>
       <w:r>
         <w:rPr>
           <w:rFonts w:ascii="Times New Roman" w:eastAsia="Times New Roman" w:hAnsi="Times New Roman" w:cs="Times New Roman"/>
@@ -6026,7 +6238,17 @@
           <w:szCs w:val="24"/>
           <w:lang w:eastAsia="fr-CH"/>
         </w:rPr>
-        <w:t xml:space="preserve">.). </w:t>
+        <w:t>.</w:t>
+      </w:r>
+      <w:proofErr w:type="gramEnd"/>
+      <w:r>
+        <w:rPr>
+          <w:rFonts w:ascii="Times New Roman" w:eastAsia="Times New Roman" w:hAnsi="Times New Roman" w:cs="Times New Roman"/>
+          <w:sz w:val="24"/>
+          <w:szCs w:val="24"/>
+          <w:lang w:eastAsia="fr-CH"/>
+        </w:rPr>
+        <w:t xml:space="preserve">). </w:t>
       </w:r>
       <w:r>
         <w:rPr>
@@ -6061,7 +6283,7 @@
         </w:rPr>
         <w:t xml:space="preserve">. </w:t>
       </w:r>
-      <w:hyperlink r:id="rId25" w:history="1">
+      <w:hyperlink r:id="rId26" w:history="1">
         <w:r>
           <w:rPr>
             <w:rStyle w:val="Hyperlink"/>
@@ -6115,6 +6337,7 @@
         <w:t>. (</w:t>
       </w:r>
       <w:proofErr w:type="spellStart"/>
+      <w:proofErr w:type="gramStart"/>
       <w:r>
         <w:rPr>
           <w:rFonts w:ascii="Times New Roman" w:eastAsia="Times New Roman" w:hAnsi="Times New Roman" w:cs="Times New Roman"/>
@@ -6132,7 +6355,17 @@
           <w:szCs w:val="24"/>
           <w:lang w:eastAsia="fr-CH"/>
         </w:rPr>
-        <w:t xml:space="preserve">.). </w:t>
+        <w:t>.</w:t>
+      </w:r>
+      <w:proofErr w:type="gramEnd"/>
+      <w:r>
+        <w:rPr>
+          <w:rFonts w:ascii="Times New Roman" w:eastAsia="Times New Roman" w:hAnsi="Times New Roman" w:cs="Times New Roman"/>
+          <w:sz w:val="24"/>
+          <w:szCs w:val="24"/>
+          <w:lang w:eastAsia="fr-CH"/>
+        </w:rPr>
+        <w:t xml:space="preserve">). </w:t>
       </w:r>
       <w:r>
         <w:rPr>
@@ -6167,7 +6400,7 @@
         </w:rPr>
         <w:t xml:space="preserve">. </w:t>
       </w:r>
-      <w:hyperlink r:id="rId26" w:history="1">
+      <w:hyperlink r:id="rId27" w:history="1">
         <w:r>
           <w:rPr>
             <w:rStyle w:val="Hyperlink"/>
@@ -6273,6 +6506,7 @@
         <w:t>. (</w:t>
       </w:r>
       <w:proofErr w:type="spellStart"/>
+      <w:proofErr w:type="gramStart"/>
       <w:r>
         <w:rPr>
           <w:rFonts w:ascii="Times New Roman" w:eastAsia="Times New Roman" w:hAnsi="Times New Roman" w:cs="Times New Roman"/>
@@ -6290,9 +6524,9 @@
           <w:szCs w:val="24"/>
           <w:lang w:eastAsia="fr-CH"/>
         </w:rPr>
-        <w:t xml:space="preserve">.). Stack </w:t>
-      </w:r>
-      <w:proofErr w:type="spellStart"/>
+        <w:t>.</w:t>
+      </w:r>
+      <w:proofErr w:type="gramEnd"/>
       <w:r>
         <w:rPr>
           <w:rFonts w:ascii="Times New Roman" w:eastAsia="Times New Roman" w:hAnsi="Times New Roman" w:cs="Times New Roman"/>
@@ -6300,9 +6534,9 @@
           <w:szCs w:val="24"/>
           <w:lang w:eastAsia="fr-CH"/>
         </w:rPr>
-        <w:t>Overflow</w:t>
-      </w:r>
-      <w:proofErr w:type="spellEnd"/>
+        <w:t xml:space="preserve">). Stack </w:t>
+      </w:r>
+      <w:proofErr w:type="spellStart"/>
       <w:r>
         <w:rPr>
           <w:rFonts w:ascii="Times New Roman" w:eastAsia="Times New Roman" w:hAnsi="Times New Roman" w:cs="Times New Roman"/>
@@ -6310,9 +6544,19 @@
           <w:szCs w:val="24"/>
           <w:lang w:eastAsia="fr-CH"/>
         </w:rPr>
+        <w:t>Overflow</w:t>
+      </w:r>
+      <w:proofErr w:type="spellEnd"/>
+      <w:r>
+        <w:rPr>
+          <w:rFonts w:ascii="Times New Roman" w:eastAsia="Times New Roman" w:hAnsi="Times New Roman" w:cs="Times New Roman"/>
+          <w:sz w:val="24"/>
+          <w:szCs w:val="24"/>
+          <w:lang w:eastAsia="fr-CH"/>
+        </w:rPr>
         <w:t xml:space="preserve">. </w:t>
       </w:r>
-      <w:hyperlink r:id="rId27" w:history="1">
+      <w:hyperlink r:id="rId28" w:history="1">
         <w:r>
           <w:rPr>
             <w:rStyle w:val="Hyperlink"/>
@@ -6346,6 +6590,7 @@
         <w:t>Créer des icônes d’application. (</w:t>
       </w:r>
       <w:proofErr w:type="spellStart"/>
+      <w:proofErr w:type="gramStart"/>
       <w:r>
         <w:rPr>
           <w:rFonts w:ascii="Times New Roman" w:eastAsia="Times New Roman" w:hAnsi="Times New Roman" w:cs="Times New Roman"/>
@@ -6363,7 +6608,17 @@
           <w:szCs w:val="24"/>
           <w:lang w:eastAsia="fr-CH"/>
         </w:rPr>
-        <w:t xml:space="preserve">.). </w:t>
+        <w:t>.</w:t>
+      </w:r>
+      <w:proofErr w:type="gramEnd"/>
+      <w:r>
+        <w:rPr>
+          <w:rFonts w:ascii="Times New Roman" w:eastAsia="Times New Roman" w:hAnsi="Times New Roman" w:cs="Times New Roman"/>
+          <w:sz w:val="24"/>
+          <w:szCs w:val="24"/>
+          <w:lang w:eastAsia="fr-CH"/>
+        </w:rPr>
+        <w:t xml:space="preserve">). </w:t>
       </w:r>
       <w:r>
         <w:rPr>
@@ -6398,7 +6653,7 @@
         </w:rPr>
         <w:t xml:space="preserve">. </w:t>
       </w:r>
-      <w:hyperlink r:id="rId28" w:history="1">
+      <w:hyperlink r:id="rId29" w:history="1">
         <w:r>
           <w:rPr>
             <w:rStyle w:val="Hyperlink"/>
@@ -6432,6 +6687,7 @@
         <w:t>Spinners. (</w:t>
       </w:r>
       <w:proofErr w:type="spellStart"/>
+      <w:proofErr w:type="gramStart"/>
       <w:r>
         <w:rPr>
           <w:rFonts w:ascii="Times New Roman" w:eastAsia="Times New Roman" w:hAnsi="Times New Roman" w:cs="Times New Roman"/>
@@ -6449,7 +6705,17 @@
           <w:szCs w:val="24"/>
           <w:lang w:eastAsia="fr-CH"/>
         </w:rPr>
-        <w:t xml:space="preserve">.). </w:t>
+        <w:t>.</w:t>
+      </w:r>
+      <w:proofErr w:type="gramEnd"/>
+      <w:r>
+        <w:rPr>
+          <w:rFonts w:ascii="Times New Roman" w:eastAsia="Times New Roman" w:hAnsi="Times New Roman" w:cs="Times New Roman"/>
+          <w:sz w:val="24"/>
+          <w:szCs w:val="24"/>
+          <w:lang w:eastAsia="fr-CH"/>
+        </w:rPr>
+        <w:t xml:space="preserve">). </w:t>
       </w:r>
       <w:r>
         <w:rPr>
@@ -6484,7 +6750,7 @@
         </w:rPr>
         <w:t xml:space="preserve">. </w:t>
       </w:r>
-      <w:hyperlink r:id="rId29" w:history="1">
+      <w:hyperlink r:id="rId30" w:history="1">
         <w:r>
           <w:rPr>
             <w:rStyle w:val="Hyperlink"/>
@@ -6570,7 +6836,7 @@
         </w:rPr>
         <w:t xml:space="preserve">. </w:t>
       </w:r>
-      <w:hyperlink r:id="rId30" w:history="1">
+      <w:hyperlink r:id="rId31" w:history="1">
         <w:r>
           <w:rPr>
             <w:rStyle w:val="Hyperlink"/>
@@ -6595,8 +6861,8 @@
       </w:pPr>
     </w:p>
     <w:sectPr>
-      <w:footerReference w:type="even" r:id="rId31"/>
-      <w:footerReference w:type="default" r:id="rId32"/>
+      <w:footerReference w:type="even" r:id="rId32"/>
+      <w:footerReference w:type="default" r:id="rId33"/>
       <w:pgSz w:w="11906" w:h="16838"/>
       <w:pgMar w:top="1417" w:right="1417" w:bottom="1417" w:left="1417" w:header="709" w:footer="708" w:gutter="0"/>
       <w:pgNumType w:fmt="upperRoman" w:start="1"/>
@@ -6697,27 +6963,14 @@
     <w:r>
       <w:instrText xml:space="preserve"> =</w:instrText>
     </w:r>
-    <w:r>
-      <w:fldChar w:fldCharType="begin"/>
-    </w:r>
-    <w:r>
-      <w:instrText xml:space="preserve"> NUMPAGES </w:instrText>
-    </w:r>
-    <w:r>
-      <w:fldChar w:fldCharType="separate"/>
-    </w:r>
-    <w:r>
-      <w:rPr>
-        <w:noProof/>
-      </w:rPr>
-      <w:instrText>16</w:instrText>
-    </w:r>
-    <w:r>
-      <w:rPr>
-        <w:noProof/>
-      </w:rPr>
-      <w:fldChar w:fldCharType="end"/>
-    </w:r>
+    <w:fldSimple w:instr=" NUMPAGES ">
+      <w:r>
+        <w:rPr>
+          <w:noProof/>
+        </w:rPr>
+        <w:instrText>16</w:instrText>
+      </w:r>
+    </w:fldSimple>
     <w:r>
       <w:instrText>-</w:instrText>
     </w:r>
@@ -6789,27 +7042,14 @@
     <w:r>
       <w:instrText>=</w:instrText>
     </w:r>
-    <w:r>
-      <w:fldChar w:fldCharType="begin"/>
-    </w:r>
-    <w:r>
-      <w:instrText xml:space="preserve"> NUMPAGES </w:instrText>
-    </w:r>
-    <w:r>
-      <w:fldChar w:fldCharType="separate"/>
-    </w:r>
-    <w:r>
-      <w:rPr>
-        <w:noProof/>
-      </w:rPr>
-      <w:instrText>16</w:instrText>
-    </w:r>
-    <w:r>
-      <w:rPr>
-        <w:noProof/>
-      </w:rPr>
-      <w:fldChar w:fldCharType="end"/>
-    </w:r>
+    <w:fldSimple w:instr=" NUMPAGES ">
+      <w:r>
+        <w:rPr>
+          <w:noProof/>
+        </w:rPr>
+        <w:instrText>16</w:instrText>
+      </w:r>
+    </w:fldSimple>
     <w:r>
       <w:instrText>-5</w:instrText>
     </w:r>

</xml_diff>

<commit_message>
add section sur les notifs
</commit_message>
<xml_diff>
--- a/doc/ShakeToDo_HeArc_Rapport.docx
+++ b/doc/ShakeToDo_HeArc_Rapport.docx
@@ -57,18 +57,8 @@
                 <w:sz w:val="48"/>
                 <w:szCs w:val="48"/>
               </w:rPr>
-              <w:t xml:space="preserve">Shake </w:t>
-            </w:r>
-            <w:proofErr w:type="spellStart"/>
-            <w:r>
-              <w:rPr>
-                <w:b/>
-                <w:sz w:val="48"/>
-                <w:szCs w:val="48"/>
-              </w:rPr>
-              <w:t>ToDo</w:t>
-            </w:r>
-            <w:proofErr w:type="spellEnd"/>
+              <w:t>Shake ToDo</w:t>
+            </w:r>
           </w:p>
         </w:tc>
       </w:tr>
@@ -119,113 +109,132 @@
               <w:jc w:val="left"/>
               <w:rPr>
                 <w:b/>
+                <w:lang w:val="it-IT"/>
               </w:rPr>
             </w:pPr>
             <w:r>
               <w:rPr>
                 <w:b/>
+                <w:lang w:val="it-IT"/>
               </w:rPr>
               <w:t>Titus Abele</w:t>
             </w:r>
             <w:r>
               <w:rPr>
                 <w:b/>
+                <w:lang w:val="it-IT"/>
               </w:rPr>
               <w:t>, ISC</w:t>
             </w:r>
             <w:r>
               <w:rPr>
                 <w:b/>
+                <w:lang w:val="it-IT"/>
               </w:rPr>
               <w:t>3</w:t>
             </w:r>
             <w:r>
               <w:rPr>
                 <w:b/>
+                <w:lang w:val="it-IT"/>
               </w:rPr>
               <w:t>il-</w:t>
             </w:r>
             <w:r>
               <w:rPr>
                 <w:b/>
+                <w:lang w:val="it-IT"/>
               </w:rPr>
               <w:t>a</w:t>
             </w:r>
             <w:r>
               <w:rPr>
                 <w:b/>
+                <w:lang w:val="it-IT"/>
               </w:rPr>
               <w:br/>
             </w:r>
             <w:r>
               <w:rPr>
                 <w:b/>
+                <w:lang w:val="it-IT"/>
               </w:rPr>
               <w:t xml:space="preserve">Nicolas </w:t>
             </w:r>
             <w:r>
               <w:rPr>
                 <w:b/>
+                <w:lang w:val="it-IT"/>
               </w:rPr>
               <w:t>Aubert</w:t>
             </w:r>
             <w:r>
               <w:rPr>
                 <w:b/>
+                <w:lang w:val="it-IT"/>
               </w:rPr>
               <w:t xml:space="preserve">, </w:t>
             </w:r>
             <w:r>
               <w:rPr>
                 <w:b/>
+                <w:lang w:val="it-IT"/>
               </w:rPr>
               <w:t>ISC</w:t>
             </w:r>
             <w:r>
               <w:rPr>
                 <w:b/>
+                <w:lang w:val="it-IT"/>
               </w:rPr>
               <w:t>3</w:t>
             </w:r>
             <w:r>
               <w:rPr>
                 <w:b/>
+                <w:lang w:val="it-IT"/>
               </w:rPr>
               <w:t>il-b</w:t>
             </w:r>
             <w:r>
               <w:rPr>
                 <w:b/>
+                <w:lang w:val="it-IT"/>
               </w:rPr>
               <w:br/>
             </w:r>
             <w:r>
               <w:rPr>
                 <w:b/>
+                <w:lang w:val="it-IT"/>
               </w:rPr>
               <w:t>Tim Peck</w:t>
             </w:r>
             <w:r>
               <w:rPr>
                 <w:b/>
+                <w:lang w:val="it-IT"/>
               </w:rPr>
               <w:t>, ISC</w:t>
             </w:r>
             <w:r>
               <w:rPr>
                 <w:b/>
+                <w:lang w:val="it-IT"/>
               </w:rPr>
               <w:t>3</w:t>
             </w:r>
             <w:r>
               <w:rPr>
                 <w:b/>
+                <w:lang w:val="it-IT"/>
               </w:rPr>
               <w:t>il-</w:t>
             </w:r>
             <w:r>
               <w:rPr>
                 <w:b/>
+                <w:lang w:val="it-IT"/>
               </w:rPr>
               <w:t>a</w:t>
             </w:r>
@@ -349,31 +358,15 @@
               <w:rPr>
                 <w:b/>
               </w:rPr>
-              <w:t xml:space="preserve">Aïcha </w:t>
-            </w:r>
-            <w:proofErr w:type="spellStart"/>
+              <w:t>Aïcha Rizzotti</w:t>
+            </w:r>
             <w:r>
               <w:rPr>
                 <w:b/>
               </w:rPr>
-              <w:t>Rizzotti</w:t>
-            </w:r>
-            <w:proofErr w:type="spellEnd"/>
-            <w:r>
-              <w:rPr>
-                <w:b/>
-              </w:rPr>
               <w:br/>
-              <w:t xml:space="preserve">Guillaume </w:t>
-            </w:r>
-            <w:proofErr w:type="spellStart"/>
-            <w:r>
-              <w:rPr>
-                <w:b/>
-              </w:rPr>
-              <w:t>Digier</w:t>
-            </w:r>
-            <w:proofErr w:type="spellEnd"/>
+              <w:t>Guillaume Digier</w:t>
+            </w:r>
           </w:p>
           <w:p>
             <w:pPr>
@@ -2967,15 +2960,55 @@
         <w:pStyle w:val="TexteFormel"/>
       </w:pPr>
       <w:r>
-        <w:t xml:space="preserve">L'application a été construite en utilisant le langage de programmation </w:t>
-      </w:r>
-      <w:proofErr w:type="spellStart"/>
-      <w:r>
-        <w:t>Kotlin</w:t>
-      </w:r>
-      <w:proofErr w:type="spellEnd"/>
-      <w:r>
-        <w:t xml:space="preserve"> et Android Studio comme environnement de développement. L'application est construite sur l'Android Framework, qui fournit une base solide pour la fonctionnalité et la performance de l'application. Le cadre Android comprend une variété d'outils et d'API qui sont essentiels pour le développement de toute application Android, y compris le SDK Android, le Runtime Android et la bibliothèque de support Android. Cette présentation fournira un aperçu détaillé des fonctionnalités, de la conception et de la mise en œuvre de l'application, ainsi que de tous les défis rencontrés au cours du processus de développement et de leurs solutions. En outre, il inclura les résultats des tests utilisateurs et les plans futurs pour l'application.</w:t>
+        <w:t>L'application</w:t>
+      </w:r>
+      <w:r>
+        <w:t>b ShakeToDo</w:t>
+      </w:r>
+      <w:r>
+        <w:t xml:space="preserve"> a été construite en utilisant le langage de programmation Kotlin et Android Studio comme environnement de développement. L'application est construite sur l'Android Framework, qui fournit une base solide pour la fonctionnalité et la performance de l'application. Le </w:t>
+      </w:r>
+      <w:r>
+        <w:t>framework</w:t>
+      </w:r>
+      <w:r>
+        <w:t xml:space="preserve"> Android comprend une variété d'outils et d'API qui sont essentiels pour le développement de toute application Android, y compris le SDK Android, le Runtime Android et la </w:t>
+      </w:r>
+      <w:r>
+        <w:t>Support Library d’</w:t>
+      </w:r>
+      <w:r>
+        <w:t>Android. Ce</w:t>
+      </w:r>
+      <w:r>
+        <w:t xml:space="preserve"> rapport de documentation </w:t>
+      </w:r>
+      <w:r>
+        <w:t>fournira un aperçu détaillé des fonctionnalités, de la conception et de la mise en œuvre de l'application, ainsi que de tous les défis rencontrés au cours du processus de développement et de</w:t>
+      </w:r>
+      <w:r>
+        <w:t xml:space="preserve">s </w:t>
+      </w:r>
+      <w:r>
+        <w:t>solutions</w:t>
+      </w:r>
+      <w:r>
+        <w:t xml:space="preserve"> y associées</w:t>
+      </w:r>
+      <w:r>
+        <w:t xml:space="preserve">. </w:t>
+      </w:r>
+      <w:r>
+        <w:t>Il</w:t>
+      </w:r>
+      <w:r>
+        <w:t xml:space="preserve"> inclura les résultats des tests utilisateurs et </w:t>
+      </w:r>
+      <w:r>
+        <w:t>les perspectives</w:t>
+      </w:r>
+      <w:r>
+        <w:t xml:space="preserve"> pour l'application.</w:t>
       </w:r>
     </w:p>
     <w:p>
@@ -2983,23 +3016,13 @@
         <w:pStyle w:val="TexteFormel"/>
       </w:pPr>
       <w:r>
-        <w:t xml:space="preserve">Le développement de l'application s'est appuyé sur l'environnement de développement intégré (IDE) Android Studio. </w:t>
-      </w:r>
-      <w:proofErr w:type="spellStart"/>
-      <w:r>
-        <w:t>Kotlin</w:t>
-      </w:r>
-      <w:proofErr w:type="spellEnd"/>
-      <w:r>
-        <w:t xml:space="preserve">, le langage de programmation utilisé pour l'application, est un langage moderne, concis et expressif qui est totalement interopérable avec Java et qui offre plusieurs fonctionnalités telles que la sécurité des nullités, les fonctions d'extension et les coroutines qui améliorent la lisibilité et la maintenabilité du code. Android Studio, quant à lui, est l'IDE officiel pour le développement d'Android. Il propose une variété d'outils et de fonctionnalités qui simplifient le processus de développement, notamment un éditeur de mise en page visuelle, un éditeur de code et un débogueur. Ensemble, </w:t>
-      </w:r>
-      <w:proofErr w:type="spellStart"/>
-      <w:r>
-        <w:t>Kotlin</w:t>
-      </w:r>
-      <w:proofErr w:type="spellEnd"/>
-      <w:r>
-        <w:t xml:space="preserve"> et Android Studio constituent une plateforme de développement puissante et efficace qui permet de créer des applications mobiles de haute qualité.</w:t>
+        <w:t xml:space="preserve">Le développement de l'application a été effectué à l'aide de l'environnement de développement intégré (IDE) Android Studio. Kotlin est un langage concis et expressif, entièrement interopérable avec Java et offrant plusieurs fonctionnalités telles que la sécurité </w:t>
+      </w:r>
+      <w:r>
+        <w:t>des nullités</w:t>
+      </w:r>
+      <w:r>
+        <w:t>, les fonctions d'extension et les coroutines, qui améliorent la lisibilité et la maintenabilité du code. Android Studio, quant à lui, est l'IDE officiel pour le développement Android. Il offre une multitude d'outils et de fonctions qui simplifient le processus de développement, notamment un éditeur de mise en page visuelle. Ensemble, Kotlin et Android Studio forment une plateforme de développement puissante et efficace qui permet de créer des applications mobiles de haute qualité.</w:t>
       </w:r>
     </w:p>
     <w:p>
@@ -3007,31 +3030,34 @@
         <w:pStyle w:val="TexteFormel"/>
       </w:pPr>
       <w:r>
-        <w:t xml:space="preserve">L'application, </w:t>
-      </w:r>
-      <w:proofErr w:type="spellStart"/>
-      <w:r>
-        <w:t>ShakeToDo</w:t>
-      </w:r>
-      <w:proofErr w:type="spellEnd"/>
-      <w:r>
-        <w:t>, est conçue pour fournir aux utilisateurs un moyen simple et efficace de gérer leurs tâches. La principale fonction de l'application est de permettre à l'utilisateur de créer des "</w:t>
-      </w:r>
-      <w:proofErr w:type="spellStart"/>
-      <w:r>
-        <w:t>ToDo</w:t>
-      </w:r>
-      <w:proofErr w:type="spellEnd"/>
-      <w:r>
-        <w:t xml:space="preserve">", c'est-à-dire des tâches qui doivent être accomplies avant une date limite. L'utilisateur peut facilement ajouter des images à une tâche pour la visualiser et la rendre plus mémorable. En outre, l'application offre une fonction unique qui permet à l'utilisateur de secouer son téléphone lorsqu'une tâche est sélectionnée pour la marquer comme "terminée". Cette fonction constitue un moyen rapide et pratique pour l'utilisateur de suivre ses progrès et de rester au fait de ses tâches. Globalement, </w:t>
-      </w:r>
-      <w:proofErr w:type="spellStart"/>
-      <w:r>
-        <w:t>ShakeToDo</w:t>
-      </w:r>
-      <w:proofErr w:type="spellEnd"/>
-      <w:r>
-        <w:t xml:space="preserve"> offre une interface conviviale et visuellement attrayante qui rend la gestion des tâches simple et efficace pour l'utilisateur.</w:t>
+        <w:t xml:space="preserve">L'application, ShakeToDo, est conçue pour fournir aux utilisateurs un moyen simple et efficace de gérer leurs tâches. La principale fonction de l'application est de permettre à l'utilisateur de créer des "ToDo", c'est-à-dire des tâches qui doivent être accomplies avant une date limite. L'utilisateur peut facilement ajouter </w:t>
+      </w:r>
+      <w:r>
+        <w:t xml:space="preserve">une </w:t>
+      </w:r>
+      <w:r>
+        <w:t xml:space="preserve">image à une tâche pour la visualiser et la rendre plus mémorable. </w:t>
+      </w:r>
+      <w:r>
+        <w:t>L</w:t>
+      </w:r>
+      <w:r>
+        <w:t>'application offre une fonction unique qui permet à l'utilisateur de secouer son téléphone lorsqu'une tâche est sélectionnée pour la marquer comme "</w:t>
+      </w:r>
+      <w:r>
+        <w:t>compl</w:t>
+      </w:r>
+      <w:r>
+        <w:t>étée</w:t>
+      </w:r>
+      <w:r>
+        <w:t xml:space="preserve">". Cette fonction constitue un moyen rapide et pratique de suivre ses progrès et de rester au fait de ses tâches. </w:t>
+      </w:r>
+      <w:r>
+        <w:t xml:space="preserve">De même, </w:t>
+      </w:r>
+      <w:r>
+        <w:t>ShakeToDo offre une interface conviviale et visuellement attrayante qui rend la gestion des tâches simple et efficace pour l'utilisateur.</w:t>
       </w:r>
     </w:p>
     <w:p>
@@ -3076,11 +3102,9 @@
       <w:r>
         <w:t xml:space="preserve">Gestion des </w:t>
       </w:r>
-      <w:proofErr w:type="spellStart"/>
       <w:r>
         <w:t>ToDos</w:t>
       </w:r>
-      <w:proofErr w:type="spellEnd"/>
       <w:r>
         <w:t>,</w:t>
       </w:r>
@@ -3094,13 +3118,8 @@
         </w:numPr>
       </w:pPr>
       <w:r>
-        <w:t xml:space="preserve">Ajout, modification et suppression d’un </w:t>
-      </w:r>
-      <w:proofErr w:type="spellStart"/>
-      <w:r>
-        <w:t>ToDo</w:t>
-      </w:r>
-      <w:proofErr w:type="spellEnd"/>
+        <w:t>Ajout, modification et suppression d’un ToDo</w:t>
+      </w:r>
     </w:p>
     <w:p>
       <w:pPr>
@@ -3147,15 +3166,7 @@
         </w:numPr>
       </w:pPr>
       <w:r>
-        <w:t xml:space="preserve">Secouer pour le téléphone pour un </w:t>
-      </w:r>
-      <w:proofErr w:type="spellStart"/>
-      <w:r>
-        <w:t>ToDo</w:t>
-      </w:r>
-      <w:proofErr w:type="spellEnd"/>
-      <w:r>
-        <w:t xml:space="preserve"> comme complété,</w:t>
+        <w:t>Secouer pour le téléphone pour un ToDo comme complété,</w:t>
       </w:r>
     </w:p>
     <w:p>
@@ -3167,15 +3178,7 @@
         </w:numPr>
       </w:pPr>
       <w:r>
-        <w:t xml:space="preserve">Ajout d’une image à un </w:t>
-      </w:r>
-      <w:proofErr w:type="spellStart"/>
-      <w:r>
-        <w:t>ToDo</w:t>
-      </w:r>
-      <w:proofErr w:type="spellEnd"/>
-      <w:r>
-        <w:t>.</w:t>
+        <w:t>Ajout d’une image à un ToDo.</w:t>
       </w:r>
     </w:p>
     <w:p>
@@ -3298,15 +3301,7 @@
         <w:pStyle w:val="TexteFormel"/>
       </w:pPr>
       <w:r>
-        <w:t xml:space="preserve">L'interface de l'application </w:t>
-      </w:r>
-      <w:proofErr w:type="spellStart"/>
-      <w:r>
-        <w:t>ShakeToDo</w:t>
-      </w:r>
-      <w:proofErr w:type="spellEnd"/>
-      <w:r>
-        <w:t xml:space="preserve"> est conçue pour être intuitive et facile à utiliser pour les utilisateurs. Elle présente une interface visuellement attrayante qui permet à l'utilisateur de visualiser facilement ses tâches et de les gérer efficacement. La principale fonction de l'application est accessible à partir de l'écran principal, où l'utilisateur peut voir la liste de ses tâches en cours, avec des options pour ajouter une nouvelle tâche, marquer une tâche comme terminée ou supprimer une tâche existante.</w:t>
+        <w:t>L'interface de l'application ShakeToDo est conçue pour être intuitive et facile à utiliser pour les utilisateurs. Elle présente une interface visuellement attrayante qui permet à l'utilisateur de visualiser facilement ses tâches et de les gérer efficacement. La principale fonction de l'application est accessible à partir de l'écran principal, où l'utilisateur peut voir la liste de ses tâches en cours, avec des options pour ajouter une nouvelle tâche, marquer une tâche comme terminée ou supprimer une tâche existante.</w:t>
       </w:r>
     </w:p>
     <w:p>
@@ -3323,15 +3318,13 @@
         <w:pStyle w:val="TexteFormel"/>
       </w:pPr>
       <w:r>
-        <w:t xml:space="preserve">Les éléments de l'interface sont disposés de manière logique et facile à comprendre pour l'utilisateur, avec des boutons et des icônes clairement étiquetés pour les différentes fonctions. Les menus et les sous-menus sont également bien organisés pour une navigation facile. La fonction unique de secouer le téléphone pour marquer une tâche comme terminée est également intégrée de manière transparente dans l'interface, avec des instructions claires pour l'utilisateur. En somme, l'interface de </w:t>
-      </w:r>
-      <w:proofErr w:type="spellStart"/>
-      <w:r>
-        <w:t>ShakeToDo</w:t>
-      </w:r>
-      <w:proofErr w:type="spellEnd"/>
-      <w:r>
-        <w:t xml:space="preserve"> est conçue pour offrir une expérience utilisateur fluide et agréable pour la gestion des tâches.</w:t>
+        <w:t xml:space="preserve">Les éléments de l'interface sont disposés de manière logique et facile à comprendre pour l'utilisateur, avec des boutons et des icônes clairement étiquetés pour les différentes fonctions. Les menus et les sous-menus sont également bien organisés pour une navigation facile. La fonction de secouer le téléphone pour marquer une tâche comme terminée est également intégrée de manière transparente dans l'interface. </w:t>
+      </w:r>
+      <w:r>
+        <w:t xml:space="preserve">L’interface </w:t>
+      </w:r>
+      <w:r>
+        <w:t>de ShakeToDo est conçue pour offrir une expérience utilisateur fluide et agréable pour la gestion des tâches.</w:t>
       </w:r>
     </w:p>
     <w:p>
@@ -3372,17 +3365,13 @@
         <w:pStyle w:val="TexteFormel"/>
       </w:pPr>
       <w:r>
-        <w:t xml:space="preserve">L'utilisation de Room pour créer la base de données d'une application Android offre une approche efficace et structurée pour la gestion des données. Room facilite la création et l'interaction avec la base de données en fournissant une couche d'abstraction. Les étapes clés pour utiliser Room consistent à ajouter les dépendances nécessaires dans le fichier </w:t>
-      </w:r>
-      <w:proofErr w:type="spellStart"/>
-      <w:proofErr w:type="gramStart"/>
-      <w:r>
-        <w:t>build.gradle</w:t>
-      </w:r>
-      <w:proofErr w:type="spellEnd"/>
-      <w:proofErr w:type="gramEnd"/>
-      <w:r>
-        <w:t>, définir les entités qui représentent les tables de la base de données, créer les interfaces DAO pour accéder aux données, et enfin, instancier et utiliser la base de données dans l'application.</w:t>
+        <w:t xml:space="preserve">L'utilisation de Room pour créer la base de données </w:t>
+      </w:r>
+      <w:r>
+        <w:t>de l’</w:t>
+      </w:r>
+      <w:r>
+        <w:t>application offre une approche efficace et structurée pour la gestion des données. Room facilite la création et l'interaction avec la base de données en fournissant une couche d'abstraction. Les étapes clés pour utiliser Room consistent à ajouter les dépendances nécessaires dans le fichier build.gradle, définir les entités qui représentent les tables de la base de données, créer les interfaces DAO pour accéder aux données, et enfin, instancier et utiliser la base de données dans l'application.</w:t>
       </w:r>
     </w:p>
     <w:p>
@@ -3400,24 +3389,14 @@
       <w:r>
         <w:t xml:space="preserve">Lorsqu'une application effectue des appels à la base de données pour des opérations CRUD, il peut arriver que l'interface utilisateur se fige temporairement, empêchant ainsi les utilisateurs d'effectuer d'autres actions. Cette situation peut être frustrante et nuire à l'expérience utilisateur. Heureusement, il existe une solution pour éviter cela : l'utilisation de la classe </w:t>
       </w:r>
-      <w:proofErr w:type="spellStart"/>
       <w:r>
         <w:rPr>
           <w:rStyle w:val="BacktickCar"/>
         </w:rPr>
         <w:t>ExecutorService</w:t>
       </w:r>
-      <w:proofErr w:type="spellEnd"/>
-      <w:r>
-        <w:t xml:space="preserve"> en </w:t>
-      </w:r>
-      <w:proofErr w:type="spellStart"/>
-      <w:r>
-        <w:t>Kotlin</w:t>
-      </w:r>
-      <w:proofErr w:type="spellEnd"/>
-      <w:r>
-        <w:t>.</w:t>
+      <w:r>
+        <w:t xml:space="preserve"> en Kotlin.</w:t>
       </w:r>
     </w:p>
     <w:p>
@@ -3428,37 +3407,36 @@
         <w:rPr>
           <w:rStyle w:val="BacktickCar"/>
         </w:rPr>
-        <w:t>L'</w:t>
-      </w:r>
-      <w:proofErr w:type="spellStart"/>
+        <w:t>L'ExecutorService</w:t>
+      </w:r>
+      <w:r>
+        <w:t xml:space="preserve"> est un composant puissant de la bibliothèque standard de Kotlin qui permet d'ordonnancer et d'exécuter des tâches de manière asynchrone. Dans le contexte de l'utilisation d'un </w:t>
+      </w:r>
       <w:r>
         <w:rPr>
           <w:rStyle w:val="BacktickCar"/>
         </w:rPr>
         <w:t>ExecutorService</w:t>
       </w:r>
-      <w:proofErr w:type="spellEnd"/>
-      <w:r>
-        <w:t xml:space="preserve"> est un composant puissant de la bibliothèque standard de </w:t>
-      </w:r>
-      <w:proofErr w:type="spellStart"/>
-      <w:r>
-        <w:t>Kotlin</w:t>
-      </w:r>
-      <w:proofErr w:type="spellEnd"/>
-      <w:r>
-        <w:t xml:space="preserve"> qui permet d'ordonnancer et d'exécuter des tâches de manière asynchrone. Dans le contexte de l'utilisation d'un </w:t>
-      </w:r>
-      <w:proofErr w:type="spellStart"/>
+      <w:r>
+        <w:t xml:space="preserve"> pour les opérations CRUD, il est possible de lancer ces actions en arrière-plan, sans bloquer l'interface utilisateur et sans causer de frustration à l'utilisateur.</w:t>
+      </w:r>
+    </w:p>
+    <w:p>
+      <w:pPr>
+        <w:pStyle w:val="TexteFormel"/>
+      </w:pPr>
+      <w:r>
+        <w:t xml:space="preserve">En utilisant un </w:t>
+      </w:r>
       <w:r>
         <w:rPr>
           <w:rStyle w:val="BacktickCar"/>
         </w:rPr>
         <w:t>ExecutorService</w:t>
       </w:r>
-      <w:proofErr w:type="spellEnd"/>
-      <w:r>
-        <w:t xml:space="preserve"> pour les opérations CRUD, il est possible de lancer ces actions en arrière-plan, sans bloquer l'interface utilisateur et sans causer de frustration à l'utilisateur.</w:t>
+      <w:r>
+        <w:t>, les opérations CRUD peuvent être exécutées de manière indépendante sur des threads dédiés, tandis que l'interface utilisateur reste réactive et permet aux utilisateurs d'interagir sans aucun délai notable. Cela signifie que même lors de l'exécution de tâches complexes sur la base de données, les utilisateurs peuvent continuer à naviguer dans l'application, à consulter d'autres informations ou à effectuer d'autres actions sans aucun impact négatif sur leur expérience.</w:t>
       </w:r>
     </w:p>
     <w:p>
@@ -3466,44 +3444,8 @@
         <w:pStyle w:val="TexteFormel"/>
       </w:pPr>
       <w:r>
-        <w:t xml:space="preserve">En utilisant un </w:t>
-      </w:r>
-      <w:proofErr w:type="spellStart"/>
-      <w:r>
-        <w:rPr>
-          <w:rStyle w:val="BacktickCar"/>
-        </w:rPr>
-        <w:t>ExecutorService</w:t>
-      </w:r>
-      <w:proofErr w:type="spellEnd"/>
-      <w:r>
-        <w:t>, les opérations CRUD peuvent être exécutées de manière indépendante sur des threads dédiés, tandis que l'interface utilisateur reste réactive et permet aux utilisateurs d'interagir sans aucun délai notable. Cela signifie que même lors de l'exécution de tâches complexes sur la base de données, les utilisateurs peuvent continuer à naviguer dans l'application, à consulter d'autres informations ou à effectuer d'autres actions sans aucun impact négatif sur leur expérience.</w:t>
-      </w:r>
-    </w:p>
-    <w:p>
-      <w:pPr>
-        <w:pStyle w:val="TexteFormel"/>
-      </w:pPr>
-      <w:r>
-        <w:t xml:space="preserve">Pour lancer une action dans un </w:t>
-      </w:r>
-      <w:proofErr w:type="spellStart"/>
-      <w:r>
-        <w:t>executor</w:t>
-      </w:r>
-      <w:proofErr w:type="spellEnd"/>
-      <w:r>
-        <w:t xml:space="preserve">, on fait appel à la classe </w:t>
-      </w:r>
-      <w:proofErr w:type="spellStart"/>
-      <w:r>
-        <w:t>Kotlin</w:t>
-      </w:r>
-      <w:proofErr w:type="spellEnd"/>
-      <w:r>
-        <w:t xml:space="preserve"> </w:t>
-      </w:r>
-      <w:proofErr w:type="spellStart"/>
+        <w:t xml:space="preserve">Pour lancer une action dans un executor, on fait appel à la classe Kotlin </w:t>
+      </w:r>
       <w:r>
         <w:rPr>
           <w:rStyle w:val="BacktickCar"/>
@@ -3511,22 +3453,18 @@
         </w:rPr>
         <w:t>Executors</w:t>
       </w:r>
-      <w:proofErr w:type="spellEnd"/>
       <w:r>
         <w:t xml:space="preserve"> qui contient la fonction </w:t>
       </w:r>
-      <w:proofErr w:type="spellStart"/>
       <w:r>
         <w:rPr>
           <w:rStyle w:val="BacktickCar"/>
         </w:rPr>
         <w:t>newSingleThreadExecutor</w:t>
       </w:r>
-      <w:proofErr w:type="spellEnd"/>
       <w:r>
         <w:t xml:space="preserve"> qui, lors de l’appel de </w:t>
       </w:r>
-      <w:proofErr w:type="spellStart"/>
       <w:r>
         <w:rPr>
           <w:rStyle w:val="BacktickCar"/>
@@ -3534,7 +3472,6 @@
         </w:rPr>
         <w:t>execute</w:t>
       </w:r>
-      <w:proofErr w:type="spellEnd"/>
       <w:r>
         <w:t>, lance le code qui lui est fourni :</w:t>
       </w:r>
@@ -3569,7 +3506,7 @@
           <v:shape id="_x0000_i1025" type="#_x0000_t75" style="width:451.3pt;height:34pt" o:ole="">
             <v:imagedata r:id="rId14" o:title=""/>
           </v:shape>
-          <o:OLEObject Type="Embed" ProgID="Word.OpenDocumentText.12" ShapeID="_x0000_i1025" DrawAspect="Content" ObjectID="_1745244930" r:id="rId15"/>
+          <o:OLEObject Type="Embed" ProgID="Word.OpenDocumentText.12" ShapeID="_x0000_i1025" DrawAspect="Content" ObjectID="_1745259821" r:id="rId15"/>
         </w:object>
       </w:r>
     </w:p>
@@ -3609,16 +3546,12 @@
       <w:r>
         <w:t xml:space="preserve">La prise de photos est une fonctionnalité importante de l'application de gestion de tâches, car elle permet aux utilisateurs d'ajouter des images pour une meilleure organisation et une visualisation plus complète de leurs tâches. Cette fonctionnalité a été développée en utilisant le package </w:t>
       </w:r>
-      <w:proofErr w:type="spellStart"/>
-      <w:proofErr w:type="gramStart"/>
       <w:r>
         <w:rPr>
           <w:rStyle w:val="BacktickCar"/>
         </w:rPr>
         <w:t>androidx.camera</w:t>
       </w:r>
-      <w:proofErr w:type="spellEnd"/>
-      <w:proofErr w:type="gramEnd"/>
       <w:r>
         <w:t>, qui fournit une interface pour interagir avec la caméra du périphérique.</w:t>
       </w:r>
@@ -3630,14 +3563,12 @@
       <w:r>
         <w:t xml:space="preserve">Pour utiliser la caméra du périphérique, l'application demande des permissions à l'utilisateur pour accéder à l'appareil photo et au micro. Une fois les permissions accordées, l'application ouvre une activité dédiée à la prise de photos, qui peut être réutilisée facilement dans d'autres parties de l'application. Lorsque l'utilisateur capture une image, celle-ci est enregistrée dans la galerie photos à l'aide de </w:t>
       </w:r>
-      <w:proofErr w:type="spellStart"/>
       <w:r>
         <w:rPr>
           <w:rStyle w:val="BacktickCar"/>
         </w:rPr>
         <w:t>MediaStore</w:t>
       </w:r>
-      <w:proofErr w:type="spellEnd"/>
       <w:r>
         <w:t>, ce qui permet une gestion centralisée des images.</w:t>
       </w:r>
@@ -3665,24 +3596,14 @@
         <w:pStyle w:val="TexteFormel"/>
       </w:pPr>
       <w:r>
-        <w:t xml:space="preserve">L'utilisation de l'accéléromètre est une fonctionnalité intéressante de l'application de gestion de tâches, car elle permet aux utilisateurs de marquer une tâche comme terminée en secouant leur téléphone. Cette fonctionnalité est intégrée dans l'activité qui affiche un </w:t>
-      </w:r>
-      <w:proofErr w:type="spellStart"/>
-      <w:r>
-        <w:t>ToDo</w:t>
-      </w:r>
-      <w:proofErr w:type="spellEnd"/>
-      <w:r>
-        <w:t xml:space="preserve">, et utilise le </w:t>
-      </w:r>
-      <w:proofErr w:type="spellStart"/>
+        <w:t xml:space="preserve">L'utilisation de l'accéléromètre est une fonctionnalité intéressante de l'application de gestion de tâches, car elle permet aux utilisateurs de marquer une tâche comme terminée en secouant leur téléphone. Cette fonctionnalité est intégrée dans l'activité qui affiche un ToDo, et utilise le </w:t>
+      </w:r>
       <w:r>
         <w:rPr>
           <w:rStyle w:val="BacktickCar"/>
         </w:rPr>
         <w:t>SensorManager</w:t>
       </w:r>
-      <w:proofErr w:type="spellEnd"/>
       <w:r>
         <w:t xml:space="preserve"> pour gérer l'accès aux capteurs.</w:t>
       </w:r>
@@ -3692,35 +3613,23 @@
         <w:pStyle w:val="TexteFormel"/>
       </w:pPr>
       <w:r>
-        <w:t xml:space="preserve">Lorsque l'utilisateur accède à l'activité de visualisation d'un </w:t>
-      </w:r>
-      <w:proofErr w:type="spellStart"/>
-      <w:r>
-        <w:t>ToDo</w:t>
-      </w:r>
-      <w:proofErr w:type="spellEnd"/>
-      <w:r>
-        <w:t xml:space="preserve">, l'application ajoute un </w:t>
-      </w:r>
-      <w:proofErr w:type="spellStart"/>
+        <w:t xml:space="preserve">Lorsque l'utilisateur accède à l'activité de visualisation d'un ToDo, l'application ajoute un </w:t>
+      </w:r>
       <w:r>
         <w:rPr>
           <w:rStyle w:val="BacktickCar"/>
         </w:rPr>
         <w:t>listener</w:t>
       </w:r>
-      <w:proofErr w:type="spellEnd"/>
       <w:r>
         <w:t xml:space="preserve"> sur le capteur d'accéléromètre. Dans ce </w:t>
       </w:r>
-      <w:proofErr w:type="spellStart"/>
       <w:r>
         <w:rPr>
           <w:rStyle w:val="BacktickCar"/>
         </w:rPr>
         <w:t>listener</w:t>
       </w:r>
-      <w:proofErr w:type="spellEnd"/>
       <w:r>
         <w:t>, l'application récupère l'accélération du téléphone et la compare avec l'accélération précédente pour obtenir une valeur delta. Si cette valeur delta dépasse une certaine valeur, cela signifie que l'utilisateur a secoué son téléphone, et l'application marque la tâche comme terminée.</w:t>
       </w:r>
@@ -3732,53 +3641,21 @@
       <w:r>
         <w:t xml:space="preserve">La valeur de la limite de delta à dépasser est récupérée à partir des </w:t>
       </w:r>
-      <w:proofErr w:type="spellStart"/>
       <w:r>
         <w:rPr>
           <w:rStyle w:val="BacktickCar"/>
         </w:rPr>
-        <w:t>Shared</w:t>
-      </w:r>
-      <w:proofErr w:type="spellEnd"/>
+        <w:t>Shared Preferences</w:t>
+      </w:r>
+      <w:r>
+        <w:t xml:space="preserve">, qui sont présentés dans le chapitre suivant du rapport et qui parlent du menu des paramètres. Les </w:t>
+      </w:r>
       <w:r>
         <w:rPr>
           <w:rStyle w:val="BacktickCar"/>
         </w:rPr>
-        <w:t xml:space="preserve"> </w:t>
-      </w:r>
-      <w:proofErr w:type="spellStart"/>
-      <w:r>
-        <w:rPr>
-          <w:rStyle w:val="BacktickCar"/>
-        </w:rPr>
-        <w:t>Preferences</w:t>
-      </w:r>
-      <w:proofErr w:type="spellEnd"/>
-      <w:r>
-        <w:t xml:space="preserve">, qui sont présentés dans le chapitre suivant du rapport et qui parlent du menu des paramètres. Les </w:t>
-      </w:r>
-      <w:proofErr w:type="spellStart"/>
-      <w:r>
-        <w:rPr>
-          <w:rStyle w:val="BacktickCar"/>
-        </w:rPr>
-        <w:t>Shared</w:t>
-      </w:r>
-      <w:proofErr w:type="spellEnd"/>
-      <w:r>
-        <w:rPr>
-          <w:rStyle w:val="BacktickCar"/>
-        </w:rPr>
-        <w:t xml:space="preserve"> </w:t>
-      </w:r>
-      <w:proofErr w:type="spellStart"/>
-      <w:r>
-        <w:rPr>
-          <w:rStyle w:val="BacktickCar"/>
-        </w:rPr>
-        <w:t>Preferences</w:t>
-      </w:r>
-      <w:proofErr w:type="spellEnd"/>
+        <w:t>Shared Preferences</w:t>
+      </w:r>
       <w:r>
         <w:t xml:space="preserve"> sont utilisées pour stocker des préférences utilisateur simples et peuvent être utilisées pour stocker des valeurs de seuil pour la fonctionnalité de secousse du téléphone.</w:t>
       </w:r>
@@ -3808,14 +3685,12 @@
       <w:r>
         <w:t xml:space="preserve">Nous avons implémenté un </w:t>
       </w:r>
-      <w:proofErr w:type="spellStart"/>
       <w:r>
         <w:rPr>
           <w:rStyle w:val="BacktickCar"/>
         </w:rPr>
         <w:t>slider</w:t>
       </w:r>
-      <w:proofErr w:type="spellEnd"/>
       <w:r>
         <w:t xml:space="preserve"> dans ce menu qui permet à l'utilisateur de définir la sensibilité de détection de secousses, avec une valeur minimale de 5 et une valeur maximale </w:t>
       </w:r>
@@ -3823,41 +3698,49 @@
         <w:lastRenderedPageBreak/>
         <w:t xml:space="preserve">de 25. Lorsque l'utilisateur modifie la valeur du </w:t>
       </w:r>
-      <w:proofErr w:type="spellStart"/>
       <w:r>
         <w:rPr>
           <w:rStyle w:val="BacktickCar"/>
         </w:rPr>
         <w:t>slider</w:t>
       </w:r>
-      <w:proofErr w:type="spellEnd"/>
       <w:r>
         <w:t xml:space="preserve">, celle-ci est enregistrée dans les </w:t>
       </w:r>
-      <w:proofErr w:type="spellStart"/>
       <w:r>
         <w:rPr>
           <w:rStyle w:val="BacktickCar"/>
         </w:rPr>
-        <w:t>Shared</w:t>
-      </w:r>
-      <w:proofErr w:type="spellEnd"/>
+        <w:t>Shared Preferences</w:t>
+      </w:r>
+      <w:r>
+        <w:t>, qui sont un système de stockage local et persistant sous forme de clé-valeur.</w:t>
+      </w:r>
+    </w:p>
+    <w:p>
+      <w:pPr>
+        <w:pStyle w:val="TexteFormel"/>
+      </w:pPr>
+      <w:r>
+        <w:t xml:space="preserve">Les </w:t>
+      </w:r>
       <w:r>
         <w:rPr>
           <w:rStyle w:val="BacktickCar"/>
         </w:rPr>
-        <w:t xml:space="preserve"> </w:t>
-      </w:r>
-      <w:proofErr w:type="spellStart"/>
+        <w:t xml:space="preserve">Shared Preferences </w:t>
+      </w:r>
+      <w:r>
+        <w:t xml:space="preserve">sont un moyen simple et pratique de stocker des données dans une application Android. Elles sont uniques à une activité et privées, mais peuvent être partagées entre toutes les activités de l'application. Dans notre cas, nous avons utilisé les </w:t>
+      </w:r>
       <w:r>
         <w:rPr>
           <w:rStyle w:val="BacktickCar"/>
         </w:rPr>
-        <w:t>Preferences</w:t>
-      </w:r>
-      <w:proofErr w:type="spellEnd"/>
-      <w:r>
-        <w:t>, qui sont un système de stockage local et persistant sous forme de clé-valeur.</w:t>
+        <w:t>Shared Preferences</w:t>
+      </w:r>
+      <w:r>
+        <w:t xml:space="preserve"> pour stocker la valeur de sensibilité de détection de secousses.</w:t>
       </w:r>
     </w:p>
     <w:p>
@@ -3865,105 +3748,23 @@
         <w:pStyle w:val="TexteFormel"/>
       </w:pPr>
       <w:r>
-        <w:t xml:space="preserve">Les </w:t>
-      </w:r>
-      <w:proofErr w:type="spellStart"/>
+        <w:t xml:space="preserve">Cependant, nous avons noté que les </w:t>
+      </w:r>
       <w:r>
         <w:rPr>
           <w:rStyle w:val="BacktickCar"/>
         </w:rPr>
-        <w:t>Shared</w:t>
-      </w:r>
-      <w:proofErr w:type="spellEnd"/>
-      <w:r>
-        <w:rPr>
-          <w:rStyle w:val="BacktickCar"/>
-        </w:rPr>
-        <w:t xml:space="preserve"> </w:t>
-      </w:r>
-      <w:proofErr w:type="spellStart"/>
-      <w:r>
-        <w:rPr>
-          <w:rStyle w:val="BacktickCar"/>
-        </w:rPr>
-        <w:t>Preferences</w:t>
-      </w:r>
-      <w:proofErr w:type="spellEnd"/>
-      <w:r>
-        <w:rPr>
-          <w:rStyle w:val="BacktickCar"/>
-        </w:rPr>
-        <w:t xml:space="preserve"> </w:t>
-      </w:r>
-      <w:r>
-        <w:t xml:space="preserve">sont un moyen simple et pratique de stocker des données dans une application Android. Elles sont uniques à une activité et privées, mais peuvent être partagées entre toutes les activités de l'application. Dans notre cas, nous avons utilisé les </w:t>
-      </w:r>
-      <w:proofErr w:type="spellStart"/>
-      <w:r>
-        <w:rPr>
-          <w:rStyle w:val="BacktickCar"/>
-        </w:rPr>
-        <w:t>Shared</w:t>
-      </w:r>
-      <w:proofErr w:type="spellEnd"/>
-      <w:r>
-        <w:rPr>
-          <w:rStyle w:val="BacktickCar"/>
-        </w:rPr>
-        <w:t xml:space="preserve"> </w:t>
-      </w:r>
-      <w:proofErr w:type="spellStart"/>
-      <w:r>
-        <w:rPr>
-          <w:rStyle w:val="BacktickCar"/>
-        </w:rPr>
-        <w:t>Preferences</w:t>
-      </w:r>
-      <w:proofErr w:type="spellEnd"/>
-      <w:r>
-        <w:t xml:space="preserve"> pour stocker la valeur de sensibilité de détection de secousses.</w:t>
-      </w:r>
-    </w:p>
-    <w:p>
-      <w:pPr>
-        <w:pStyle w:val="TexteFormel"/>
-      </w:pPr>
-      <w:r>
-        <w:t xml:space="preserve">Cependant, nous avons noté que les </w:t>
-      </w:r>
-      <w:proofErr w:type="spellStart"/>
-      <w:r>
-        <w:rPr>
-          <w:rStyle w:val="BacktickCar"/>
-        </w:rPr>
-        <w:t>Shared</w:t>
-      </w:r>
-      <w:proofErr w:type="spellEnd"/>
-      <w:r>
-        <w:rPr>
-          <w:rStyle w:val="BacktickCar"/>
-        </w:rPr>
-        <w:t xml:space="preserve"> </w:t>
-      </w:r>
-      <w:proofErr w:type="spellStart"/>
-      <w:r>
-        <w:rPr>
-          <w:rStyle w:val="BacktickCar"/>
-        </w:rPr>
-        <w:t>Preferences</w:t>
-      </w:r>
-      <w:proofErr w:type="spellEnd"/>
+        <w:t>Shared Preferences</w:t>
+      </w:r>
       <w:r>
         <w:t xml:space="preserve"> sont dépréciées et qu'il est conseillé d'utiliser </w:t>
       </w:r>
-      <w:proofErr w:type="spellStart"/>
       <w:r>
         <w:rPr>
           <w:rStyle w:val="BacktickCar"/>
         </w:rPr>
         <w:t>DataStore</w:t>
       </w:r>
-      <w:proofErr w:type="spellEnd"/>
       <w:r>
         <w:t xml:space="preserve"> à la place pour de meilleures performances</w:t>
       </w:r>
@@ -3989,45 +3790,50 @@
     <w:p>
       <w:pPr>
         <w:pStyle w:val="TexteFormel"/>
-        <w:numPr>
-          <w:ilvl w:val="0"/>
-          <w:numId w:val="5"/>
-        </w:numPr>
-      </w:pPr>
-      <w:r>
-        <w:t xml:space="preserve">Lorsqu’un </w:t>
-      </w:r>
-      <w:proofErr w:type="spellStart"/>
-      <w:r>
-        <w:t>todo</w:t>
-      </w:r>
-      <w:proofErr w:type="spellEnd"/>
-      <w:r>
-        <w:t xml:space="preserve"> est ajouté</w:t>
+      </w:pPr>
+      <w:r>
+        <w:t>Les notifications sont gérées par le biais d’un service qui tourne en arrière-plan. Ce service</w:t>
+      </w:r>
+      <w:r>
+        <w:t xml:space="preserve"> de notification est un composant important qui fonctionne à côté </w:t>
+      </w:r>
+      <w:r>
+        <w:t>de l’</w:t>
+      </w:r>
+      <w:r>
+        <w:t xml:space="preserve">application et qui garantit la livraison en temps voulu des notifications aux utilisateurs. Ce service dépend des </w:t>
+      </w:r>
+      <w:r>
+        <w:t>« intents »</w:t>
+      </w:r>
+      <w:r>
+        <w:t xml:space="preserve"> et des dates de déclenchement pour fonctionner efficacement. Lorsqu'une application planifie une notification, elle crée un </w:t>
+      </w:r>
+      <w:r>
+        <w:t xml:space="preserve">« intent » </w:t>
+      </w:r>
+      <w:r>
+        <w:t>contenant les informations nécessaires telles que le titre</w:t>
+      </w:r>
+      <w:r>
+        <w:t xml:space="preserve"> et </w:t>
+      </w:r>
+      <w:r>
+        <w:t>l</w:t>
+      </w:r>
+      <w:r>
+        <w:t>a description du ToDo</w:t>
+      </w:r>
+      <w:r>
+        <w:t>. Cette intention est ensuite transmise au service d'arrière-plan des notifications, qui fonctionne en permanence en arrière-plan, même lorsque l'application n'est pas activement utilisée. Le service suit les dates de déclenchement associées à chaque notification et vérifie à intervalles réguliers si l'une d'entre elles a atteint son heure prévue. Dès qu'une date de déclenchement est atteinte, le service utilise l'intention pour créer la notification et l'afficher à l'utilisateur afin qu'il reçoive les informations pertinentes au moment prévu. En utilisant les intentions et les dates de déclenchement, le service d'arrière-plan de notification offre un moyen transparent et fiable de transmettre des notifications sur les appareils Android, améliorant ainsi l'expérience utilisateur et l'engagement avec l'application.</w:t>
       </w:r>
     </w:p>
     <w:p>
       <w:pPr>
         <w:pStyle w:val="TexteFormel"/>
-        <w:numPr>
-          <w:ilvl w:val="0"/>
-          <w:numId w:val="5"/>
-        </w:numPr>
-      </w:pPr>
-      <w:r>
-        <w:t>Background service</w:t>
-      </w:r>
-    </w:p>
-    <w:p>
-      <w:pPr>
-        <w:pStyle w:val="TexteFormel"/>
-        <w:numPr>
-          <w:ilvl w:val="0"/>
-          <w:numId w:val="5"/>
-        </w:numPr>
-      </w:pPr>
-      <w:r>
-        <w:t> ??</w:t>
+      </w:pPr>
+      <w:r>
+        <w:t>Dans l’état actuel de l’application, soit un état prototype, les notifications se déclenchent dix secondes après la création d’un ToDo. Ceci est à des fins de tests.</w:t>
       </w:r>
     </w:p>
     <w:p>
@@ -4122,29 +3928,16 @@
         </w:drawing>
       </w:r>
       <w:r>
-        <w:t xml:space="preserve">Visualisation des </w:t>
-      </w:r>
-      <w:proofErr w:type="spellStart"/>
-      <w:r>
-        <w:t>ToDos</w:t>
+        <w:t>Visualisation des ToDos</w:t>
       </w:r>
       <w:bookmarkEnd w:id="17"/>
-      <w:proofErr w:type="spellEnd"/>
     </w:p>
     <w:p>
       <w:pPr>
         <w:pStyle w:val="TexteFormel"/>
       </w:pPr>
       <w:r>
-        <w:t xml:space="preserve">Après plusieurs itérations, l’affichage des </w:t>
-      </w:r>
-      <w:proofErr w:type="spellStart"/>
-      <w:r>
-        <w:t>ToDos</w:t>
-      </w:r>
-      <w:proofErr w:type="spellEnd"/>
-      <w:r>
-        <w:t xml:space="preserve"> a fini avec son état actuel. Pour </w:t>
+        <w:t xml:space="preserve">Après plusieurs itérations, l’affichage des ToDos a fini avec son état actuel. Pour </w:t>
       </w:r>
       <w:r>
         <w:t>la page affichante</w:t>
@@ -4156,15 +3949,7 @@
         <w:t>tous</w:t>
       </w:r>
       <w:r>
-        <w:t xml:space="preserve"> les </w:t>
-      </w:r>
-      <w:proofErr w:type="spellStart"/>
-      <w:r>
-        <w:t>ToDos</w:t>
-      </w:r>
-      <w:proofErr w:type="spellEnd"/>
-      <w:r>
-        <w:t xml:space="preserve">, les images sont </w:t>
+        <w:t xml:space="preserve"> les ToDos, les images sont </w:t>
       </w:r>
       <w:r>
         <w:t>affichées</w:t>
@@ -4176,15 +3961,7 @@
         <w:t>à</w:t>
       </w:r>
       <w:r>
-        <w:t xml:space="preserve"> gauche du nom, avec le nom, la date, et la priorité du </w:t>
-      </w:r>
-      <w:proofErr w:type="spellStart"/>
-      <w:r>
-        <w:t>ToDo</w:t>
-      </w:r>
-      <w:proofErr w:type="spellEnd"/>
-      <w:r>
-        <w:t>.</w:t>
+        <w:t xml:space="preserve"> gauche du nom, avec le nom, la date, et la priorité du ToDo.</w:t>
       </w:r>
       <w:r>
         <w:t xml:space="preserve"> </w:t>
@@ -4201,15 +3978,7 @@
         <w:t>un menu</w:t>
       </w:r>
       <w:r>
-        <w:t xml:space="preserve"> permettant le passage des </w:t>
-      </w:r>
-      <w:proofErr w:type="spellStart"/>
-      <w:r>
-        <w:t>ToDos</w:t>
-      </w:r>
-      <w:proofErr w:type="spellEnd"/>
-      <w:r>
-        <w:t xml:space="preserve"> </w:t>
+        <w:t xml:space="preserve"> permettant le passage des ToDos </w:t>
       </w:r>
       <w:r>
         <w:t>aux paramètres</w:t>
@@ -4223,72 +3992,34 @@
         <w:pStyle w:val="TexteFormel"/>
       </w:pPr>
       <w:r>
-        <w:t xml:space="preserve">Chaque </w:t>
-      </w:r>
-      <w:proofErr w:type="spellStart"/>
-      <w:r>
-        <w:t>ToDo</w:t>
-      </w:r>
-      <w:proofErr w:type="spellEnd"/>
-      <w:r>
-        <w:t xml:space="preserve"> est une </w:t>
-      </w:r>
-      <w:proofErr w:type="spellStart"/>
+        <w:t xml:space="preserve">Chaque ToDo est une </w:t>
+      </w:r>
       <w:r>
         <w:rPr>
           <w:rStyle w:val="BacktickCar"/>
         </w:rPr>
         <w:t>listItem</w:t>
       </w:r>
-      <w:proofErr w:type="spellEnd"/>
       <w:r>
         <w:t xml:space="preserve"> ajouté dans une </w:t>
       </w:r>
-      <w:proofErr w:type="spellStart"/>
       <w:r>
         <w:rPr>
           <w:rStyle w:val="BacktickCar"/>
         </w:rPr>
         <w:t>ListView</w:t>
       </w:r>
-      <w:proofErr w:type="spellEnd"/>
-      <w:r>
-        <w:t xml:space="preserve">, comme ça les </w:t>
-      </w:r>
-      <w:proofErr w:type="spellStart"/>
-      <w:r>
-        <w:t>ToDos</w:t>
-      </w:r>
-      <w:proofErr w:type="spellEnd"/>
-      <w:r>
-        <w:t xml:space="preserve"> peuvent être ajoutés à la volée. Chaque </w:t>
-      </w:r>
-      <w:proofErr w:type="spellStart"/>
-      <w:r>
-        <w:t>ToDo</w:t>
-      </w:r>
-      <w:proofErr w:type="spellEnd"/>
-      <w:r>
-        <w:t xml:space="preserve"> a un </w:t>
-      </w:r>
-      <w:proofErr w:type="spellStart"/>
+      <w:r>
+        <w:t xml:space="preserve">, comme ça les ToDos peuvent être ajoutés à la volée. Chaque ToDo a un </w:t>
+      </w:r>
       <w:r>
         <w:rPr>
           <w:rStyle w:val="BacktickCar"/>
         </w:rPr>
         <w:t>onClickListener</w:t>
       </w:r>
-      <w:proofErr w:type="spellEnd"/>
-      <w:r>
-        <w:t xml:space="preserve"> rattaché qui renvoie sur la page d’affichage d’un </w:t>
-      </w:r>
-      <w:proofErr w:type="spellStart"/>
-      <w:r>
-        <w:t>ToDo</w:t>
-      </w:r>
-      <w:proofErr w:type="spellEnd"/>
-      <w:r>
-        <w:t xml:space="preserve"> spécifique. </w:t>
+      <w:r>
+        <w:t xml:space="preserve"> rattaché qui renvoie sur la page d’affichage d’un ToDo spécifique. </w:t>
       </w:r>
     </w:p>
     <w:p>
@@ -4436,13 +4167,8 @@
                               </w:r>
                             </w:fldSimple>
                             <w:r>
-                              <w:t xml:space="preserve"> Page d'affichage de tous les </w:t>
+                              <w:t xml:space="preserve"> Page d'affichage de tous les ToDos</w:t>
                             </w:r>
-                            <w:proofErr w:type="spellStart"/>
-                            <w:r>
-                              <w:t>ToDos</w:t>
-                            </w:r>
-                            <w:proofErr w:type="spellEnd"/>
                           </w:p>
                         </w:txbxContent>
                       </wps:txbx>
@@ -4493,13 +4219,8 @@
                         </w:r>
                       </w:fldSimple>
                       <w:r>
-                        <w:t xml:space="preserve"> Page d'affichage de tous les </w:t>
+                        <w:t xml:space="preserve"> Page d'affichage de tous les ToDos</w:t>
                       </w:r>
-                      <w:proofErr w:type="spellStart"/>
-                      <w:r>
-                        <w:t>ToDos</w:t>
-                      </w:r>
-                      <w:proofErr w:type="spellEnd"/>
                     </w:p>
                   </w:txbxContent>
                 </v:textbox>
@@ -4510,15 +4231,7 @@
         </mc:AlternateContent>
       </w:r>
       <w:r>
-        <w:t xml:space="preserve">L’affichage des </w:t>
-      </w:r>
-      <w:proofErr w:type="spellStart"/>
-      <w:r>
-        <w:t>ToDos</w:t>
-      </w:r>
-      <w:proofErr w:type="spellEnd"/>
-      <w:r>
-        <w:t xml:space="preserve"> fonctionne parfaitement sur la majorité des tailles d’écrans, cependant cet affichage n’est pas idéal sur les écrans plus grands, par exemple une tablette.</w:t>
+        <w:t>L’affichage des ToDos fonctionne parfaitement sur la majorité des tailles d’écrans, cependant cet affichage n’est pas idéal sur les écrans plus grands, par exemple une tablette.</w:t>
       </w:r>
     </w:p>
     <w:p>
@@ -4769,15 +4482,7 @@
                               </w:r>
                             </w:fldSimple>
                             <w:r>
-                              <w:t xml:space="preserve"> Affichage d'un </w:t>
-                            </w:r>
-                            <w:proofErr w:type="spellStart"/>
-                            <w:r>
-                              <w:t>ToDo</w:t>
-                            </w:r>
-                            <w:proofErr w:type="spellEnd"/>
-                            <w:r>
-                              <w:t xml:space="preserve"> spécifique</w:t>
+                              <w:t xml:space="preserve"> Affichage d'un ToDo spécifique</w:t>
                             </w:r>
                           </w:p>
                         </w:txbxContent>
@@ -4819,15 +4524,7 @@
                         </w:r>
                       </w:fldSimple>
                       <w:r>
-                        <w:t xml:space="preserve"> Affichage d'un </w:t>
-                      </w:r>
-                      <w:proofErr w:type="spellStart"/>
-                      <w:r>
-                        <w:t>ToDo</w:t>
-                      </w:r>
-                      <w:proofErr w:type="spellEnd"/>
-                      <w:r>
-                        <w:t xml:space="preserve"> spécifique</w:t>
+                        <w:t xml:space="preserve"> Affichage d'un ToDo spécifique</w:t>
                       </w:r>
                     </w:p>
                   </w:txbxContent>
@@ -4839,37 +4536,16 @@
         </mc:AlternateContent>
       </w:r>
       <w:r>
-        <w:t xml:space="preserve">La page d’affichage d’un </w:t>
-      </w:r>
-      <w:proofErr w:type="spellStart"/>
-      <w:r>
-        <w:t>ToDo</w:t>
-      </w:r>
-      <w:proofErr w:type="spellEnd"/>
-      <w:r>
-        <w:t xml:space="preserve"> utilise </w:t>
+        <w:t xml:space="preserve">La page d’affichage d’un ToDo utilise </w:t>
       </w:r>
       <w:r>
         <w:t>un mélange</w:t>
       </w:r>
       <w:r>
-        <w:t xml:space="preserve"> de </w:t>
-      </w:r>
-      <w:proofErr w:type="spellStart"/>
-      <w:r>
-        <w:t>layouts</w:t>
-      </w:r>
-      <w:proofErr w:type="spellEnd"/>
-      <w:r>
-        <w:t xml:space="preserve"> pour permettre un affichage hétérogène et compréhensible d’un </w:t>
-      </w:r>
-      <w:proofErr w:type="spellStart"/>
-      <w:r>
-        <w:t>ToDo</w:t>
-      </w:r>
-      <w:proofErr w:type="spellEnd"/>
-      <w:r>
-        <w:t>.</w:t>
+        <w:t xml:space="preserve"> de layouts</w:t>
+      </w:r>
+      <w:r>
+        <w:t xml:space="preserve"> pour permettre un affichage hétérogène et compréhensible d’un ToDo.</w:t>
       </w:r>
       <w:r>
         <w:t xml:space="preserve"> </w:t>
@@ -4893,14 +4569,9 @@
       <w:bookmarkStart w:id="18" w:name="_Toc134541957"/>
       <w:r>
         <w:lastRenderedPageBreak/>
-        <w:t xml:space="preserve">Ajout d’un </w:t>
-      </w:r>
-      <w:proofErr w:type="spellStart"/>
-      <w:r>
-        <w:t>ToDo</w:t>
+        <w:t>Ajout d’un ToDo</w:t>
       </w:r>
       <w:bookmarkEnd w:id="18"/>
-      <w:proofErr w:type="spellEnd"/>
     </w:p>
     <w:p>
       <w:pPr>
@@ -4976,39 +4647,10 @@
         </w:drawing>
       </w:r>
       <w:r>
-        <w:t xml:space="preserve">L’ajout d’un </w:t>
-      </w:r>
-      <w:proofErr w:type="spellStart"/>
-      <w:r>
-        <w:t>ToDo</w:t>
-      </w:r>
-      <w:proofErr w:type="spellEnd"/>
-      <w:r>
-        <w:t xml:space="preserve"> se fait via </w:t>
-      </w:r>
-      <w:proofErr w:type="spellStart"/>
-      <w:r>
-        <w:t>l’activity</w:t>
-      </w:r>
-      <w:proofErr w:type="spellEnd"/>
-      <w:r>
-        <w:t xml:space="preserve"> d’ajout d’un </w:t>
-      </w:r>
-      <w:proofErr w:type="spellStart"/>
-      <w:r>
-        <w:t>ToDo</w:t>
-      </w:r>
-      <w:proofErr w:type="spellEnd"/>
-      <w:r>
-        <w:t xml:space="preserve">. Cette activité est faite avec une combinaison de </w:t>
-      </w:r>
-      <w:proofErr w:type="spellStart"/>
-      <w:r>
-        <w:t>layouts</w:t>
-      </w:r>
-      <w:proofErr w:type="spellEnd"/>
-      <w:r>
-        <w:t xml:space="preserve"> pour assurer le bon affichage. </w:t>
+        <w:t xml:space="preserve">L’ajout d’un ToDo se fait via </w:t>
+      </w:r>
+      <w:r>
+        <w:t xml:space="preserve">l’activity d’ajout d’un ToDo. Cette activité est faite avec une combinaison de layouts pour assurer le bon affichage. </w:t>
       </w:r>
     </w:p>
     <w:p>
@@ -5018,14 +4660,12 @@
       <w:r>
         <w:t xml:space="preserve">Normalement, les couleurs suivent la charte graphique de l’application, cependant, il n’est pas possible de forcer la couleur du </w:t>
       </w:r>
-      <w:proofErr w:type="spellStart"/>
       <w:r>
         <w:rPr>
           <w:rStyle w:val="BacktickCar"/>
         </w:rPr>
         <w:t>datePicker</w:t>
       </w:r>
-      <w:proofErr w:type="spellEnd"/>
       <w:r>
         <w:t xml:space="preserve"> et du </w:t>
       </w:r>
@@ -5111,13 +4751,8 @@
                               </w:r>
                             </w:fldSimple>
                             <w:r>
-                              <w:t xml:space="preserve"> Page de création d'un </w:t>
+                              <w:t xml:space="preserve"> Page de création d'un ToDo</w:t>
                             </w:r>
-                            <w:proofErr w:type="spellStart"/>
-                            <w:r>
-                              <w:t>ToDo</w:t>
-                            </w:r>
-                            <w:proofErr w:type="spellEnd"/>
                           </w:p>
                         </w:txbxContent>
                       </wps:txbx>
@@ -5158,13 +4793,8 @@
                         </w:r>
                       </w:fldSimple>
                       <w:r>
-                        <w:t xml:space="preserve"> Page de création d'un </w:t>
+                        <w:t xml:space="preserve"> Page de création d'un ToDo</w:t>
                       </w:r>
-                      <w:proofErr w:type="spellStart"/>
-                      <w:r>
-                        <w:t>ToDo</w:t>
-                      </w:r>
-                      <w:proofErr w:type="spellEnd"/>
                     </w:p>
                   </w:txbxContent>
                 </v:textbox>
@@ -5177,7 +4807,6 @@
       <w:r>
         <w:t xml:space="preserve">Les entrées textuelles ont tous des </w:t>
       </w:r>
-      <w:proofErr w:type="spellStart"/>
       <w:r>
         <w:rPr>
           <w:i/>
@@ -5185,17 +4814,8 @@
         </w:rPr>
         <w:t>placeholders</w:t>
       </w:r>
-      <w:proofErr w:type="spellEnd"/>
-      <w:r>
-        <w:t xml:space="preserve"> pour tirer l’utilisateur vers le bon contenu. Malheureusement, il est possible de créer un </w:t>
-      </w:r>
-      <w:proofErr w:type="spellStart"/>
-      <w:r>
-        <w:t>ToDo</w:t>
-      </w:r>
-      <w:proofErr w:type="spellEnd"/>
-      <w:r>
-        <w:t xml:space="preserve"> avec une date de complétion dans le passé.</w:t>
+      <w:r>
+        <w:t xml:space="preserve"> pour tirer l’utilisateur vers le bon contenu. Malheureusement, il est possible de créer un ToDo avec une date de complétion dans le passé.</w:t>
       </w:r>
     </w:p>
     <w:p>
@@ -5214,37 +4834,16 @@
       </w:pPr>
       <w:bookmarkStart w:id="19" w:name="_Toc134541958"/>
       <w:r>
-        <w:t xml:space="preserve">Suppression d’un </w:t>
-      </w:r>
-      <w:proofErr w:type="spellStart"/>
-      <w:r>
-        <w:t>ToDo</w:t>
+        <w:t>Suppression d’un ToDo</w:t>
       </w:r>
       <w:bookmarkEnd w:id="19"/>
-      <w:proofErr w:type="spellEnd"/>
     </w:p>
     <w:p>
       <w:pPr>
         <w:pStyle w:val="TexteFormel"/>
       </w:pPr>
       <w:r>
-        <w:t xml:space="preserve">La suppression d'un </w:t>
-      </w:r>
-      <w:proofErr w:type="spellStart"/>
-      <w:r>
-        <w:t>ToDo</w:t>
-      </w:r>
-      <w:proofErr w:type="spellEnd"/>
-      <w:r>
-        <w:t xml:space="preserve"> s'effectue depuis la page d'affichage dédiée à chaque </w:t>
-      </w:r>
-      <w:proofErr w:type="spellStart"/>
-      <w:r>
-        <w:t>ToDo</w:t>
-      </w:r>
-      <w:proofErr w:type="spellEnd"/>
-      <w:r>
-        <w:t>. Afin d'éviter toute suppression accidentelle, une demande de confirmation est présentée à l'utilisateur pour s'assurer que cette action est bien intentionnelle et souhaitée.</w:t>
+        <w:t>La suppression d'un ToDo s'effectue depuis la page d'affichage dédiée à chaque ToDo. Afin d'éviter toute suppression accidentelle, une demande de confirmation est présentée à l'utilisateur pour s'assurer que cette action est bien intentionnelle et souhaitée.</w:t>
       </w:r>
     </w:p>
     <w:p>
@@ -5252,15 +4851,7 @@
         <w:pStyle w:val="TexteFormel"/>
       </w:pPr>
       <w:r>
-        <w:t xml:space="preserve">Cette étape de confirmation supplémentaire offre une couche de protection et permet à l'utilisateur de prendre une décision éclairée avant de supprimer définitivement un </w:t>
-      </w:r>
-      <w:proofErr w:type="spellStart"/>
-      <w:r>
-        <w:t>ToDo</w:t>
-      </w:r>
-      <w:proofErr w:type="spellEnd"/>
-      <w:r>
-        <w:t>. En demandant explicitement la confirmation, l'application réduit les risques d'erreurs ou de suppressions involontaires, offrant ainsi une expérience plus sécurisée et rassurante pour l'utilisateur.</w:t>
+        <w:t>Cette étape de confirmation supplémentaire offre une couche de protection et permet à l'utilisateur de prendre une décision éclairée avant de supprimer définitivement un ToDo. En demandant explicitement la confirmation, l'application réduit les risques d'erreurs ou de suppressions involontaires, offrant ainsi une expérience plus sécurisée et rassurante pour l'utilisateur.</w:t>
       </w:r>
     </w:p>
     <w:p>
@@ -5268,15 +4859,7 @@
         <w:pStyle w:val="TexteFormel"/>
       </w:pPr>
       <w:r>
-        <w:t xml:space="preserve">En affichant une demande de confirmation, l'application favorise également la transparence et la clarté des actions effectuées. Les utilisateurs ont ainsi la possibilité de revoir attentivement leur choix avant de supprimer un </w:t>
-      </w:r>
-      <w:proofErr w:type="spellStart"/>
-      <w:r>
-        <w:t>ToDo</w:t>
-      </w:r>
-      <w:proofErr w:type="spellEnd"/>
-      <w:r>
-        <w:t xml:space="preserve"> spécifique. Cela permet d'éviter toute frustration ou regret ultérieur et donne aux utilisateurs un plus grand contrôle sur leurs données et leurs actions au sein de l'application.</w:t>
+        <w:t>En affichant une demande de confirmation, l'application favorise également la transparence et la clarté des actions effectuées. Les utilisateurs ont ainsi la possibilité de revoir attentivement leur choix avant de supprimer un ToDo spécifique. Cela permet d'éviter toute frustration ou regret ultérieur et donne aux utilisateurs un plus grand contrôle sur leurs données et leurs actions au sein de l'application.</w:t>
       </w:r>
     </w:p>
     <w:p>
@@ -5285,45 +4868,16 @@
       </w:pPr>
       <w:bookmarkStart w:id="20" w:name="_Toc134541959"/>
       <w:r>
-        <w:t xml:space="preserve">Modification d’un </w:t>
-      </w:r>
-      <w:proofErr w:type="spellStart"/>
-      <w:r>
-        <w:t>ToDo</w:t>
+        <w:t>Modification d’un ToDo</w:t>
       </w:r>
       <w:bookmarkEnd w:id="20"/>
-      <w:proofErr w:type="spellEnd"/>
     </w:p>
     <w:p>
       <w:pPr>
         <w:pStyle w:val="TexteFormel"/>
       </w:pPr>
       <w:r>
-        <w:t xml:space="preserve">Il est possible d'apporter des modifications à un </w:t>
-      </w:r>
-      <w:proofErr w:type="spellStart"/>
-      <w:r>
-        <w:t>ToDo</w:t>
-      </w:r>
-      <w:proofErr w:type="spellEnd"/>
-      <w:r>
-        <w:t xml:space="preserve"> existant grâce à une fonctionnalité de modification intégrée. L'activité de modification est conçue de manière similaire à celle de création, mais avec la particularité que les champs sont déjà </w:t>
-      </w:r>
-      <w:proofErr w:type="spellStart"/>
-      <w:r>
-        <w:t>pré-remplis</w:t>
-      </w:r>
-      <w:proofErr w:type="spellEnd"/>
-      <w:r>
-        <w:t xml:space="preserve"> avec les informations du </w:t>
-      </w:r>
-      <w:proofErr w:type="spellStart"/>
-      <w:r>
-        <w:t>ToDo</w:t>
-      </w:r>
-      <w:proofErr w:type="spellEnd"/>
-      <w:r>
-        <w:t xml:space="preserve"> sélectionné.</w:t>
+        <w:t>Il est possible d'apporter des modifications à un ToDo existant grâce à une fonctionnalité de modification intégrée. L'activité de modification est conçue de manière similaire à celle de création, mais avec la particularité que les champs sont déjà pré-remplis avec les informations du ToDo sélectionné.</w:t>
       </w:r>
     </w:p>
     <w:p>
@@ -5331,43 +4885,11 @@
         <w:pStyle w:val="TexteFormel"/>
       </w:pPr>
       <w:r>
-        <w:t xml:space="preserve">Lorsque l'utilisateur accède à l'activité de modification d'un </w:t>
-      </w:r>
-      <w:proofErr w:type="spellStart"/>
-      <w:r>
-        <w:t>ToDo</w:t>
-      </w:r>
-      <w:proofErr w:type="spellEnd"/>
-      <w:r>
-        <w:t xml:space="preserve">, il peut visualiser les détails actuels du </w:t>
-      </w:r>
-      <w:proofErr w:type="spellStart"/>
-      <w:r>
-        <w:t>ToDo</w:t>
-      </w:r>
-      <w:proofErr w:type="spellEnd"/>
-      <w:r>
-        <w:t xml:space="preserve"> et effectuer les modifications souhaitées. Les champs tels que le titre, la </w:t>
+        <w:t xml:space="preserve">Lorsque l'utilisateur accède à l'activité de modification d'un ToDo, il peut visualiser les détails actuels du ToDo et effectuer les modifications souhaitées. Les champs tels que le titre, la </w:t>
       </w:r>
       <w:r>
         <w:lastRenderedPageBreak/>
-        <w:t xml:space="preserve">description, la date d'échéance, etc., sont automatiquement </w:t>
-      </w:r>
-      <w:proofErr w:type="spellStart"/>
-      <w:r>
-        <w:t>pré-remplis</w:t>
-      </w:r>
-      <w:proofErr w:type="spellEnd"/>
-      <w:r>
-        <w:t xml:space="preserve"> avec les valeurs existantes, ce qui facilite la mise à jour des informations spécifiques du </w:t>
-      </w:r>
-      <w:proofErr w:type="spellStart"/>
-      <w:r>
-        <w:t>ToDo</w:t>
-      </w:r>
-      <w:proofErr w:type="spellEnd"/>
-      <w:r>
-        <w:t>.</w:t>
+        <w:t>description, la date d'échéance, etc., sont automatiquement pré-remplis avec les valeurs existantes, ce qui facilite la mise à jour des informations spécifiques du ToDo.</w:t>
       </w:r>
     </w:p>
     <w:p>
@@ -5375,23 +4897,7 @@
         <w:pStyle w:val="TexteFormel"/>
       </w:pPr>
       <w:r>
-        <w:t xml:space="preserve">En outre, l'utilisateur a toujours la possibilité d'ajouter une image à son </w:t>
-      </w:r>
-      <w:proofErr w:type="spellStart"/>
-      <w:r>
-        <w:t>ToDo</w:t>
-      </w:r>
-      <w:proofErr w:type="spellEnd"/>
-      <w:r>
-        <w:t xml:space="preserve">, même lorsqu'il le modifie. Lorsque l'utilisateur sélectionne l'option d'ajout d'image, l'application ouvre l'appareil photo de l'appareil, permettant à l'utilisateur de prendre une photo. Une fois la photo prise, l'application renvoie automatiquement l'utilisateur à la page de modification du </w:t>
-      </w:r>
-      <w:proofErr w:type="spellStart"/>
-      <w:r>
-        <w:t>ToDo</w:t>
-      </w:r>
-      <w:proofErr w:type="spellEnd"/>
-      <w:r>
-        <w:t>, avec la nouvelle image attachée.</w:t>
+        <w:t>En outre, l'utilisateur a toujours la possibilité d'ajouter une image à son ToDo, même lorsqu'il le modifie. Lorsque l'utilisateur sélectionne l'option d'ajout d'image, l'application ouvre l'appareil photo de l'appareil, permettant à l'utilisateur de prendre une photo. Une fois la photo prise, l'application renvoie automatiquement l'utilisateur à la page de modification du ToDo, avec la nouvelle image attachée.</w:t>
       </w:r>
     </w:p>
     <w:p>
@@ -5400,14 +4906,9 @@
       </w:pPr>
       <w:bookmarkStart w:id="21" w:name="_Toc134541960"/>
       <w:r>
-        <w:t xml:space="preserve">Compléter un </w:t>
-      </w:r>
-      <w:proofErr w:type="spellStart"/>
-      <w:r>
-        <w:t>ToDo</w:t>
+        <w:t>Compléter un ToDo</w:t>
       </w:r>
       <w:bookmarkEnd w:id="21"/>
-      <w:proofErr w:type="spellEnd"/>
     </w:p>
     <w:p>
       <w:pPr>
@@ -5604,23 +5105,7 @@
         </w:drawing>
       </w:r>
       <w:r>
-        <w:t xml:space="preserve">La marque d'achèvement d'un </w:t>
-      </w:r>
-      <w:proofErr w:type="spellStart"/>
-      <w:r>
-        <w:t>ToDo</w:t>
-      </w:r>
-      <w:proofErr w:type="spellEnd"/>
-      <w:r>
-        <w:t xml:space="preserve"> peut être effectuée directement depuis la page du </w:t>
-      </w:r>
-      <w:proofErr w:type="spellStart"/>
-      <w:r>
-        <w:t>ToDo</w:t>
-      </w:r>
-      <w:proofErr w:type="spellEnd"/>
-      <w:r>
-        <w:t xml:space="preserve"> lui-même en utilisant une interaction intuitive : en secouant le téléphone. La sensibilité de cette secousse peut être personnalisée selon les préférences de l'utilisateur, grâce aux options disponibles dans les paramètres de l'application.</w:t>
+        <w:t>La marque d'achèvement d'un ToDo peut être effectuée directement depuis la page du ToDo lui-même en utilisant une interaction intuitive : en secouant le téléphone. La sensibilité de cette secousse peut être personnalisée selon les préférences de l'utilisateur, grâce aux options disponibles dans les paramètres de l'application.</w:t>
       </w:r>
     </w:p>
     <w:p>
@@ -5628,98 +5113,18 @@
         <w:pStyle w:val="TexteFormel"/>
       </w:pPr>
       <w:r>
-        <w:t xml:space="preserve">Lorsqu'un </w:t>
-      </w:r>
-      <w:proofErr w:type="spellStart"/>
-      <w:r>
-        <w:t>ToDo</w:t>
-      </w:r>
-      <w:proofErr w:type="spellEnd"/>
-      <w:r>
-        <w:t xml:space="preserve"> est marqué comme complété, son nom apparaît barré dans la liste des </w:t>
-      </w:r>
-      <w:proofErr w:type="spellStart"/>
-      <w:r>
-        <w:t>ToDos</w:t>
-      </w:r>
-      <w:proofErr w:type="spellEnd"/>
-      <w:r>
-        <w:t xml:space="preserve">, offrant une visualisation claire de son statut d'achèvement. Cette représentation visuelle facilite l'identification rapide des </w:t>
-      </w:r>
-      <w:proofErr w:type="spellStart"/>
-      <w:r>
-        <w:t>ToDos</w:t>
-      </w:r>
-      <w:proofErr w:type="spellEnd"/>
-      <w:r>
-        <w:t xml:space="preserve"> déjà complétés dans la liste.</w:t>
+        <w:t>Lorsqu'un ToDo est marqué comme complété, son nom apparaît barré dans la liste des ToDos, offrant une visualisation claire de son statut d'achèvement. Cette représentation visuelle facilite l'identification rapide des ToDos déjà complétés dans la liste.</w:t>
       </w:r>
     </w:p>
     <w:p>
       <w:pPr>
         <w:pStyle w:val="TexteFormel"/>
         <w:rPr>
-          <w:lang w:val="en-CH"/>
+          <w:lang/>
         </w:rPr>
       </w:pPr>
       <w:r>
-        <w:t xml:space="preserve">Sur la page du </w:t>
-      </w:r>
-      <w:proofErr w:type="spellStart"/>
-      <w:r>
-        <w:t>ToDo</w:t>
-      </w:r>
-      <w:proofErr w:type="spellEnd"/>
-      <w:r>
-        <w:t xml:space="preserve">, une </w:t>
-      </w:r>
-      <w:proofErr w:type="spellStart"/>
-      <w:r>
-        <w:t>checkbox</w:t>
-      </w:r>
-      <w:proofErr w:type="spellEnd"/>
-      <w:r>
-        <w:t xml:space="preserve"> spécifique à l'achèvement du </w:t>
-      </w:r>
-      <w:proofErr w:type="spellStart"/>
-      <w:r>
-        <w:t>ToDo</w:t>
-      </w:r>
-      <w:proofErr w:type="spellEnd"/>
-      <w:r>
-        <w:t xml:space="preserve"> est cochée pour indiquer son statut. Lorsqu'elle est cochée, cela confirme que le </w:t>
-      </w:r>
-      <w:proofErr w:type="spellStart"/>
-      <w:r>
-        <w:t>ToDo</w:t>
-      </w:r>
-      <w:proofErr w:type="spellEnd"/>
-      <w:r>
-        <w:t xml:space="preserve"> a été complété avec succès. Toutefois, il est également possible d'annuler la complétion d'un </w:t>
-      </w:r>
-      <w:proofErr w:type="spellStart"/>
-      <w:r>
-        <w:t>ToDo</w:t>
-      </w:r>
-      <w:proofErr w:type="spellEnd"/>
-      <w:r>
-        <w:t xml:space="preserve"> en modifiant les informations du </w:t>
-      </w:r>
-      <w:proofErr w:type="spellStart"/>
-      <w:r>
-        <w:t>ToDo</w:t>
-      </w:r>
-      <w:proofErr w:type="spellEnd"/>
-      <w:r>
-        <w:t xml:space="preserve">. En apportant des modifications au contenu ou aux détails du </w:t>
-      </w:r>
-      <w:proofErr w:type="spellStart"/>
-      <w:r>
-        <w:t>ToDo</w:t>
-      </w:r>
-      <w:proofErr w:type="spellEnd"/>
-      <w:r>
-        <w:t>, l'utilisateur peut rétablir son statut d'incomplétude et retirer la marque d'achèvement.</w:t>
+        <w:t>Sur la page du ToDo, une checkbox spécifique à l'achèvement du ToDo est cochée pour indiquer son statut. Lorsqu'elle est cochée, cela confirme que le ToDo a été complété avec succès. Toutefois, il est également possible d'annuler la complétion d'un ToDo en modifiant les informations du ToDo. En apportant des modifications au contenu ou aux détails du ToDo, l'utilisateur peut rétablir son statut d'incomplétude et retirer la marque d'achèvement.</w:t>
       </w:r>
     </w:p>
     <w:p>
@@ -5754,15 +5159,7 @@
         <w:pStyle w:val="TexteFormel"/>
       </w:pPr>
       <w:r>
-        <w:t xml:space="preserve">La réalisation de l'application mobile de gestion de tâches à l'aide d'Android Studio a permis de créer une application pratique et fonctionnelle pour la gestion des </w:t>
-      </w:r>
-      <w:proofErr w:type="spellStart"/>
-      <w:r>
-        <w:t>todos</w:t>
-      </w:r>
-      <w:proofErr w:type="spellEnd"/>
-      <w:r>
-        <w:t>. Cependant, il y a des limitations et des perspectives à considérer pour améliorer l'application.</w:t>
+        <w:t>La réalisation de l'application mobile de gestion de tâches à l'aide d'Android Studio a permis de créer une application pratique et fonctionnelle pour la gestion des todos. Cependant, il y a des limitations et des perspectives à considérer pour améliorer l'application.</w:t>
       </w:r>
     </w:p>
     <w:p>
@@ -5770,23 +5167,7 @@
         <w:pStyle w:val="TexteFormel"/>
       </w:pPr>
       <w:r>
-        <w:t xml:space="preserve">Tout d'abord, une limitation importante est la visualisation des </w:t>
-      </w:r>
-      <w:proofErr w:type="spellStart"/>
-      <w:r>
-        <w:t>todos</w:t>
-      </w:r>
-      <w:proofErr w:type="spellEnd"/>
-      <w:r>
-        <w:t xml:space="preserve"> sous forme de calendrier. Actuellement, l'application ne permet pas de voir les tâches dans un calendrier, ce qui est une fonctionnalité très demandée par les utilisateurs. Pour améliorer l'application, il serait donc important d'implémenter une vue calendrier pour la gestion des tâches. De plus, il serait utile de permettre la synchronisation de l'application avec un autre calendrier, comme Google </w:t>
-      </w:r>
-      <w:proofErr w:type="spellStart"/>
-      <w:r>
-        <w:t>Calendar</w:t>
-      </w:r>
-      <w:proofErr w:type="spellEnd"/>
-      <w:r>
-        <w:t>, pour une gestion plus globale et une synchronisation en temps réel.</w:t>
+        <w:t>Tout d'abord, une limitation importante est la visualisation des todos sous forme de calendrier. Actuellement, l'application ne permet pas de voir les tâches dans un calendrier, ce qui est une fonctionnalité très demandée par les utilisateurs. Pour améliorer l'application, il serait donc important d'implémenter une vue calendrier pour la gestion des tâches. De plus, il serait utile de permettre la synchronisation de l'application avec un autre calendrier, comme Google Calendar, pour une gestion plus globale et une synchronisation en temps réel.</w:t>
       </w:r>
     </w:p>
     <w:p>
@@ -5802,23 +5183,7 @@
         <w:pStyle w:val="TexteFormel"/>
       </w:pPr>
       <w:r>
-        <w:t xml:space="preserve">En outre, il y a eu des soucis avec </w:t>
-      </w:r>
-      <w:proofErr w:type="spellStart"/>
-      <w:r>
-        <w:t>Gradle</w:t>
-      </w:r>
-      <w:proofErr w:type="spellEnd"/>
-      <w:r>
-        <w:t xml:space="preserve"> et Android </w:t>
-      </w:r>
-      <w:proofErr w:type="spellStart"/>
-      <w:r>
-        <w:t>Manifest</w:t>
-      </w:r>
-      <w:proofErr w:type="spellEnd"/>
-      <w:r>
-        <w:t>, car les versions utilisées ont affecté les imports. Pour améliorer l'application, il serait donc important de s'assurer que les versions utilisées sont compatibles avec les imports et de mettre à jour si nécessaire.</w:t>
+        <w:t>En outre, il y a eu des soucis avec Gradle et Android Manifest, car les versions utilisées ont affecté les imports. Pour améliorer l'application, il serait donc important de s'assurer que les versions utilisées sont compatibles avec les imports et de mettre à jour si nécessaire.</w:t>
       </w:r>
     </w:p>
     <w:p>
@@ -5826,23 +5191,7 @@
         <w:pStyle w:val="TexteFormel"/>
       </w:pPr>
       <w:r>
-        <w:t xml:space="preserve">Une perspective intéressante pour améliorer l'application serait d'ajouter une fonctionnalité de </w:t>
-      </w:r>
-      <w:proofErr w:type="spellStart"/>
-      <w:r>
-        <w:t>Markdown</w:t>
-      </w:r>
-      <w:proofErr w:type="spellEnd"/>
-      <w:r>
-        <w:t xml:space="preserve"> pour les textes des </w:t>
-      </w:r>
-      <w:proofErr w:type="spellStart"/>
-      <w:r>
-        <w:t>todos</w:t>
-      </w:r>
-      <w:proofErr w:type="spellEnd"/>
-      <w:r>
-        <w:t>. Cela permettrait aux utilisateurs de formater le texte de leurs tâches, en ajoutant des titres, des liens ou des images, pour une meilleure organisation et une meilleure lisibilité.</w:t>
+        <w:t>Une perspective intéressante pour améliorer l'application serait d'ajouter une fonctionnalité de Markdown pour les textes des todos. Cela permettrait aux utilisateurs de formater le texte de leurs tâches, en ajoutant des titres, des liens ou des images, pour une meilleure organisation et une meilleure lisibilité.</w:t>
       </w:r>
     </w:p>
     <w:p>
@@ -5850,15 +5199,7 @@
         <w:pStyle w:val="TexteFormel"/>
       </w:pPr>
       <w:r>
-        <w:t xml:space="preserve">En outre, actuellement, l'application ne permet qu'une seule image par </w:t>
-      </w:r>
-      <w:proofErr w:type="spellStart"/>
-      <w:r>
-        <w:t>todo</w:t>
-      </w:r>
-      <w:proofErr w:type="spellEnd"/>
-      <w:r>
-        <w:t>. Il serait donc intéressant d'ajouter la possibilité d'ajouter plusieurs images pour chaque tâche, pour une meilleure visualisation et organisation des tâches.</w:t>
+        <w:t>En outre, actuellement, l'application ne permet qu'une seule image par todo. Il serait donc intéressant d'ajouter la possibilité d'ajouter plusieurs images pour chaque tâche, pour une meilleure visualisation et organisation des tâches.</w:t>
       </w:r>
     </w:p>
     <w:p>
@@ -6120,38 +5461,7 @@
           <w:szCs w:val="24"/>
           <w:lang w:eastAsia="fr-CH"/>
         </w:rPr>
-        <w:t>Prendre des photos. (</w:t>
-      </w:r>
-      <w:proofErr w:type="spellStart"/>
-      <w:proofErr w:type="gramStart"/>
-      <w:r>
-        <w:rPr>
-          <w:rFonts w:ascii="Times New Roman" w:eastAsia="Times New Roman" w:hAnsi="Times New Roman" w:cs="Times New Roman"/>
-          <w:sz w:val="24"/>
-          <w:szCs w:val="24"/>
-          <w:lang w:eastAsia="fr-CH"/>
-        </w:rPr>
-        <w:t>n.d</w:t>
-      </w:r>
-      <w:proofErr w:type="spellEnd"/>
-      <w:r>
-        <w:rPr>
-          <w:rFonts w:ascii="Times New Roman" w:eastAsia="Times New Roman" w:hAnsi="Times New Roman" w:cs="Times New Roman"/>
-          <w:sz w:val="24"/>
-          <w:szCs w:val="24"/>
-          <w:lang w:eastAsia="fr-CH"/>
-        </w:rPr>
-        <w:t>.</w:t>
-      </w:r>
-      <w:proofErr w:type="gramEnd"/>
-      <w:r>
-        <w:rPr>
-          <w:rFonts w:ascii="Times New Roman" w:eastAsia="Times New Roman" w:hAnsi="Times New Roman" w:cs="Times New Roman"/>
-          <w:sz w:val="24"/>
-          <w:szCs w:val="24"/>
-          <w:lang w:eastAsia="fr-CH"/>
-        </w:rPr>
-        <w:t xml:space="preserve">). </w:t>
+        <w:t xml:space="preserve">Prendre des photos. (n.d.). </w:t>
       </w:r>
       <w:r>
         <w:rPr>
@@ -6162,21 +5472,8 @@
           <w:szCs w:val="24"/>
           <w:lang w:eastAsia="fr-CH"/>
         </w:rPr>
-        <w:t xml:space="preserve">Android </w:t>
-      </w:r>
-      <w:proofErr w:type="spellStart"/>
-      <w:r>
-        <w:rPr>
-          <w:rFonts w:ascii="Times New Roman" w:eastAsia="Times New Roman" w:hAnsi="Times New Roman" w:cs="Times New Roman"/>
-          <w:i/>
-          <w:iCs/>
-          <w:sz w:val="24"/>
-          <w:szCs w:val="24"/>
-          <w:lang w:eastAsia="fr-CH"/>
-        </w:rPr>
-        <w:t>Developers</w:t>
-      </w:r>
-      <w:proofErr w:type="spellEnd"/>
+        <w:t>Android Developers</w:t>
+      </w:r>
       <w:r>
         <w:rPr>
           <w:rFonts w:ascii="Times New Roman" w:eastAsia="Times New Roman" w:hAnsi="Times New Roman" w:cs="Times New Roman"/>
@@ -6217,38 +5514,7 @@
           <w:szCs w:val="24"/>
           <w:lang w:eastAsia="fr-CH"/>
         </w:rPr>
-        <w:t>Enregistrer des données dans une base de données locale à l’aide de Room. (</w:t>
-      </w:r>
-      <w:proofErr w:type="spellStart"/>
-      <w:proofErr w:type="gramStart"/>
-      <w:r>
-        <w:rPr>
-          <w:rFonts w:ascii="Times New Roman" w:eastAsia="Times New Roman" w:hAnsi="Times New Roman" w:cs="Times New Roman"/>
-          <w:sz w:val="24"/>
-          <w:szCs w:val="24"/>
-          <w:lang w:eastAsia="fr-CH"/>
-        </w:rPr>
-        <w:t>n.d</w:t>
-      </w:r>
-      <w:proofErr w:type="spellEnd"/>
-      <w:r>
-        <w:rPr>
-          <w:rFonts w:ascii="Times New Roman" w:eastAsia="Times New Roman" w:hAnsi="Times New Roman" w:cs="Times New Roman"/>
-          <w:sz w:val="24"/>
-          <w:szCs w:val="24"/>
-          <w:lang w:eastAsia="fr-CH"/>
-        </w:rPr>
-        <w:t>.</w:t>
-      </w:r>
-      <w:proofErr w:type="gramEnd"/>
-      <w:r>
-        <w:rPr>
-          <w:rFonts w:ascii="Times New Roman" w:eastAsia="Times New Roman" w:hAnsi="Times New Roman" w:cs="Times New Roman"/>
-          <w:sz w:val="24"/>
-          <w:szCs w:val="24"/>
-          <w:lang w:eastAsia="fr-CH"/>
-        </w:rPr>
-        <w:t xml:space="preserve">). </w:t>
+        <w:t xml:space="preserve">Enregistrer des données dans une base de données locale à l’aide de Room. (n.d.). </w:t>
       </w:r>
       <w:r>
         <w:rPr>
@@ -6259,21 +5525,8 @@
           <w:szCs w:val="24"/>
           <w:lang w:eastAsia="fr-CH"/>
         </w:rPr>
-        <w:t xml:space="preserve">Android </w:t>
-      </w:r>
-      <w:proofErr w:type="spellStart"/>
-      <w:r>
-        <w:rPr>
-          <w:rFonts w:ascii="Times New Roman" w:eastAsia="Times New Roman" w:hAnsi="Times New Roman" w:cs="Times New Roman"/>
-          <w:i/>
-          <w:iCs/>
-          <w:sz w:val="24"/>
-          <w:szCs w:val="24"/>
-          <w:lang w:eastAsia="fr-CH"/>
-        </w:rPr>
-        <w:t>Developers</w:t>
-      </w:r>
-      <w:proofErr w:type="spellEnd"/>
+        <w:t>Android Developers</w:t>
+      </w:r>
       <w:r>
         <w:rPr>
           <w:rFonts w:ascii="Times New Roman" w:eastAsia="Times New Roman" w:hAnsi="Times New Roman" w:cs="Times New Roman"/>
@@ -6304,7 +5557,7 @@
           <w:rFonts w:ascii="Times New Roman" w:eastAsia="Times New Roman" w:hAnsi="Times New Roman" w:cs="Times New Roman"/>
           <w:sz w:val="24"/>
           <w:szCs w:val="24"/>
-          <w:lang w:eastAsia="fr-CH"/>
+          <w:lang w:val="en-US" w:eastAsia="fr-CH"/>
         </w:rPr>
       </w:pPr>
       <w:r>
@@ -6314,19 +5567,105 @@
           <w:szCs w:val="24"/>
           <w:lang w:eastAsia="fr-CH"/>
         </w:rPr>
-        <w:t xml:space="preserve">Mettre à jour les composants de l’interface utilisateur avec </w:t>
-      </w:r>
-      <w:proofErr w:type="spellStart"/>
-      <w:r>
+        <w:t xml:space="preserve">Mettre à jour les composants de l’interface utilisateur avec NavigationUI. </w:t>
+      </w:r>
+      <w:r>
+        <w:rPr>
+          <w:rFonts w:ascii="Times New Roman" w:eastAsia="Times New Roman" w:hAnsi="Times New Roman" w:cs="Times New Roman"/>
+          <w:sz w:val="24"/>
+          <w:szCs w:val="24"/>
+          <w:lang w:val="en-US" w:eastAsia="fr-CH"/>
+        </w:rPr>
+        <w:t xml:space="preserve">(n.d.). </w:t>
+      </w:r>
+      <w:r>
+        <w:rPr>
+          <w:rFonts w:ascii="Times New Roman" w:eastAsia="Times New Roman" w:hAnsi="Times New Roman" w:cs="Times New Roman"/>
+          <w:i/>
+          <w:iCs/>
+          <w:sz w:val="24"/>
+          <w:szCs w:val="24"/>
+          <w:lang w:val="en-US" w:eastAsia="fr-CH"/>
+        </w:rPr>
+        <w:t>Android Developers</w:t>
+      </w:r>
+      <w:r>
+        <w:rPr>
+          <w:rFonts w:ascii="Times New Roman" w:eastAsia="Times New Roman" w:hAnsi="Times New Roman" w:cs="Times New Roman"/>
+          <w:sz w:val="24"/>
+          <w:szCs w:val="24"/>
+          <w:lang w:val="en-US" w:eastAsia="fr-CH"/>
+        </w:rPr>
+        <w:t xml:space="preserve">. </w:t>
+      </w:r>
+      <w:hyperlink r:id="rId27" w:history="1">
+        <w:r>
+          <w:rPr>
+            <w:rStyle w:val="Hyperlink"/>
+            <w:rFonts w:ascii="Times New Roman" w:eastAsia="Times New Roman" w:hAnsi="Times New Roman" w:cs="Times New Roman"/>
+            <w:sz w:val="24"/>
+            <w:szCs w:val="24"/>
+            <w:lang w:val="en-US" w:eastAsia="fr-CH"/>
+          </w:rPr>
+          <w:t>https://developer.android.com/guide/navigation/navigation-ui?hl=fr</w:t>
+        </w:r>
+      </w:hyperlink>
+    </w:p>
+    <w:p>
+      <w:pPr>
+        <w:spacing w:after="0" w:line="480" w:lineRule="auto"/>
+        <w:ind w:left="720" w:hanging="720"/>
+        <w:rPr>
+          <w:rFonts w:ascii="Times New Roman" w:eastAsia="Times New Roman" w:hAnsi="Times New Roman" w:cs="Times New Roman"/>
+          <w:sz w:val="24"/>
+          <w:szCs w:val="24"/>
+          <w:lang w:val="en-US" w:eastAsia="fr-CH"/>
+        </w:rPr>
+      </w:pPr>
+      <w:r>
+        <w:rPr>
+          <w:rFonts w:ascii="Times New Roman" w:eastAsia="Times New Roman" w:hAnsi="Times New Roman" w:cs="Times New Roman"/>
+          <w:i/>
+          <w:iCs/>
+          <w:sz w:val="24"/>
+          <w:szCs w:val="24"/>
+          <w:lang w:val="en-US" w:eastAsia="fr-CH"/>
+        </w:rPr>
+        <w:t>Notifications are working on an emulator but not on a real device</w:t>
+      </w:r>
+      <w:r>
+        <w:rPr>
+          <w:rFonts w:ascii="Times New Roman" w:eastAsia="Times New Roman" w:hAnsi="Times New Roman" w:cs="Times New Roman"/>
+          <w:sz w:val="24"/>
+          <w:szCs w:val="24"/>
+          <w:lang w:val="en-US" w:eastAsia="fr-CH"/>
+        </w:rPr>
+        <w:t xml:space="preserve">. (n.d.). Stack Overflow. </w:t>
+      </w:r>
+      <w:hyperlink r:id="rId28" w:history="1">
+        <w:r>
+          <w:rPr>
+            <w:rStyle w:val="Hyperlink"/>
+            <w:rFonts w:ascii="Times New Roman" w:eastAsia="Times New Roman" w:hAnsi="Times New Roman" w:cs="Times New Roman"/>
+            <w:sz w:val="24"/>
+            <w:szCs w:val="24"/>
+            <w:lang w:val="en-US" w:eastAsia="fr-CH"/>
+          </w:rPr>
+          <w:t>https://stackoverflow.com/questions/51667324/notifications-are-working-on-an-emulator-but-not-on-a-real-device</w:t>
+        </w:r>
+      </w:hyperlink>
+    </w:p>
+    <w:p>
+      <w:pPr>
+        <w:spacing w:after="0" w:line="480" w:lineRule="auto"/>
+        <w:ind w:left="720" w:hanging="720"/>
         <w:rPr>
           <w:rFonts w:ascii="Times New Roman" w:eastAsia="Times New Roman" w:hAnsi="Times New Roman" w:cs="Times New Roman"/>
           <w:sz w:val="24"/>
           <w:szCs w:val="24"/>
           <w:lang w:eastAsia="fr-CH"/>
         </w:rPr>
-        <w:t>NavigationUI</w:t>
-      </w:r>
-      <w:proofErr w:type="spellEnd"/>
+      </w:pPr>
       <w:r>
         <w:rPr>
           <w:rFonts w:ascii="Times New Roman" w:eastAsia="Times New Roman" w:hAnsi="Times New Roman" w:cs="Times New Roman"/>
@@ -6334,38 +5673,7 @@
           <w:szCs w:val="24"/>
           <w:lang w:eastAsia="fr-CH"/>
         </w:rPr>
-        <w:t>. (</w:t>
-      </w:r>
-      <w:proofErr w:type="spellStart"/>
-      <w:proofErr w:type="gramStart"/>
-      <w:r>
-        <w:rPr>
-          <w:rFonts w:ascii="Times New Roman" w:eastAsia="Times New Roman" w:hAnsi="Times New Roman" w:cs="Times New Roman"/>
-          <w:sz w:val="24"/>
-          <w:szCs w:val="24"/>
-          <w:lang w:eastAsia="fr-CH"/>
-        </w:rPr>
-        <w:t>n.d</w:t>
-      </w:r>
-      <w:proofErr w:type="spellEnd"/>
-      <w:r>
-        <w:rPr>
-          <w:rFonts w:ascii="Times New Roman" w:eastAsia="Times New Roman" w:hAnsi="Times New Roman" w:cs="Times New Roman"/>
-          <w:sz w:val="24"/>
-          <w:szCs w:val="24"/>
-          <w:lang w:eastAsia="fr-CH"/>
-        </w:rPr>
-        <w:t>.</w:t>
-      </w:r>
-      <w:proofErr w:type="gramEnd"/>
-      <w:r>
-        <w:rPr>
-          <w:rFonts w:ascii="Times New Roman" w:eastAsia="Times New Roman" w:hAnsi="Times New Roman" w:cs="Times New Roman"/>
-          <w:sz w:val="24"/>
-          <w:szCs w:val="24"/>
-          <w:lang w:eastAsia="fr-CH"/>
-        </w:rPr>
-        <w:t xml:space="preserve">). </w:t>
+        <w:t xml:space="preserve">Créer des icônes d’application. (n.d.). </w:t>
       </w:r>
       <w:r>
         <w:rPr>
@@ -6376,274 +5684,8 @@
           <w:szCs w:val="24"/>
           <w:lang w:eastAsia="fr-CH"/>
         </w:rPr>
-        <w:t xml:space="preserve">Android </w:t>
-      </w:r>
-      <w:proofErr w:type="spellStart"/>
-      <w:r>
-        <w:rPr>
-          <w:rFonts w:ascii="Times New Roman" w:eastAsia="Times New Roman" w:hAnsi="Times New Roman" w:cs="Times New Roman"/>
-          <w:i/>
-          <w:iCs/>
-          <w:sz w:val="24"/>
-          <w:szCs w:val="24"/>
-          <w:lang w:eastAsia="fr-CH"/>
-        </w:rPr>
-        <w:t>Developers</w:t>
-      </w:r>
-      <w:proofErr w:type="spellEnd"/>
-      <w:r>
-        <w:rPr>
-          <w:rFonts w:ascii="Times New Roman" w:eastAsia="Times New Roman" w:hAnsi="Times New Roman" w:cs="Times New Roman"/>
-          <w:sz w:val="24"/>
-          <w:szCs w:val="24"/>
-          <w:lang w:eastAsia="fr-CH"/>
-        </w:rPr>
-        <w:t xml:space="preserve">. </w:t>
-      </w:r>
-      <w:hyperlink r:id="rId27" w:history="1">
-        <w:r>
-          <w:rPr>
-            <w:rStyle w:val="Hyperlink"/>
-            <w:rFonts w:ascii="Times New Roman" w:eastAsia="Times New Roman" w:hAnsi="Times New Roman" w:cs="Times New Roman"/>
-            <w:sz w:val="24"/>
-            <w:szCs w:val="24"/>
-            <w:lang w:eastAsia="fr-CH"/>
-          </w:rPr>
-          <w:t>https://developer.android.com/guide/navigation/navigation-ui?hl=fr</w:t>
-        </w:r>
-      </w:hyperlink>
-    </w:p>
-    <w:p>
-      <w:pPr>
-        <w:spacing w:after="0" w:line="480" w:lineRule="auto"/>
-        <w:ind w:left="720" w:hanging="720"/>
-        <w:rPr>
-          <w:rFonts w:ascii="Times New Roman" w:eastAsia="Times New Roman" w:hAnsi="Times New Roman" w:cs="Times New Roman"/>
-          <w:sz w:val="24"/>
-          <w:szCs w:val="24"/>
-          <w:lang w:eastAsia="fr-CH"/>
-        </w:rPr>
-      </w:pPr>
-      <w:r>
-        <w:rPr>
-          <w:rFonts w:ascii="Times New Roman" w:eastAsia="Times New Roman" w:hAnsi="Times New Roman" w:cs="Times New Roman"/>
-          <w:i/>
-          <w:iCs/>
-          <w:sz w:val="24"/>
-          <w:szCs w:val="24"/>
-          <w:lang w:eastAsia="fr-CH"/>
-        </w:rPr>
-        <w:t xml:space="preserve">Notifications are </w:t>
-      </w:r>
-      <w:proofErr w:type="spellStart"/>
-      <w:r>
-        <w:rPr>
-          <w:rFonts w:ascii="Times New Roman" w:eastAsia="Times New Roman" w:hAnsi="Times New Roman" w:cs="Times New Roman"/>
-          <w:i/>
-          <w:iCs/>
-          <w:sz w:val="24"/>
-          <w:szCs w:val="24"/>
-          <w:lang w:eastAsia="fr-CH"/>
-        </w:rPr>
-        <w:t>working</w:t>
-      </w:r>
-      <w:proofErr w:type="spellEnd"/>
-      <w:r>
-        <w:rPr>
-          <w:rFonts w:ascii="Times New Roman" w:eastAsia="Times New Roman" w:hAnsi="Times New Roman" w:cs="Times New Roman"/>
-          <w:i/>
-          <w:iCs/>
-          <w:sz w:val="24"/>
-          <w:szCs w:val="24"/>
-          <w:lang w:eastAsia="fr-CH"/>
-        </w:rPr>
-        <w:t xml:space="preserve"> on an </w:t>
-      </w:r>
-      <w:proofErr w:type="spellStart"/>
-      <w:r>
-        <w:rPr>
-          <w:rFonts w:ascii="Times New Roman" w:eastAsia="Times New Roman" w:hAnsi="Times New Roman" w:cs="Times New Roman"/>
-          <w:i/>
-          <w:iCs/>
-          <w:sz w:val="24"/>
-          <w:szCs w:val="24"/>
-          <w:lang w:eastAsia="fr-CH"/>
-        </w:rPr>
-        <w:t>emulator</w:t>
-      </w:r>
-      <w:proofErr w:type="spellEnd"/>
-      <w:r>
-        <w:rPr>
-          <w:rFonts w:ascii="Times New Roman" w:eastAsia="Times New Roman" w:hAnsi="Times New Roman" w:cs="Times New Roman"/>
-          <w:i/>
-          <w:iCs/>
-          <w:sz w:val="24"/>
-          <w:szCs w:val="24"/>
-          <w:lang w:eastAsia="fr-CH"/>
-        </w:rPr>
-        <w:t xml:space="preserve"> but not on a real </w:t>
-      </w:r>
-      <w:proofErr w:type="spellStart"/>
-      <w:r>
-        <w:rPr>
-          <w:rFonts w:ascii="Times New Roman" w:eastAsia="Times New Roman" w:hAnsi="Times New Roman" w:cs="Times New Roman"/>
-          <w:i/>
-          <w:iCs/>
-          <w:sz w:val="24"/>
-          <w:szCs w:val="24"/>
-          <w:lang w:eastAsia="fr-CH"/>
-        </w:rPr>
-        <w:t>device</w:t>
-      </w:r>
-      <w:proofErr w:type="spellEnd"/>
-      <w:r>
-        <w:rPr>
-          <w:rFonts w:ascii="Times New Roman" w:eastAsia="Times New Roman" w:hAnsi="Times New Roman" w:cs="Times New Roman"/>
-          <w:sz w:val="24"/>
-          <w:szCs w:val="24"/>
-          <w:lang w:eastAsia="fr-CH"/>
-        </w:rPr>
-        <w:t>. (</w:t>
-      </w:r>
-      <w:proofErr w:type="spellStart"/>
-      <w:proofErr w:type="gramStart"/>
-      <w:r>
-        <w:rPr>
-          <w:rFonts w:ascii="Times New Roman" w:eastAsia="Times New Roman" w:hAnsi="Times New Roman" w:cs="Times New Roman"/>
-          <w:sz w:val="24"/>
-          <w:szCs w:val="24"/>
-          <w:lang w:eastAsia="fr-CH"/>
-        </w:rPr>
-        <w:t>n.d</w:t>
-      </w:r>
-      <w:proofErr w:type="spellEnd"/>
-      <w:r>
-        <w:rPr>
-          <w:rFonts w:ascii="Times New Roman" w:eastAsia="Times New Roman" w:hAnsi="Times New Roman" w:cs="Times New Roman"/>
-          <w:sz w:val="24"/>
-          <w:szCs w:val="24"/>
-          <w:lang w:eastAsia="fr-CH"/>
-        </w:rPr>
-        <w:t>.</w:t>
-      </w:r>
-      <w:proofErr w:type="gramEnd"/>
-      <w:r>
-        <w:rPr>
-          <w:rFonts w:ascii="Times New Roman" w:eastAsia="Times New Roman" w:hAnsi="Times New Roman" w:cs="Times New Roman"/>
-          <w:sz w:val="24"/>
-          <w:szCs w:val="24"/>
-          <w:lang w:eastAsia="fr-CH"/>
-        </w:rPr>
-        <w:t xml:space="preserve">). Stack </w:t>
-      </w:r>
-      <w:proofErr w:type="spellStart"/>
-      <w:r>
-        <w:rPr>
-          <w:rFonts w:ascii="Times New Roman" w:eastAsia="Times New Roman" w:hAnsi="Times New Roman" w:cs="Times New Roman"/>
-          <w:sz w:val="24"/>
-          <w:szCs w:val="24"/>
-          <w:lang w:eastAsia="fr-CH"/>
-        </w:rPr>
-        <w:t>Overflow</w:t>
-      </w:r>
-      <w:proofErr w:type="spellEnd"/>
-      <w:r>
-        <w:rPr>
-          <w:rFonts w:ascii="Times New Roman" w:eastAsia="Times New Roman" w:hAnsi="Times New Roman" w:cs="Times New Roman"/>
-          <w:sz w:val="24"/>
-          <w:szCs w:val="24"/>
-          <w:lang w:eastAsia="fr-CH"/>
-        </w:rPr>
-        <w:t xml:space="preserve">. </w:t>
-      </w:r>
-      <w:hyperlink r:id="rId28" w:history="1">
-        <w:r>
-          <w:rPr>
-            <w:rStyle w:val="Hyperlink"/>
-            <w:rFonts w:ascii="Times New Roman" w:eastAsia="Times New Roman" w:hAnsi="Times New Roman" w:cs="Times New Roman"/>
-            <w:sz w:val="24"/>
-            <w:szCs w:val="24"/>
-            <w:lang w:eastAsia="fr-CH"/>
-          </w:rPr>
-          <w:t>https://stackoverflow.com/questions/51667324/notifications-are-working-on-an-emulator-but-not-on-a-real-device</w:t>
-        </w:r>
-      </w:hyperlink>
-    </w:p>
-    <w:p>
-      <w:pPr>
-        <w:spacing w:after="0" w:line="480" w:lineRule="auto"/>
-        <w:ind w:left="720" w:hanging="720"/>
-        <w:rPr>
-          <w:rFonts w:ascii="Times New Roman" w:eastAsia="Times New Roman" w:hAnsi="Times New Roman" w:cs="Times New Roman"/>
-          <w:sz w:val="24"/>
-          <w:szCs w:val="24"/>
-          <w:lang w:eastAsia="fr-CH"/>
-        </w:rPr>
-      </w:pPr>
-      <w:r>
-        <w:rPr>
-          <w:rFonts w:ascii="Times New Roman" w:eastAsia="Times New Roman" w:hAnsi="Times New Roman" w:cs="Times New Roman"/>
-          <w:sz w:val="24"/>
-          <w:szCs w:val="24"/>
-          <w:lang w:eastAsia="fr-CH"/>
-        </w:rPr>
-        <w:t>Créer des icônes d’application. (</w:t>
-      </w:r>
-      <w:proofErr w:type="spellStart"/>
-      <w:proofErr w:type="gramStart"/>
-      <w:r>
-        <w:rPr>
-          <w:rFonts w:ascii="Times New Roman" w:eastAsia="Times New Roman" w:hAnsi="Times New Roman" w:cs="Times New Roman"/>
-          <w:sz w:val="24"/>
-          <w:szCs w:val="24"/>
-          <w:lang w:eastAsia="fr-CH"/>
-        </w:rPr>
-        <w:t>n.d</w:t>
-      </w:r>
-      <w:proofErr w:type="spellEnd"/>
-      <w:r>
-        <w:rPr>
-          <w:rFonts w:ascii="Times New Roman" w:eastAsia="Times New Roman" w:hAnsi="Times New Roman" w:cs="Times New Roman"/>
-          <w:sz w:val="24"/>
-          <w:szCs w:val="24"/>
-          <w:lang w:eastAsia="fr-CH"/>
-        </w:rPr>
-        <w:t>.</w:t>
-      </w:r>
-      <w:proofErr w:type="gramEnd"/>
-      <w:r>
-        <w:rPr>
-          <w:rFonts w:ascii="Times New Roman" w:eastAsia="Times New Roman" w:hAnsi="Times New Roman" w:cs="Times New Roman"/>
-          <w:sz w:val="24"/>
-          <w:szCs w:val="24"/>
-          <w:lang w:eastAsia="fr-CH"/>
-        </w:rPr>
-        <w:t xml:space="preserve">). </w:t>
-      </w:r>
-      <w:r>
-        <w:rPr>
-          <w:rFonts w:ascii="Times New Roman" w:eastAsia="Times New Roman" w:hAnsi="Times New Roman" w:cs="Times New Roman"/>
-          <w:i/>
-          <w:iCs/>
-          <w:sz w:val="24"/>
-          <w:szCs w:val="24"/>
-          <w:lang w:eastAsia="fr-CH"/>
-        </w:rPr>
-        <w:t xml:space="preserve">Android </w:t>
-      </w:r>
-      <w:proofErr w:type="spellStart"/>
-      <w:r>
-        <w:rPr>
-          <w:rFonts w:ascii="Times New Roman" w:eastAsia="Times New Roman" w:hAnsi="Times New Roman" w:cs="Times New Roman"/>
-          <w:i/>
-          <w:iCs/>
-          <w:sz w:val="24"/>
-          <w:szCs w:val="24"/>
-          <w:lang w:eastAsia="fr-CH"/>
-        </w:rPr>
-        <w:t>Developers</w:t>
-      </w:r>
-      <w:proofErr w:type="spellEnd"/>
+        <w:t>Android Developers</w:t>
+      </w:r>
       <w:r>
         <w:rPr>
           <w:rFonts w:ascii="Times New Roman" w:eastAsia="Times New Roman" w:hAnsi="Times New Roman" w:cs="Times New Roman"/>
@@ -6682,40 +5724,9 @@
           <w:rFonts w:ascii="Times New Roman" w:eastAsia="Times New Roman" w:hAnsi="Times New Roman" w:cs="Times New Roman"/>
           <w:sz w:val="24"/>
           <w:szCs w:val="24"/>
-          <w:lang w:eastAsia="fr-CH"/>
+          <w:lang w:val="en-US" w:eastAsia="fr-CH"/>
         </w:rPr>
-        <w:t>Spinners. (</w:t>
-      </w:r>
-      <w:proofErr w:type="spellStart"/>
-      <w:proofErr w:type="gramStart"/>
-      <w:r>
-        <w:rPr>
-          <w:rFonts w:ascii="Times New Roman" w:eastAsia="Times New Roman" w:hAnsi="Times New Roman" w:cs="Times New Roman"/>
-          <w:sz w:val="24"/>
-          <w:szCs w:val="24"/>
-          <w:lang w:eastAsia="fr-CH"/>
-        </w:rPr>
-        <w:t>n.d</w:t>
-      </w:r>
-      <w:proofErr w:type="spellEnd"/>
-      <w:r>
-        <w:rPr>
-          <w:rFonts w:ascii="Times New Roman" w:eastAsia="Times New Roman" w:hAnsi="Times New Roman" w:cs="Times New Roman"/>
-          <w:sz w:val="24"/>
-          <w:szCs w:val="24"/>
-          <w:lang w:eastAsia="fr-CH"/>
-        </w:rPr>
-        <w:t>.</w:t>
-      </w:r>
-      <w:proofErr w:type="gramEnd"/>
-      <w:r>
-        <w:rPr>
-          <w:rFonts w:ascii="Times New Roman" w:eastAsia="Times New Roman" w:hAnsi="Times New Roman" w:cs="Times New Roman"/>
-          <w:sz w:val="24"/>
-          <w:szCs w:val="24"/>
-          <w:lang w:eastAsia="fr-CH"/>
-        </w:rPr>
-        <w:t xml:space="preserve">). </w:t>
+        <w:t xml:space="preserve">Spinners. (n.d.). </w:t>
       </w:r>
       <w:r>
         <w:rPr>
@@ -6724,29 +5735,16 @@
           <w:iCs/>
           <w:sz w:val="24"/>
           <w:szCs w:val="24"/>
-          <w:lang w:eastAsia="fr-CH"/>
+          <w:lang w:val="en-US" w:eastAsia="fr-CH"/>
         </w:rPr>
-        <w:t xml:space="preserve">Android </w:t>
-      </w:r>
-      <w:proofErr w:type="spellStart"/>
-      <w:r>
-        <w:rPr>
-          <w:rFonts w:ascii="Times New Roman" w:eastAsia="Times New Roman" w:hAnsi="Times New Roman" w:cs="Times New Roman"/>
-          <w:i/>
-          <w:iCs/>
-          <w:sz w:val="24"/>
-          <w:szCs w:val="24"/>
-          <w:lang w:eastAsia="fr-CH"/>
-        </w:rPr>
-        <w:t>Developers</w:t>
-      </w:r>
-      <w:proofErr w:type="spellEnd"/>
+        <w:t>Android Developers</w:t>
+      </w:r>
       <w:r>
         <w:rPr>
           <w:rFonts w:ascii="Times New Roman" w:eastAsia="Times New Roman" w:hAnsi="Times New Roman" w:cs="Times New Roman"/>
           <w:sz w:val="24"/>
           <w:szCs w:val="24"/>
-          <w:lang w:eastAsia="fr-CH"/>
+          <w:lang w:val="en-US" w:eastAsia="fr-CH"/>
         </w:rPr>
         <w:t xml:space="preserve">. </w:t>
       </w:r>
@@ -6774,7 +5772,6 @@
           <w:lang w:eastAsia="fr-CH"/>
         </w:rPr>
       </w:pPr>
-      <w:proofErr w:type="spellStart"/>
       <w:r>
         <w:rPr>
           <w:rFonts w:ascii="Times New Roman" w:eastAsia="Times New Roman" w:hAnsi="Times New Roman" w:cs="Times New Roman"/>
@@ -6782,39 +5779,17 @@
           <w:szCs w:val="24"/>
           <w:lang w:eastAsia="fr-CH"/>
         </w:rPr>
-        <w:t>GeeksforGeeks</w:t>
-      </w:r>
-      <w:proofErr w:type="spellEnd"/>
+        <w:t xml:space="preserve">GeeksforGeeks. </w:t>
+      </w:r>
       <w:r>
         <w:rPr>
           <w:rFonts w:ascii="Times New Roman" w:eastAsia="Times New Roman" w:hAnsi="Times New Roman" w:cs="Times New Roman"/>
           <w:sz w:val="24"/>
           <w:szCs w:val="24"/>
-          <w:lang w:eastAsia="fr-CH"/>
+          <w:lang w:val="en-US" w:eastAsia="fr-CH"/>
         </w:rPr>
-        <w:t xml:space="preserve">. (2022). How to </w:t>
-      </w:r>
-      <w:proofErr w:type="spellStart"/>
-      <w:r>
-        <w:rPr>
-          <w:rFonts w:ascii="Times New Roman" w:eastAsia="Times New Roman" w:hAnsi="Times New Roman" w:cs="Times New Roman"/>
-          <w:sz w:val="24"/>
-          <w:szCs w:val="24"/>
-          <w:lang w:eastAsia="fr-CH"/>
-        </w:rPr>
-        <w:t>Detect</w:t>
-      </w:r>
-      <w:proofErr w:type="spellEnd"/>
-      <w:r>
-        <w:rPr>
-          <w:rFonts w:ascii="Times New Roman" w:eastAsia="Times New Roman" w:hAnsi="Times New Roman" w:cs="Times New Roman"/>
-          <w:sz w:val="24"/>
-          <w:szCs w:val="24"/>
-          <w:lang w:eastAsia="fr-CH"/>
-        </w:rPr>
-        <w:t xml:space="preserve"> Shake Event in Android. </w:t>
-      </w:r>
-      <w:proofErr w:type="spellStart"/>
+        <w:t xml:space="preserve">(2022). How to Detect Shake Event in Android. </w:t>
+      </w:r>
       <w:r>
         <w:rPr>
           <w:rFonts w:ascii="Times New Roman" w:eastAsia="Times New Roman" w:hAnsi="Times New Roman" w:cs="Times New Roman"/>
@@ -6826,7 +5801,6 @@
         </w:rPr>
         <w:t>GeeksforGeeks</w:t>
       </w:r>
-      <w:proofErr w:type="spellEnd"/>
       <w:r>
         <w:rPr>
           <w:rFonts w:ascii="Times New Roman" w:eastAsia="Times New Roman" w:hAnsi="Times New Roman" w:cs="Times New Roman"/>
@@ -7369,13 +6343,8 @@
       <w:ptab w:relativeTo="margin" w:alignment="center" w:leader="none"/>
     </w:r>
     <w:r>
-      <w:t xml:space="preserve">Shake </w:t>
+      <w:t>Shake ToDo</w:t>
     </w:r>
-    <w:proofErr w:type="spellStart"/>
-    <w:r>
-      <w:t>ToDo</w:t>
-    </w:r>
-    <w:proofErr w:type="spellEnd"/>
     <w:r>
       <w:tab/>
     </w:r>
@@ -7489,13 +6458,8 @@
       </w:drawing>
     </w:r>
     <w:r>
-      <w:t xml:space="preserve">Shake </w:t>
+      <w:t>Shake ToDo</w:t>
     </w:r>
-    <w:proofErr w:type="spellStart"/>
-    <w:r>
-      <w:t>ToDo</w:t>
-    </w:r>
-    <w:proofErr w:type="spellEnd"/>
     <w:r>
       <w:tab/>
       <w:t>202</w:t>

</xml_diff>